<commit_message>
Agragasas las partes desde introducción hasta resumen.
Sujeto a cambios por definiciones y referencias
</commit_message>
<xml_diff>
--- a/Especificaciones de Requisitos de Software.docx
+++ b/Especificaciones de Requisitos de Software.docx
@@ -10,7 +10,7 @@
         <mc:AlternateContent>
           <mc:Choice Requires="wps">
             <w:drawing>
-              <wp:anchor distT="0" distB="0" distL="114300" distR="114300" simplePos="0" relativeHeight="251659264" behindDoc="0" locked="0" layoutInCell="1" allowOverlap="1" wp14:anchorId="17D35A78" wp14:editId="22427201">
+              <wp:anchor distT="0" distB="0" distL="114300" distR="114300" simplePos="0" relativeHeight="251659264" behindDoc="0" locked="0" layoutInCell="1" allowOverlap="1" wp14:anchorId="6A912094" wp14:editId="5C9BC487">
                 <wp:simplePos x="0" y="0"/>
                 <wp:positionH relativeFrom="column">
                   <wp:posOffset>5715</wp:posOffset>
@@ -1206,38 +1206,6 @@
     </w:p>
     <w:p>
       <w:pPr>
-        <w:pStyle w:val="Normalindentado1"/>
-      </w:pPr>
-      <w:r>
-        <w:fldChar w:fldCharType="begin"/>
-      </w:r>
-      <w:r>
-        <w:instrText>MACROBUTTON NoMacro [</w:instrText>
-      </w:r>
-      <w:r>
-        <w:rPr>
-          <w:color w:val="0000FF"/>
-        </w:rPr>
-        <w:instrText>Inserte aquí el texto</w:instrText>
-      </w:r>
-      <w:r>
-        <w:instrText>]</w:instrText>
-      </w:r>
-      <w:r>
-        <w:fldChar w:fldCharType="end"/>
-      </w:r>
-    </w:p>
-    <w:p>
-      <w:pPr>
-        <w:pStyle w:val="guiazul"/>
-        <w:ind w:left="300"/>
-      </w:pPr>
-      <w:r>
-        <w:t>La introducción de la Especificación de requisitos de software (SRS) debe proporcionar una vista general de la SRS. Debe incluir el objetivo, el alcance, las definiciones y acrónimos, las referencias, y la vista general del SRS.</w:t>
-      </w:r>
-    </w:p>
-    <w:p>
-      <w:pPr>
         <w:pStyle w:val="Ttulo2"/>
         <w:keepLines w:val="0"/>
         <w:numPr>
@@ -1248,59 +1216,134 @@
           <w:tab w:val="num" w:pos="1320"/>
         </w:tabs>
         <w:spacing w:before="240" w:after="60" w:line="240" w:lineRule="auto"/>
-        <w:ind w:left="1320" w:hanging="720"/>
+        <w:ind w:left="600"/>
+        <w:jc w:val="both"/>
+        <w:rPr>
+          <w:rFonts w:ascii="Arial" w:eastAsia="Times New Roman" w:hAnsi="Arial" w:cs="Times New Roman"/>
+          <w:color w:val="auto"/>
+          <w:sz w:val="20"/>
+          <w:szCs w:val="24"/>
+          <w:lang w:val="es-ES" w:eastAsia="es-ES"/>
+        </w:rPr>
       </w:pPr>
       <w:bookmarkStart w:id="0" w:name="_Toc33411060"/>
       <w:r>
-        <w:t>Propósito</w:t>
-      </w:r>
-      <w:bookmarkEnd w:id="0"/>
-    </w:p>
-    <w:p>
-      <w:pPr>
-        <w:pStyle w:val="Normalindentado2"/>
-      </w:pPr>
-      <w:r>
-        <w:fldChar w:fldCharType="begin"/>
-      </w:r>
-      <w:r>
-        <w:instrText>MACROBUTTON NoMacro [</w:instrText>
-      </w:r>
-      <w:r>
-        <w:rPr>
-          <w:color w:val="0000FF"/>
-        </w:rPr>
-        <w:instrText>Inserte aquí el texto</w:instrText>
-      </w:r>
-      <w:r>
-        <w:instrText>]</w:instrText>
-      </w:r>
-      <w:r>
-        <w:fldChar w:fldCharType="end"/>
-      </w:r>
-    </w:p>
-    <w:p>
-      <w:pPr>
-        <w:pStyle w:val="guiazul"/>
-        <w:numPr>
-          <w:ilvl w:val="0"/>
-          <w:numId w:val="6"/>
-        </w:numPr>
-      </w:pPr>
-      <w:r>
-        <w:t>Propósito del documento</w:t>
-      </w:r>
-    </w:p>
-    <w:p>
-      <w:pPr>
-        <w:pStyle w:val="guiazul"/>
-        <w:numPr>
-          <w:ilvl w:val="0"/>
-          <w:numId w:val="6"/>
-        </w:numPr>
-      </w:pPr>
-      <w:r>
-        <w:t>Audiencia a la que va dirigido</w:t>
+        <w:rPr>
+          <w:rFonts w:ascii="Arial" w:eastAsia="Times New Roman" w:hAnsi="Arial" w:cs="Times New Roman"/>
+          <w:color w:val="auto"/>
+          <w:sz w:val="20"/>
+          <w:szCs w:val="24"/>
+          <w:lang w:val="es-ES" w:eastAsia="es-ES"/>
+        </w:rPr>
+        <w:t xml:space="preserve">El </w:t>
+      </w:r>
+      <w:proofErr w:type="spellStart"/>
+      <w:r>
+        <w:rPr>
+          <w:rFonts w:ascii="Arial" w:eastAsia="Times New Roman" w:hAnsi="Arial" w:cs="Times New Roman"/>
+          <w:color w:val="auto"/>
+          <w:sz w:val="20"/>
+          <w:szCs w:val="24"/>
+          <w:lang w:val="es-ES" w:eastAsia="es-ES"/>
+        </w:rPr>
+        <w:t>IoT</w:t>
+      </w:r>
+      <w:proofErr w:type="spellEnd"/>
+      <w:r>
+        <w:rPr>
+          <w:rFonts w:ascii="Arial" w:eastAsia="Times New Roman" w:hAnsi="Arial" w:cs="Times New Roman"/>
+          <w:color w:val="auto"/>
+          <w:sz w:val="20"/>
+          <w:szCs w:val="24"/>
+          <w:lang w:val="es-ES" w:eastAsia="es-ES"/>
+        </w:rPr>
+        <w:t xml:space="preserve"> (Internet </w:t>
+      </w:r>
+      <w:proofErr w:type="spellStart"/>
+      <w:r>
+        <w:rPr>
+          <w:rFonts w:ascii="Arial" w:eastAsia="Times New Roman" w:hAnsi="Arial" w:cs="Times New Roman"/>
+          <w:color w:val="auto"/>
+          <w:sz w:val="20"/>
+          <w:szCs w:val="24"/>
+          <w:lang w:val="es-ES" w:eastAsia="es-ES"/>
+        </w:rPr>
+        <w:t>of</w:t>
+      </w:r>
+      <w:proofErr w:type="spellEnd"/>
+      <w:r>
+        <w:rPr>
+          <w:rFonts w:ascii="Arial" w:eastAsia="Times New Roman" w:hAnsi="Arial" w:cs="Times New Roman"/>
+          <w:color w:val="auto"/>
+          <w:sz w:val="20"/>
+          <w:szCs w:val="24"/>
+          <w:lang w:val="es-ES" w:eastAsia="es-ES"/>
+        </w:rPr>
+        <w:t xml:space="preserve"> </w:t>
+      </w:r>
+      <w:proofErr w:type="spellStart"/>
+      <w:r>
+        <w:rPr>
+          <w:rFonts w:ascii="Arial" w:eastAsia="Times New Roman" w:hAnsi="Arial" w:cs="Times New Roman"/>
+          <w:color w:val="auto"/>
+          <w:sz w:val="20"/>
+          <w:szCs w:val="24"/>
+          <w:lang w:val="es-ES" w:eastAsia="es-ES"/>
+        </w:rPr>
+        <w:t>Things</w:t>
+      </w:r>
+      <w:proofErr w:type="spellEnd"/>
+      <w:r>
+        <w:rPr>
+          <w:rFonts w:ascii="Arial" w:eastAsia="Times New Roman" w:hAnsi="Arial" w:cs="Times New Roman"/>
+          <w:color w:val="auto"/>
+          <w:sz w:val="20"/>
+          <w:szCs w:val="24"/>
+          <w:lang w:val="es-ES" w:eastAsia="es-ES"/>
+        </w:rPr>
+        <w:t>, Internet de las Cosas) se refiere a una red de objetos cotidianos</w:t>
+      </w:r>
+      <w:r>
+        <w:rPr>
+          <w:rFonts w:ascii="Arial" w:eastAsia="Times New Roman" w:hAnsi="Arial" w:cs="Times New Roman"/>
+          <w:color w:val="auto"/>
+          <w:sz w:val="20"/>
+          <w:szCs w:val="24"/>
+          <w:lang w:val="es-ES" w:eastAsia="es-ES"/>
+        </w:rPr>
+        <w:t xml:space="preserve"> </w:t>
+      </w:r>
+      <w:r>
+        <w:rPr>
+          <w:rFonts w:ascii="Arial" w:eastAsia="Times New Roman" w:hAnsi="Arial" w:cs="Times New Roman"/>
+          <w:color w:val="auto"/>
+          <w:sz w:val="20"/>
+          <w:szCs w:val="24"/>
+          <w:lang w:val="es-ES" w:eastAsia="es-ES"/>
+        </w:rPr>
+        <w:t xml:space="preserve">interconectados con representaciones virtuales en una estructura similar al internet, de hecho, se considera una extensión de este que permite la conexión entre los objetos físicos y los dispositivos. Hoy en día una gran parte de electrodomésticos pueden ser configurados para trabajar en un entorno de </w:t>
+      </w:r>
+      <w:proofErr w:type="spellStart"/>
+      <w:r>
+        <w:rPr>
+          <w:rFonts w:ascii="Arial" w:eastAsia="Times New Roman" w:hAnsi="Arial" w:cs="Times New Roman"/>
+          <w:color w:val="auto"/>
+          <w:sz w:val="20"/>
+          <w:szCs w:val="24"/>
+          <w:lang w:val="es-ES" w:eastAsia="es-ES"/>
+        </w:rPr>
+        <w:t>IoT</w:t>
+      </w:r>
+      <w:proofErr w:type="spellEnd"/>
+      <w:r>
+        <w:rPr>
+          <w:rFonts w:ascii="Arial" w:eastAsia="Times New Roman" w:hAnsi="Arial" w:cs="Times New Roman"/>
+          <w:color w:val="auto"/>
+          <w:sz w:val="20"/>
+          <w:szCs w:val="24"/>
+          <w:lang w:val="es-ES" w:eastAsia="es-ES"/>
+        </w:rPr>
+        <w:t>, por lo que su implementación en los hogares cada vez es más frecuente para aquellas personas que tiene un estilo de vida muy activo o que simplemente su agenda no les permite estar mucho en casa, ya que les permite estar conectados con su hogar y consultar y controlar actividades e información de este.</w:t>
       </w:r>
     </w:p>
     <w:p>
@@ -1315,59 +1358,117 @@
           <w:tab w:val="num" w:pos="1320"/>
         </w:tabs>
         <w:spacing w:before="240" w:after="60" w:line="240" w:lineRule="auto"/>
-        <w:ind w:left="1320" w:hanging="720"/>
+        <w:ind w:left="600"/>
+        <w:jc w:val="both"/>
+      </w:pPr>
+      <w:r>
+        <w:t>Propósito</w:t>
+      </w:r>
+      <w:bookmarkEnd w:id="0"/>
+    </w:p>
+    <w:p>
+      <w:pPr>
+        <w:pStyle w:val="Ttulo2"/>
+        <w:keepLines w:val="0"/>
+        <w:numPr>
+          <w:ilvl w:val="1"/>
+          <w:numId w:val="0"/>
+        </w:numPr>
+        <w:tabs>
+          <w:tab w:val="num" w:pos="1320"/>
+        </w:tabs>
+        <w:spacing w:before="240" w:after="60" w:line="240" w:lineRule="auto"/>
+        <w:ind w:left="600"/>
+        <w:jc w:val="both"/>
+        <w:rPr>
+          <w:rFonts w:ascii="Arial" w:eastAsia="Times New Roman" w:hAnsi="Arial" w:cs="Times New Roman"/>
+          <w:color w:val="auto"/>
+          <w:sz w:val="20"/>
+          <w:szCs w:val="24"/>
+          <w:lang w:val="es-ES" w:eastAsia="es-ES"/>
+        </w:rPr>
       </w:pPr>
       <w:bookmarkStart w:id="1" w:name="_Toc33411061"/>
       <w:r>
+        <w:rPr>
+          <w:rFonts w:ascii="Arial" w:eastAsia="Times New Roman" w:hAnsi="Arial" w:cs="Times New Roman"/>
+          <w:color w:val="auto"/>
+          <w:sz w:val="20"/>
+          <w:szCs w:val="24"/>
+          <w:lang w:val="es-ES" w:eastAsia="es-ES"/>
+        </w:rPr>
+        <w:t>El presente documento tiene como propósito definir los objetivos del proyecto Smart Home System la justificación de este, los interesados en él, todo ello para la implementación de un sistema que permitirá administrar procesos del hogar mediante una aplicación móvil.</w:t>
+      </w:r>
+    </w:p>
+    <w:p>
+      <w:pPr>
+        <w:pStyle w:val="Ttulo2"/>
+        <w:keepLines w:val="0"/>
+        <w:numPr>
+          <w:ilvl w:val="1"/>
+          <w:numId w:val="0"/>
+        </w:numPr>
+        <w:tabs>
+          <w:tab w:val="num" w:pos="1320"/>
+        </w:tabs>
+        <w:spacing w:before="240" w:after="60" w:line="240" w:lineRule="auto"/>
+        <w:ind w:left="600"/>
+      </w:pPr>
+      <w:r>
         <w:t>Alcance</w:t>
       </w:r>
       <w:bookmarkEnd w:id="1"/>
     </w:p>
     <w:p>
       <w:pPr>
-        <w:pStyle w:val="Normalindentado2"/>
-      </w:pPr>
-      <w:r>
-        <w:fldChar w:fldCharType="begin"/>
-      </w:r>
-      <w:r>
-        <w:instrText>MACROBUTTON NoMacro [</w:instrText>
-      </w:r>
-      <w:r>
-        <w:rPr>
-          <w:color w:val="0000FF"/>
-        </w:rPr>
-        <w:instrText>Inserte aquí el texto</w:instrText>
-      </w:r>
-      <w:r>
-        <w:instrText>]</w:instrText>
-      </w:r>
-      <w:r>
-        <w:fldChar w:fldCharType="end"/>
-      </w:r>
-    </w:p>
-    <w:p>
-      <w:pPr>
         <w:pStyle w:val="guiazul"/>
-        <w:numPr>
-          <w:ilvl w:val="0"/>
-          <w:numId w:val="7"/>
-        </w:numPr>
-      </w:pPr>
-      <w:r>
-        <w:t>Identificación del producto(s) a desarrollar mediante un nombre</w:t>
-      </w:r>
-    </w:p>
-    <w:p>
-      <w:pPr>
-        <w:pStyle w:val="guiazul"/>
-        <w:numPr>
-          <w:ilvl w:val="0"/>
-          <w:numId w:val="7"/>
-        </w:numPr>
-      </w:pPr>
-      <w:r>
-        <w:t>Consistencia con definiciones similares de documentos de mayor nivel (ej. Descripción del sistema) que puedan existir</w:t>
+        <w:ind w:left="705"/>
+        <w:jc w:val="both"/>
+        <w:rPr>
+          <w:i w:val="0"/>
+          <w:iCs/>
+          <w:color w:val="auto"/>
+        </w:rPr>
+      </w:pPr>
+      <w:r>
+        <w:rPr>
+          <w:i w:val="0"/>
+          <w:iCs/>
+          <w:color w:val="auto"/>
+        </w:rPr>
+        <w:t xml:space="preserve">El presente proyecto se centra en implementar un sistema Smart House para los clientes interesados, dicho sistema tiene que ser simple, eficaz, que </w:t>
+      </w:r>
+      <w:r>
+        <w:rPr>
+          <w:i w:val="0"/>
+          <w:iCs/>
+          <w:color w:val="auto"/>
+        </w:rPr>
+        <w:t>automatice tareas</w:t>
+      </w:r>
+      <w:r>
+        <w:rPr>
+          <w:i w:val="0"/>
+          <w:iCs/>
+          <w:color w:val="auto"/>
+        </w:rPr>
+        <w:t xml:space="preserve"> del hogar como lo es el control de la iluminación, aire acondicionado, alarma, etc. En otras </w:t>
+      </w:r>
+      <w:r>
+        <w:rPr>
+          <w:i w:val="0"/>
+          <w:iCs/>
+          <w:color w:val="auto"/>
+        </w:rPr>
+        <w:t>palabras,</w:t>
+      </w:r>
+      <w:r>
+        <w:rPr>
+          <w:i w:val="0"/>
+          <w:iCs/>
+          <w:color w:val="auto"/>
+        </w:rPr>
+        <w:t xml:space="preserve"> crear un sistema de calidad ajustado a las necesidades del cliente.</w:t>
       </w:r>
     </w:p>
     <w:p>
@@ -1473,22 +1574,18 @@
               <w:ind w:left="0"/>
             </w:pPr>
             <w:r>
-              <w:fldChar w:fldCharType="begin"/>
-            </w:r>
-            <w:r>
-              <w:instrText>MACROBUTTON NoMacro [</w:instrText>
-            </w:r>
-            <w:r>
-              <w:rPr>
-                <w:color w:val="0000FF"/>
-              </w:rPr>
-              <w:instrText>Inserte aquí el texto</w:instrText>
-            </w:r>
-            <w:r>
-              <w:instrText>]</w:instrText>
-            </w:r>
-            <w:r>
-              <w:fldChar w:fldCharType="end"/>
+              <w:t xml:space="preserve">Bernardo </w:t>
+            </w:r>
+            <w:proofErr w:type="spellStart"/>
+            <w:r>
+              <w:t>Quintino</w:t>
+            </w:r>
+            <w:proofErr w:type="spellEnd"/>
+            <w:r>
+              <w:t xml:space="preserve"> </w:t>
+            </w:r>
+            <w:r>
+              <w:t>Guzmán</w:t>
             </w:r>
           </w:p>
         </w:tc>
@@ -1545,22 +1642,16 @@
               <w:ind w:left="0"/>
             </w:pPr>
             <w:r>
-              <w:fldChar w:fldCharType="begin"/>
-            </w:r>
-            <w:r>
-              <w:instrText>MACROBUTTON NoMacro [</w:instrText>
-            </w:r>
-            <w:r>
-              <w:rPr>
-                <w:color w:val="0000FF"/>
-              </w:rPr>
-              <w:instrText>Inserte aquí el texto</w:instrText>
-            </w:r>
-            <w:r>
-              <w:instrText>]</w:instrText>
-            </w:r>
-            <w:r>
-              <w:fldChar w:fldCharType="end"/>
+              <w:t xml:space="preserve">Jefe </w:t>
+            </w:r>
+            <w:r>
+              <w:t xml:space="preserve">y desarrollador </w:t>
+            </w:r>
+            <w:r>
+              <w:t>de proyecto</w:t>
+            </w:r>
+            <w:r>
+              <w:t xml:space="preserve"> Smart House</w:t>
             </w:r>
           </w:p>
         </w:tc>
@@ -1617,22 +1708,7 @@
               <w:ind w:left="0"/>
             </w:pPr>
             <w:r>
-              <w:fldChar w:fldCharType="begin"/>
-            </w:r>
-            <w:r>
-              <w:instrText>MACROBUTTON NoMacro [</w:instrText>
-            </w:r>
-            <w:r>
-              <w:rPr>
-                <w:color w:val="0000FF"/>
-              </w:rPr>
-              <w:instrText>Inserte aquí el texto</w:instrText>
-            </w:r>
-            <w:r>
-              <w:instrText>]</w:instrText>
-            </w:r>
-            <w:r>
-              <w:fldChar w:fldCharType="end"/>
+              <w:t>Ingeniero en sistemas de computo</w:t>
             </w:r>
           </w:p>
         </w:tc>
@@ -1689,22 +1765,7 @@
               <w:ind w:left="0"/>
             </w:pPr>
             <w:r>
-              <w:fldChar w:fldCharType="begin"/>
-            </w:r>
-            <w:r>
-              <w:instrText>MACROBUTTON NoMacro [</w:instrText>
-            </w:r>
-            <w:r>
-              <w:rPr>
-                <w:color w:val="0000FF"/>
-              </w:rPr>
-              <w:instrText>Inserte aquí el texto</w:instrText>
-            </w:r>
-            <w:r>
-              <w:instrText>]</w:instrText>
-            </w:r>
-            <w:r>
-              <w:fldChar w:fldCharType="end"/>
+              <w:t>Administrar tareas y actividades del proyecto.</w:t>
             </w:r>
           </w:p>
         </w:tc>
@@ -1761,27 +1822,106 @@
               <w:ind w:left="0"/>
             </w:pPr>
             <w:r>
-              <w:fldChar w:fldCharType="begin"/>
-            </w:r>
-            <w:r>
-              <w:instrText>MACROBUTTON NoMacro [</w:instrText>
-            </w:r>
-            <w:r>
-              <w:rPr>
-                <w:color w:val="0000FF"/>
-              </w:rPr>
-              <w:instrText>Inserte aquí el texto</w:instrText>
-            </w:r>
-            <w:r>
-              <w:instrText>]</w:instrText>
-            </w:r>
-            <w:r>
-              <w:fldChar w:fldCharType="end"/>
+              <w:t>b.quininoguzman@ugto.mx</w:t>
+            </w:r>
+          </w:p>
+        </w:tc>
+      </w:tr>
+    </w:tbl>
+    <w:p>
+      <w:pPr>
+        <w:pStyle w:val="guiazul"/>
+        <w:ind w:left="708"/>
+      </w:pPr>
+    </w:p>
+    <w:tbl>
+      <w:tblPr>
+        <w:tblW w:w="0" w:type="auto"/>
+        <w:tblInd w:w="743" w:type="dxa"/>
+        <w:tblBorders>
+          <w:top w:val="single" w:sz="4" w:space="0" w:color="C0C0C0"/>
+          <w:left w:val="single" w:sz="4" w:space="0" w:color="C0C0C0"/>
+          <w:bottom w:val="single" w:sz="4" w:space="0" w:color="C0C0C0"/>
+          <w:right w:val="single" w:sz="4" w:space="0" w:color="C0C0C0"/>
+          <w:insideH w:val="single" w:sz="4" w:space="0" w:color="C0C0C0"/>
+          <w:insideV w:val="single" w:sz="4" w:space="0" w:color="C0C0C0"/>
+        </w:tblBorders>
+        <w:tblCellMar>
+          <w:left w:w="70" w:type="dxa"/>
+          <w:right w:w="70" w:type="dxa"/>
+        </w:tblCellMar>
+        <w:tblLook w:val="04A0" w:firstRow="1" w:lastRow="0" w:firstColumn="1" w:lastColumn="0" w:noHBand="0" w:noVBand="1"/>
+      </w:tblPr>
+      <w:tblGrid>
+        <w:gridCol w:w="2357"/>
+        <w:gridCol w:w="5444"/>
+      </w:tblGrid>
+      <w:tr>
+        <w:tc>
+          <w:tcPr>
+            <w:tcW w:w="2357" w:type="dxa"/>
+            <w:tcBorders>
+              <w:top w:val="single" w:sz="4" w:space="0" w:color="292929"/>
+              <w:left w:val="single" w:sz="4" w:space="0" w:color="292929"/>
+              <w:bottom w:val="single" w:sz="4" w:space="0" w:color="292929"/>
+              <w:right w:val="double" w:sz="6" w:space="0" w:color="292929"/>
+            </w:tcBorders>
+            <w:shd w:val="clear" w:color="auto" w:fill="EAEAEA"/>
+            <w:tcMar>
+              <w:top w:w="17" w:type="dxa"/>
+              <w:left w:w="40" w:type="dxa"/>
+              <w:bottom w:w="0" w:type="dxa"/>
+              <w:right w:w="40" w:type="dxa"/>
+            </w:tcMar>
+            <w:vAlign w:val="bottom"/>
+            <w:hideMark/>
+          </w:tcPr>
+          <w:p>
+            <w:pPr>
+              <w:pStyle w:val="Normalindentado2"/>
+              <w:ind w:left="0"/>
+            </w:pPr>
+            <w:r>
+              <w:t>Nombre</w:t>
+            </w:r>
+          </w:p>
+        </w:tc>
+        <w:tc>
+          <w:tcPr>
+            <w:tcW w:w="5444" w:type="dxa"/>
+            <w:tcBorders>
+              <w:top w:val="single" w:sz="4" w:space="0" w:color="292929"/>
+              <w:left w:val="double" w:sz="6" w:space="0" w:color="292929"/>
+              <w:bottom w:val="single" w:sz="4" w:space="0" w:color="292929"/>
+              <w:right w:val="single" w:sz="4" w:space="0" w:color="292929"/>
+            </w:tcBorders>
+            <w:tcMar>
+              <w:top w:w="17" w:type="dxa"/>
+              <w:left w:w="40" w:type="dxa"/>
+              <w:bottom w:w="0" w:type="dxa"/>
+              <w:right w:w="40" w:type="dxa"/>
+            </w:tcMar>
+            <w:vAlign w:val="bottom"/>
+            <w:hideMark/>
+          </w:tcPr>
+          <w:p>
+            <w:pPr>
+              <w:pStyle w:val="Normalindentado2"/>
+              <w:ind w:left="0"/>
+            </w:pPr>
+            <w:r>
+              <w:t xml:space="preserve">Eliza Guadalupe </w:t>
+            </w:r>
+            <w:r>
+              <w:t>Méndez Zavala</w:t>
             </w:r>
           </w:p>
         </w:tc>
       </w:tr>
       <w:tr>
+        <w:trPr>
+          <w:trHeight w:val="165"/>
+        </w:trPr>
         <w:tc>
           <w:tcPr>
             <w:tcW w:w="2357" w:type="dxa"/>
@@ -1806,7 +1946,7 @@
               <w:ind w:left="0"/>
             </w:pPr>
             <w:r>
-              <w:t>Aprobación</w:t>
+              <w:t>Rol</w:t>
             </w:r>
           </w:p>
         </w:tc>
@@ -1833,22 +1973,184 @@
               <w:ind w:left="0"/>
             </w:pPr>
             <w:r>
-              <w:fldChar w:fldCharType="begin"/>
-            </w:r>
-            <w:r>
-              <w:instrText>MACROBUTTON NoMacro [</w:instrText>
-            </w:r>
-            <w:r>
-              <w:rPr>
-                <w:color w:val="0000FF"/>
-              </w:rPr>
-              <w:instrText>Inserte aquí el texto</w:instrText>
-            </w:r>
-            <w:r>
-              <w:instrText>]</w:instrText>
-            </w:r>
-            <w:r>
-              <w:fldChar w:fldCharType="end"/>
+              <w:t>Desarrolladora de modelos Smart House</w:t>
+            </w:r>
+          </w:p>
+        </w:tc>
+      </w:tr>
+      <w:tr>
+        <w:tc>
+          <w:tcPr>
+            <w:tcW w:w="2357" w:type="dxa"/>
+            <w:tcBorders>
+              <w:top w:val="single" w:sz="4" w:space="0" w:color="292929"/>
+              <w:left w:val="single" w:sz="4" w:space="0" w:color="292929"/>
+              <w:bottom w:val="single" w:sz="4" w:space="0" w:color="292929"/>
+              <w:right w:val="double" w:sz="6" w:space="0" w:color="292929"/>
+            </w:tcBorders>
+            <w:shd w:val="clear" w:color="auto" w:fill="EAEAEA"/>
+            <w:tcMar>
+              <w:top w:w="17" w:type="dxa"/>
+              <w:left w:w="40" w:type="dxa"/>
+              <w:bottom w:w="0" w:type="dxa"/>
+              <w:right w:w="40" w:type="dxa"/>
+            </w:tcMar>
+            <w:hideMark/>
+          </w:tcPr>
+          <w:p>
+            <w:pPr>
+              <w:pStyle w:val="Normalindentado2"/>
+              <w:ind w:left="0"/>
+            </w:pPr>
+            <w:r>
+              <w:t>Categoría profesional</w:t>
+            </w:r>
+          </w:p>
+        </w:tc>
+        <w:tc>
+          <w:tcPr>
+            <w:tcW w:w="5444" w:type="dxa"/>
+            <w:tcBorders>
+              <w:top w:val="single" w:sz="4" w:space="0" w:color="292929"/>
+              <w:left w:val="double" w:sz="6" w:space="0" w:color="292929"/>
+              <w:bottom w:val="single" w:sz="4" w:space="0" w:color="292929"/>
+              <w:right w:val="single" w:sz="4" w:space="0" w:color="292929"/>
+            </w:tcBorders>
+            <w:tcMar>
+              <w:top w:w="17" w:type="dxa"/>
+              <w:left w:w="40" w:type="dxa"/>
+              <w:bottom w:w="0" w:type="dxa"/>
+              <w:right w:w="40" w:type="dxa"/>
+            </w:tcMar>
+            <w:hideMark/>
+          </w:tcPr>
+          <w:p>
+            <w:pPr>
+              <w:pStyle w:val="Normalindentado2"/>
+              <w:ind w:left="0"/>
+            </w:pPr>
+            <w:r>
+              <w:t>Ingeniero en sistemas de computo</w:t>
+            </w:r>
+          </w:p>
+        </w:tc>
+      </w:tr>
+      <w:tr>
+        <w:tc>
+          <w:tcPr>
+            <w:tcW w:w="2357" w:type="dxa"/>
+            <w:tcBorders>
+              <w:top w:val="single" w:sz="4" w:space="0" w:color="292929"/>
+              <w:left w:val="single" w:sz="4" w:space="0" w:color="292929"/>
+              <w:bottom w:val="single" w:sz="4" w:space="0" w:color="292929"/>
+              <w:right w:val="double" w:sz="6" w:space="0" w:color="292929"/>
+            </w:tcBorders>
+            <w:shd w:val="clear" w:color="auto" w:fill="EAEAEA"/>
+            <w:tcMar>
+              <w:top w:w="17" w:type="dxa"/>
+              <w:left w:w="40" w:type="dxa"/>
+              <w:bottom w:w="0" w:type="dxa"/>
+              <w:right w:w="40" w:type="dxa"/>
+            </w:tcMar>
+            <w:hideMark/>
+          </w:tcPr>
+          <w:p>
+            <w:pPr>
+              <w:pStyle w:val="Normalindentado2"/>
+              <w:ind w:left="0"/>
+            </w:pPr>
+            <w:r>
+              <w:t>Responsabilidades</w:t>
+            </w:r>
+          </w:p>
+        </w:tc>
+        <w:tc>
+          <w:tcPr>
+            <w:tcW w:w="5444" w:type="dxa"/>
+            <w:tcBorders>
+              <w:top w:val="single" w:sz="4" w:space="0" w:color="292929"/>
+              <w:left w:val="double" w:sz="6" w:space="0" w:color="292929"/>
+              <w:bottom w:val="single" w:sz="4" w:space="0" w:color="292929"/>
+              <w:right w:val="single" w:sz="4" w:space="0" w:color="292929"/>
+            </w:tcBorders>
+            <w:tcMar>
+              <w:top w:w="17" w:type="dxa"/>
+              <w:left w:w="40" w:type="dxa"/>
+              <w:bottom w:w="0" w:type="dxa"/>
+              <w:right w:w="40" w:type="dxa"/>
+            </w:tcMar>
+            <w:hideMark/>
+          </w:tcPr>
+          <w:p>
+            <w:pPr>
+              <w:pStyle w:val="Normalindentado2"/>
+              <w:ind w:left="0"/>
+            </w:pPr>
+            <w:r>
+              <w:t xml:space="preserve">Diseñar los modelos a escala para </w:t>
+            </w:r>
+            <w:r>
+              <w:t>el proyecto Smart House</w:t>
+            </w:r>
+          </w:p>
+        </w:tc>
+      </w:tr>
+      <w:tr>
+        <w:tc>
+          <w:tcPr>
+            <w:tcW w:w="2357" w:type="dxa"/>
+            <w:tcBorders>
+              <w:top w:val="single" w:sz="4" w:space="0" w:color="292929"/>
+              <w:left w:val="single" w:sz="4" w:space="0" w:color="292929"/>
+              <w:bottom w:val="single" w:sz="4" w:space="0" w:color="292929"/>
+              <w:right w:val="double" w:sz="6" w:space="0" w:color="292929"/>
+            </w:tcBorders>
+            <w:shd w:val="clear" w:color="auto" w:fill="EAEAEA"/>
+            <w:tcMar>
+              <w:top w:w="17" w:type="dxa"/>
+              <w:left w:w="40" w:type="dxa"/>
+              <w:bottom w:w="0" w:type="dxa"/>
+              <w:right w:w="40" w:type="dxa"/>
+            </w:tcMar>
+            <w:hideMark/>
+          </w:tcPr>
+          <w:p>
+            <w:pPr>
+              <w:pStyle w:val="Normalindentado2"/>
+              <w:ind w:left="0"/>
+            </w:pPr>
+            <w:r>
+              <w:t>Información de contacto</w:t>
+            </w:r>
+          </w:p>
+        </w:tc>
+        <w:tc>
+          <w:tcPr>
+            <w:tcW w:w="5444" w:type="dxa"/>
+            <w:tcBorders>
+              <w:top w:val="single" w:sz="4" w:space="0" w:color="292929"/>
+              <w:left w:val="double" w:sz="6" w:space="0" w:color="292929"/>
+              <w:bottom w:val="single" w:sz="4" w:space="0" w:color="292929"/>
+              <w:right w:val="single" w:sz="4" w:space="0" w:color="292929"/>
+            </w:tcBorders>
+            <w:tcMar>
+              <w:top w:w="17" w:type="dxa"/>
+              <w:left w:w="40" w:type="dxa"/>
+              <w:bottom w:w="0" w:type="dxa"/>
+              <w:right w:w="40" w:type="dxa"/>
+            </w:tcMar>
+            <w:hideMark/>
+          </w:tcPr>
+          <w:p>
+            <w:pPr>
+              <w:pStyle w:val="Normalindentado2"/>
+              <w:ind w:left="0"/>
+            </w:pPr>
+            <w:r>
+              <w:t>eg.mendezzavala</w:t>
+            </w:r>
+            <w:r>
+              <w:t>@ugto.mx</w:t>
             </w:r>
           </w:p>
         </w:tc>
@@ -1860,24 +2162,647 @@
         <w:ind w:left="708"/>
       </w:pPr>
     </w:p>
-    <w:p>
-      <w:pPr>
-        <w:pStyle w:val="guiazul"/>
-        <w:ind w:left="708"/>
-      </w:pPr>
-      <w:r>
-        <w:t>Relación de personas involucradas en el desarrollo del sistema, con información de contacto.</w:t>
-      </w:r>
-    </w:p>
-    <w:p>
-      <w:pPr>
-        <w:pStyle w:val="guiazul"/>
-        <w:ind w:left="708"/>
-      </w:pPr>
-      <w:r>
-        <w:t>Esta información es útil para que el gestor del proyecto pueda localizar a todos los participantes y recabar la información necesaria para la obtención de requisitos, validaciones de seguimiento, etc.</w:t>
-      </w:r>
-    </w:p>
+    <w:tbl>
+      <w:tblPr>
+        <w:tblW w:w="0" w:type="auto"/>
+        <w:tblInd w:w="743" w:type="dxa"/>
+        <w:tblBorders>
+          <w:top w:val="single" w:sz="4" w:space="0" w:color="C0C0C0"/>
+          <w:left w:val="single" w:sz="4" w:space="0" w:color="C0C0C0"/>
+          <w:bottom w:val="single" w:sz="4" w:space="0" w:color="C0C0C0"/>
+          <w:right w:val="single" w:sz="4" w:space="0" w:color="C0C0C0"/>
+          <w:insideH w:val="single" w:sz="4" w:space="0" w:color="C0C0C0"/>
+          <w:insideV w:val="single" w:sz="4" w:space="0" w:color="C0C0C0"/>
+        </w:tblBorders>
+        <w:tblCellMar>
+          <w:left w:w="70" w:type="dxa"/>
+          <w:right w:w="70" w:type="dxa"/>
+        </w:tblCellMar>
+        <w:tblLook w:val="04A0" w:firstRow="1" w:lastRow="0" w:firstColumn="1" w:lastColumn="0" w:noHBand="0" w:noVBand="1"/>
+      </w:tblPr>
+      <w:tblGrid>
+        <w:gridCol w:w="2357"/>
+        <w:gridCol w:w="5444"/>
+      </w:tblGrid>
+      <w:tr>
+        <w:tc>
+          <w:tcPr>
+            <w:tcW w:w="2357" w:type="dxa"/>
+            <w:tcBorders>
+              <w:top w:val="single" w:sz="4" w:space="0" w:color="292929"/>
+              <w:left w:val="single" w:sz="4" w:space="0" w:color="292929"/>
+              <w:bottom w:val="single" w:sz="4" w:space="0" w:color="292929"/>
+              <w:right w:val="double" w:sz="6" w:space="0" w:color="292929"/>
+            </w:tcBorders>
+            <w:shd w:val="clear" w:color="auto" w:fill="EAEAEA"/>
+            <w:tcMar>
+              <w:top w:w="17" w:type="dxa"/>
+              <w:left w:w="40" w:type="dxa"/>
+              <w:bottom w:w="0" w:type="dxa"/>
+              <w:right w:w="40" w:type="dxa"/>
+            </w:tcMar>
+            <w:vAlign w:val="bottom"/>
+            <w:hideMark/>
+          </w:tcPr>
+          <w:p>
+            <w:pPr>
+              <w:pStyle w:val="Normalindentado2"/>
+              <w:ind w:left="0"/>
+            </w:pPr>
+            <w:bookmarkStart w:id="5" w:name="_Toc33411063"/>
+            <w:bookmarkStart w:id="6" w:name="_Toc33238236"/>
+            <w:r>
+              <w:t>Nombre</w:t>
+            </w:r>
+          </w:p>
+        </w:tc>
+        <w:tc>
+          <w:tcPr>
+            <w:tcW w:w="5444" w:type="dxa"/>
+            <w:tcBorders>
+              <w:top w:val="single" w:sz="4" w:space="0" w:color="292929"/>
+              <w:left w:val="double" w:sz="6" w:space="0" w:color="292929"/>
+              <w:bottom w:val="single" w:sz="4" w:space="0" w:color="292929"/>
+              <w:right w:val="single" w:sz="4" w:space="0" w:color="292929"/>
+            </w:tcBorders>
+            <w:tcMar>
+              <w:top w:w="17" w:type="dxa"/>
+              <w:left w:w="40" w:type="dxa"/>
+              <w:bottom w:w="0" w:type="dxa"/>
+              <w:right w:w="40" w:type="dxa"/>
+            </w:tcMar>
+            <w:vAlign w:val="bottom"/>
+            <w:hideMark/>
+          </w:tcPr>
+          <w:p>
+            <w:pPr>
+              <w:pStyle w:val="Normalindentado2"/>
+              <w:ind w:left="0"/>
+            </w:pPr>
+            <w:r>
+              <w:t>Martin García Hurtado</w:t>
+            </w:r>
+          </w:p>
+        </w:tc>
+      </w:tr>
+      <w:tr>
+        <w:trPr>
+          <w:trHeight w:val="165"/>
+        </w:trPr>
+        <w:tc>
+          <w:tcPr>
+            <w:tcW w:w="2357" w:type="dxa"/>
+            <w:tcBorders>
+              <w:top w:val="single" w:sz="4" w:space="0" w:color="292929"/>
+              <w:left w:val="single" w:sz="4" w:space="0" w:color="292929"/>
+              <w:bottom w:val="single" w:sz="4" w:space="0" w:color="292929"/>
+              <w:right w:val="double" w:sz="6" w:space="0" w:color="292929"/>
+            </w:tcBorders>
+            <w:shd w:val="clear" w:color="auto" w:fill="EAEAEA"/>
+            <w:tcMar>
+              <w:top w:w="17" w:type="dxa"/>
+              <w:left w:w="40" w:type="dxa"/>
+              <w:bottom w:w="0" w:type="dxa"/>
+              <w:right w:w="40" w:type="dxa"/>
+            </w:tcMar>
+            <w:hideMark/>
+          </w:tcPr>
+          <w:p>
+            <w:pPr>
+              <w:pStyle w:val="Normalindentado2"/>
+              <w:ind w:left="0"/>
+            </w:pPr>
+            <w:r>
+              <w:t>Rol</w:t>
+            </w:r>
+          </w:p>
+        </w:tc>
+        <w:tc>
+          <w:tcPr>
+            <w:tcW w:w="5444" w:type="dxa"/>
+            <w:tcBorders>
+              <w:top w:val="single" w:sz="4" w:space="0" w:color="292929"/>
+              <w:left w:val="double" w:sz="6" w:space="0" w:color="292929"/>
+              <w:bottom w:val="single" w:sz="4" w:space="0" w:color="292929"/>
+              <w:right w:val="single" w:sz="4" w:space="0" w:color="292929"/>
+            </w:tcBorders>
+            <w:tcMar>
+              <w:top w:w="17" w:type="dxa"/>
+              <w:left w:w="40" w:type="dxa"/>
+              <w:bottom w:w="0" w:type="dxa"/>
+              <w:right w:w="40" w:type="dxa"/>
+            </w:tcMar>
+            <w:hideMark/>
+          </w:tcPr>
+          <w:p>
+            <w:pPr>
+              <w:pStyle w:val="Normalindentado2"/>
+              <w:ind w:left="0"/>
+            </w:pPr>
+            <w:r>
+              <w:t>Desarrollador de modelos Smart House</w:t>
+            </w:r>
+          </w:p>
+        </w:tc>
+      </w:tr>
+      <w:tr>
+        <w:tc>
+          <w:tcPr>
+            <w:tcW w:w="2357" w:type="dxa"/>
+            <w:tcBorders>
+              <w:top w:val="single" w:sz="4" w:space="0" w:color="292929"/>
+              <w:left w:val="single" w:sz="4" w:space="0" w:color="292929"/>
+              <w:bottom w:val="single" w:sz="4" w:space="0" w:color="292929"/>
+              <w:right w:val="double" w:sz="6" w:space="0" w:color="292929"/>
+            </w:tcBorders>
+            <w:shd w:val="clear" w:color="auto" w:fill="EAEAEA"/>
+            <w:tcMar>
+              <w:top w:w="17" w:type="dxa"/>
+              <w:left w:w="40" w:type="dxa"/>
+              <w:bottom w:w="0" w:type="dxa"/>
+              <w:right w:w="40" w:type="dxa"/>
+            </w:tcMar>
+            <w:hideMark/>
+          </w:tcPr>
+          <w:p>
+            <w:pPr>
+              <w:pStyle w:val="Normalindentado2"/>
+              <w:ind w:left="0"/>
+            </w:pPr>
+            <w:r>
+              <w:t>Categoría profesional</w:t>
+            </w:r>
+          </w:p>
+        </w:tc>
+        <w:tc>
+          <w:tcPr>
+            <w:tcW w:w="5444" w:type="dxa"/>
+            <w:tcBorders>
+              <w:top w:val="single" w:sz="4" w:space="0" w:color="292929"/>
+              <w:left w:val="double" w:sz="6" w:space="0" w:color="292929"/>
+              <w:bottom w:val="single" w:sz="4" w:space="0" w:color="292929"/>
+              <w:right w:val="single" w:sz="4" w:space="0" w:color="292929"/>
+            </w:tcBorders>
+            <w:tcMar>
+              <w:top w:w="17" w:type="dxa"/>
+              <w:left w:w="40" w:type="dxa"/>
+              <w:bottom w:w="0" w:type="dxa"/>
+              <w:right w:w="40" w:type="dxa"/>
+            </w:tcMar>
+            <w:hideMark/>
+          </w:tcPr>
+          <w:p>
+            <w:pPr>
+              <w:pStyle w:val="Normalindentado2"/>
+              <w:ind w:left="0"/>
+            </w:pPr>
+            <w:r>
+              <w:t>Ingeniero en sistemas de computo</w:t>
+            </w:r>
+          </w:p>
+        </w:tc>
+      </w:tr>
+      <w:tr>
+        <w:tc>
+          <w:tcPr>
+            <w:tcW w:w="2357" w:type="dxa"/>
+            <w:tcBorders>
+              <w:top w:val="single" w:sz="4" w:space="0" w:color="292929"/>
+              <w:left w:val="single" w:sz="4" w:space="0" w:color="292929"/>
+              <w:bottom w:val="single" w:sz="4" w:space="0" w:color="292929"/>
+              <w:right w:val="double" w:sz="6" w:space="0" w:color="292929"/>
+            </w:tcBorders>
+            <w:shd w:val="clear" w:color="auto" w:fill="EAEAEA"/>
+            <w:tcMar>
+              <w:top w:w="17" w:type="dxa"/>
+              <w:left w:w="40" w:type="dxa"/>
+              <w:bottom w:w="0" w:type="dxa"/>
+              <w:right w:w="40" w:type="dxa"/>
+            </w:tcMar>
+            <w:hideMark/>
+          </w:tcPr>
+          <w:p>
+            <w:pPr>
+              <w:pStyle w:val="Normalindentado2"/>
+              <w:ind w:left="0"/>
+            </w:pPr>
+            <w:r>
+              <w:t>Responsabilidades</w:t>
+            </w:r>
+          </w:p>
+        </w:tc>
+        <w:tc>
+          <w:tcPr>
+            <w:tcW w:w="5444" w:type="dxa"/>
+            <w:tcBorders>
+              <w:top w:val="single" w:sz="4" w:space="0" w:color="292929"/>
+              <w:left w:val="double" w:sz="6" w:space="0" w:color="292929"/>
+              <w:bottom w:val="single" w:sz="4" w:space="0" w:color="292929"/>
+              <w:right w:val="single" w:sz="4" w:space="0" w:color="292929"/>
+            </w:tcBorders>
+            <w:tcMar>
+              <w:top w:w="17" w:type="dxa"/>
+              <w:left w:w="40" w:type="dxa"/>
+              <w:bottom w:w="0" w:type="dxa"/>
+              <w:right w:w="40" w:type="dxa"/>
+            </w:tcMar>
+            <w:hideMark/>
+          </w:tcPr>
+          <w:p>
+            <w:pPr>
+              <w:pStyle w:val="Normalindentado2"/>
+              <w:ind w:left="0"/>
+            </w:pPr>
+            <w:r>
+              <w:t>Diseñar los modelos a escala para el proyecto Smart House</w:t>
+            </w:r>
+          </w:p>
+        </w:tc>
+      </w:tr>
+      <w:tr>
+        <w:tc>
+          <w:tcPr>
+            <w:tcW w:w="2357" w:type="dxa"/>
+            <w:tcBorders>
+              <w:top w:val="single" w:sz="4" w:space="0" w:color="292929"/>
+              <w:left w:val="single" w:sz="4" w:space="0" w:color="292929"/>
+              <w:bottom w:val="single" w:sz="4" w:space="0" w:color="292929"/>
+              <w:right w:val="double" w:sz="6" w:space="0" w:color="292929"/>
+            </w:tcBorders>
+            <w:shd w:val="clear" w:color="auto" w:fill="EAEAEA"/>
+            <w:tcMar>
+              <w:top w:w="17" w:type="dxa"/>
+              <w:left w:w="40" w:type="dxa"/>
+              <w:bottom w:w="0" w:type="dxa"/>
+              <w:right w:w="40" w:type="dxa"/>
+            </w:tcMar>
+            <w:hideMark/>
+          </w:tcPr>
+          <w:p>
+            <w:pPr>
+              <w:pStyle w:val="Normalindentado2"/>
+              <w:ind w:left="0"/>
+            </w:pPr>
+            <w:r>
+              <w:t>Información de contacto</w:t>
+            </w:r>
+          </w:p>
+        </w:tc>
+        <w:tc>
+          <w:tcPr>
+            <w:tcW w:w="5444" w:type="dxa"/>
+            <w:tcBorders>
+              <w:top w:val="single" w:sz="4" w:space="0" w:color="292929"/>
+              <w:left w:val="double" w:sz="6" w:space="0" w:color="292929"/>
+              <w:bottom w:val="single" w:sz="4" w:space="0" w:color="292929"/>
+              <w:right w:val="single" w:sz="4" w:space="0" w:color="292929"/>
+            </w:tcBorders>
+            <w:tcMar>
+              <w:top w:w="17" w:type="dxa"/>
+              <w:left w:w="40" w:type="dxa"/>
+              <w:bottom w:w="0" w:type="dxa"/>
+              <w:right w:w="40" w:type="dxa"/>
+            </w:tcMar>
+            <w:hideMark/>
+          </w:tcPr>
+          <w:p>
+            <w:pPr>
+              <w:pStyle w:val="Normalindentado2"/>
+              <w:ind w:left="0"/>
+            </w:pPr>
+            <w:r>
+              <w:t>m.garciahurtado</w:t>
+            </w:r>
+            <w:r>
+              <w:t>@ugto.mx</w:t>
+            </w:r>
+          </w:p>
+        </w:tc>
+      </w:tr>
+    </w:tbl>
+    <w:p/>
+    <w:tbl>
+      <w:tblPr>
+        <w:tblW w:w="0" w:type="auto"/>
+        <w:tblInd w:w="743" w:type="dxa"/>
+        <w:tblBorders>
+          <w:top w:val="single" w:sz="4" w:space="0" w:color="C0C0C0"/>
+          <w:left w:val="single" w:sz="4" w:space="0" w:color="C0C0C0"/>
+          <w:bottom w:val="single" w:sz="4" w:space="0" w:color="C0C0C0"/>
+          <w:right w:val="single" w:sz="4" w:space="0" w:color="C0C0C0"/>
+          <w:insideH w:val="single" w:sz="4" w:space="0" w:color="C0C0C0"/>
+          <w:insideV w:val="single" w:sz="4" w:space="0" w:color="C0C0C0"/>
+        </w:tblBorders>
+        <w:tblCellMar>
+          <w:left w:w="70" w:type="dxa"/>
+          <w:right w:w="70" w:type="dxa"/>
+        </w:tblCellMar>
+        <w:tblLook w:val="04A0" w:firstRow="1" w:lastRow="0" w:firstColumn="1" w:lastColumn="0" w:noHBand="0" w:noVBand="1"/>
+      </w:tblPr>
+      <w:tblGrid>
+        <w:gridCol w:w="2357"/>
+        <w:gridCol w:w="5444"/>
+      </w:tblGrid>
+      <w:tr>
+        <w:tc>
+          <w:tcPr>
+            <w:tcW w:w="2357" w:type="dxa"/>
+            <w:tcBorders>
+              <w:top w:val="single" w:sz="4" w:space="0" w:color="292929"/>
+              <w:left w:val="single" w:sz="4" w:space="0" w:color="292929"/>
+              <w:bottom w:val="single" w:sz="4" w:space="0" w:color="292929"/>
+              <w:right w:val="double" w:sz="6" w:space="0" w:color="292929"/>
+            </w:tcBorders>
+            <w:shd w:val="clear" w:color="auto" w:fill="EAEAEA"/>
+            <w:tcMar>
+              <w:top w:w="17" w:type="dxa"/>
+              <w:left w:w="40" w:type="dxa"/>
+              <w:bottom w:w="0" w:type="dxa"/>
+              <w:right w:w="40" w:type="dxa"/>
+            </w:tcMar>
+            <w:vAlign w:val="bottom"/>
+            <w:hideMark/>
+          </w:tcPr>
+          <w:p>
+            <w:pPr>
+              <w:pStyle w:val="Normalindentado2"/>
+              <w:ind w:left="0"/>
+            </w:pPr>
+            <w:r>
+              <w:t>Nombre</w:t>
+            </w:r>
+          </w:p>
+        </w:tc>
+        <w:tc>
+          <w:tcPr>
+            <w:tcW w:w="5444" w:type="dxa"/>
+            <w:tcBorders>
+              <w:top w:val="single" w:sz="4" w:space="0" w:color="292929"/>
+              <w:left w:val="double" w:sz="6" w:space="0" w:color="292929"/>
+              <w:bottom w:val="single" w:sz="4" w:space="0" w:color="292929"/>
+              <w:right w:val="single" w:sz="4" w:space="0" w:color="292929"/>
+            </w:tcBorders>
+            <w:tcMar>
+              <w:top w:w="17" w:type="dxa"/>
+              <w:left w:w="40" w:type="dxa"/>
+              <w:bottom w:w="0" w:type="dxa"/>
+              <w:right w:w="40" w:type="dxa"/>
+            </w:tcMar>
+            <w:vAlign w:val="bottom"/>
+            <w:hideMark/>
+          </w:tcPr>
+          <w:p>
+            <w:pPr>
+              <w:pStyle w:val="Normalindentado2"/>
+              <w:ind w:left="0"/>
+            </w:pPr>
+            <w:r>
+              <w:t xml:space="preserve">Francisco David Gámez Pérez </w:t>
+            </w:r>
+            <w:r>
+              <w:t xml:space="preserve"> </w:t>
+            </w:r>
+          </w:p>
+        </w:tc>
+      </w:tr>
+      <w:tr>
+        <w:trPr>
+          <w:trHeight w:val="165"/>
+        </w:trPr>
+        <w:tc>
+          <w:tcPr>
+            <w:tcW w:w="2357" w:type="dxa"/>
+            <w:tcBorders>
+              <w:top w:val="single" w:sz="4" w:space="0" w:color="292929"/>
+              <w:left w:val="single" w:sz="4" w:space="0" w:color="292929"/>
+              <w:bottom w:val="single" w:sz="4" w:space="0" w:color="292929"/>
+              <w:right w:val="double" w:sz="6" w:space="0" w:color="292929"/>
+            </w:tcBorders>
+            <w:shd w:val="clear" w:color="auto" w:fill="EAEAEA"/>
+            <w:tcMar>
+              <w:top w:w="17" w:type="dxa"/>
+              <w:left w:w="40" w:type="dxa"/>
+              <w:bottom w:w="0" w:type="dxa"/>
+              <w:right w:w="40" w:type="dxa"/>
+            </w:tcMar>
+            <w:hideMark/>
+          </w:tcPr>
+          <w:p>
+            <w:pPr>
+              <w:pStyle w:val="Normalindentado2"/>
+              <w:ind w:left="0"/>
+            </w:pPr>
+            <w:r>
+              <w:t>Rol</w:t>
+            </w:r>
+          </w:p>
+        </w:tc>
+        <w:tc>
+          <w:tcPr>
+            <w:tcW w:w="5444" w:type="dxa"/>
+            <w:tcBorders>
+              <w:top w:val="single" w:sz="4" w:space="0" w:color="292929"/>
+              <w:left w:val="double" w:sz="6" w:space="0" w:color="292929"/>
+              <w:bottom w:val="single" w:sz="4" w:space="0" w:color="292929"/>
+              <w:right w:val="single" w:sz="4" w:space="0" w:color="292929"/>
+            </w:tcBorders>
+            <w:tcMar>
+              <w:top w:w="17" w:type="dxa"/>
+              <w:left w:w="40" w:type="dxa"/>
+              <w:bottom w:w="0" w:type="dxa"/>
+              <w:right w:w="40" w:type="dxa"/>
+            </w:tcMar>
+            <w:hideMark/>
+          </w:tcPr>
+          <w:p>
+            <w:pPr>
+              <w:pStyle w:val="Normalindentado2"/>
+              <w:ind w:left="0"/>
+            </w:pPr>
+            <w:r>
+              <w:t xml:space="preserve">Desarrollador </w:t>
+            </w:r>
+            <w:r>
+              <w:t xml:space="preserve">de software </w:t>
+            </w:r>
+          </w:p>
+        </w:tc>
+      </w:tr>
+      <w:tr>
+        <w:tc>
+          <w:tcPr>
+            <w:tcW w:w="2357" w:type="dxa"/>
+            <w:tcBorders>
+              <w:top w:val="single" w:sz="4" w:space="0" w:color="292929"/>
+              <w:left w:val="single" w:sz="4" w:space="0" w:color="292929"/>
+              <w:bottom w:val="single" w:sz="4" w:space="0" w:color="292929"/>
+              <w:right w:val="double" w:sz="6" w:space="0" w:color="292929"/>
+            </w:tcBorders>
+            <w:shd w:val="clear" w:color="auto" w:fill="EAEAEA"/>
+            <w:tcMar>
+              <w:top w:w="17" w:type="dxa"/>
+              <w:left w:w="40" w:type="dxa"/>
+              <w:bottom w:w="0" w:type="dxa"/>
+              <w:right w:w="40" w:type="dxa"/>
+            </w:tcMar>
+            <w:hideMark/>
+          </w:tcPr>
+          <w:p>
+            <w:pPr>
+              <w:pStyle w:val="Normalindentado2"/>
+              <w:ind w:left="0"/>
+            </w:pPr>
+            <w:r>
+              <w:t>Categoría profesional</w:t>
+            </w:r>
+          </w:p>
+        </w:tc>
+        <w:tc>
+          <w:tcPr>
+            <w:tcW w:w="5444" w:type="dxa"/>
+            <w:tcBorders>
+              <w:top w:val="single" w:sz="4" w:space="0" w:color="292929"/>
+              <w:left w:val="double" w:sz="6" w:space="0" w:color="292929"/>
+              <w:bottom w:val="single" w:sz="4" w:space="0" w:color="292929"/>
+              <w:right w:val="single" w:sz="4" w:space="0" w:color="292929"/>
+            </w:tcBorders>
+            <w:tcMar>
+              <w:top w:w="17" w:type="dxa"/>
+              <w:left w:w="40" w:type="dxa"/>
+              <w:bottom w:w="0" w:type="dxa"/>
+              <w:right w:w="40" w:type="dxa"/>
+            </w:tcMar>
+            <w:hideMark/>
+          </w:tcPr>
+          <w:p>
+            <w:pPr>
+              <w:pStyle w:val="Normalindentado2"/>
+              <w:ind w:left="0"/>
+            </w:pPr>
+            <w:r>
+              <w:t>Ingeniero en sistemas de computo</w:t>
+            </w:r>
+          </w:p>
+        </w:tc>
+      </w:tr>
+      <w:tr>
+        <w:tc>
+          <w:tcPr>
+            <w:tcW w:w="2357" w:type="dxa"/>
+            <w:tcBorders>
+              <w:top w:val="single" w:sz="4" w:space="0" w:color="292929"/>
+              <w:left w:val="single" w:sz="4" w:space="0" w:color="292929"/>
+              <w:bottom w:val="single" w:sz="4" w:space="0" w:color="292929"/>
+              <w:right w:val="double" w:sz="6" w:space="0" w:color="292929"/>
+            </w:tcBorders>
+            <w:shd w:val="clear" w:color="auto" w:fill="EAEAEA"/>
+            <w:tcMar>
+              <w:top w:w="17" w:type="dxa"/>
+              <w:left w:w="40" w:type="dxa"/>
+              <w:bottom w:w="0" w:type="dxa"/>
+              <w:right w:w="40" w:type="dxa"/>
+            </w:tcMar>
+            <w:hideMark/>
+          </w:tcPr>
+          <w:p>
+            <w:pPr>
+              <w:pStyle w:val="Normalindentado2"/>
+              <w:ind w:left="0"/>
+            </w:pPr>
+            <w:r>
+              <w:t>Responsabilidades</w:t>
+            </w:r>
+          </w:p>
+        </w:tc>
+        <w:tc>
+          <w:tcPr>
+            <w:tcW w:w="5444" w:type="dxa"/>
+            <w:tcBorders>
+              <w:top w:val="single" w:sz="4" w:space="0" w:color="292929"/>
+              <w:left w:val="double" w:sz="6" w:space="0" w:color="292929"/>
+              <w:bottom w:val="single" w:sz="4" w:space="0" w:color="292929"/>
+              <w:right w:val="single" w:sz="4" w:space="0" w:color="292929"/>
+            </w:tcBorders>
+            <w:tcMar>
+              <w:top w:w="17" w:type="dxa"/>
+              <w:left w:w="40" w:type="dxa"/>
+              <w:bottom w:w="0" w:type="dxa"/>
+              <w:right w:w="40" w:type="dxa"/>
+            </w:tcMar>
+            <w:hideMark/>
+          </w:tcPr>
+          <w:p>
+            <w:pPr>
+              <w:pStyle w:val="Normalindentado2"/>
+              <w:ind w:left="0"/>
+            </w:pPr>
+            <w:r>
+              <w:t>Desarrollar software para el proyecto Smart House</w:t>
+            </w:r>
+          </w:p>
+        </w:tc>
+      </w:tr>
+      <w:tr>
+        <w:tc>
+          <w:tcPr>
+            <w:tcW w:w="2357" w:type="dxa"/>
+            <w:tcBorders>
+              <w:top w:val="single" w:sz="4" w:space="0" w:color="292929"/>
+              <w:left w:val="single" w:sz="4" w:space="0" w:color="292929"/>
+              <w:bottom w:val="single" w:sz="4" w:space="0" w:color="292929"/>
+              <w:right w:val="double" w:sz="6" w:space="0" w:color="292929"/>
+            </w:tcBorders>
+            <w:shd w:val="clear" w:color="auto" w:fill="EAEAEA"/>
+            <w:tcMar>
+              <w:top w:w="17" w:type="dxa"/>
+              <w:left w:w="40" w:type="dxa"/>
+              <w:bottom w:w="0" w:type="dxa"/>
+              <w:right w:w="40" w:type="dxa"/>
+            </w:tcMar>
+            <w:hideMark/>
+          </w:tcPr>
+          <w:p>
+            <w:pPr>
+              <w:pStyle w:val="Normalindentado2"/>
+              <w:ind w:left="0"/>
+            </w:pPr>
+            <w:r>
+              <w:t>Información de contacto</w:t>
+            </w:r>
+          </w:p>
+        </w:tc>
+        <w:tc>
+          <w:tcPr>
+            <w:tcW w:w="5444" w:type="dxa"/>
+            <w:tcBorders>
+              <w:top w:val="single" w:sz="4" w:space="0" w:color="292929"/>
+              <w:left w:val="double" w:sz="6" w:space="0" w:color="292929"/>
+              <w:bottom w:val="single" w:sz="4" w:space="0" w:color="292929"/>
+              <w:right w:val="single" w:sz="4" w:space="0" w:color="292929"/>
+            </w:tcBorders>
+            <w:tcMar>
+              <w:top w:w="17" w:type="dxa"/>
+              <w:left w:w="40" w:type="dxa"/>
+              <w:bottom w:w="0" w:type="dxa"/>
+              <w:right w:w="40" w:type="dxa"/>
+            </w:tcMar>
+            <w:hideMark/>
+          </w:tcPr>
+          <w:p>
+            <w:pPr>
+              <w:pStyle w:val="Normalindentado2"/>
+              <w:ind w:left="0"/>
+            </w:pPr>
+            <w:r>
+              <w:t>Fd.gamezperez</w:t>
+            </w:r>
+            <w:r>
+              <w:t>@ugto.mx</w:t>
+            </w:r>
+          </w:p>
+        </w:tc>
+      </w:tr>
+    </w:tbl>
     <w:p>
       <w:pPr>
         <w:pStyle w:val="Ttulo2"/>
@@ -1890,11 +2815,351 @@
           <w:tab w:val="num" w:pos="1320"/>
         </w:tabs>
         <w:spacing w:before="240" w:after="60" w:line="240" w:lineRule="auto"/>
+      </w:pPr>
+    </w:p>
+    <w:tbl>
+      <w:tblPr>
+        <w:tblW w:w="0" w:type="auto"/>
+        <w:tblInd w:w="743" w:type="dxa"/>
+        <w:tblBorders>
+          <w:top w:val="single" w:sz="4" w:space="0" w:color="C0C0C0"/>
+          <w:left w:val="single" w:sz="4" w:space="0" w:color="C0C0C0"/>
+          <w:bottom w:val="single" w:sz="4" w:space="0" w:color="C0C0C0"/>
+          <w:right w:val="single" w:sz="4" w:space="0" w:color="C0C0C0"/>
+          <w:insideH w:val="single" w:sz="4" w:space="0" w:color="C0C0C0"/>
+          <w:insideV w:val="single" w:sz="4" w:space="0" w:color="C0C0C0"/>
+        </w:tblBorders>
+        <w:tblCellMar>
+          <w:left w:w="70" w:type="dxa"/>
+          <w:right w:w="70" w:type="dxa"/>
+        </w:tblCellMar>
+        <w:tblLook w:val="04A0" w:firstRow="1" w:lastRow="0" w:firstColumn="1" w:lastColumn="0" w:noHBand="0" w:noVBand="1"/>
+      </w:tblPr>
+      <w:tblGrid>
+        <w:gridCol w:w="2357"/>
+        <w:gridCol w:w="5444"/>
+      </w:tblGrid>
+      <w:tr>
+        <w:tc>
+          <w:tcPr>
+            <w:tcW w:w="2357" w:type="dxa"/>
+            <w:tcBorders>
+              <w:top w:val="single" w:sz="4" w:space="0" w:color="292929"/>
+              <w:left w:val="single" w:sz="4" w:space="0" w:color="292929"/>
+              <w:bottom w:val="single" w:sz="4" w:space="0" w:color="292929"/>
+              <w:right w:val="double" w:sz="6" w:space="0" w:color="292929"/>
+            </w:tcBorders>
+            <w:shd w:val="clear" w:color="auto" w:fill="EAEAEA"/>
+            <w:tcMar>
+              <w:top w:w="17" w:type="dxa"/>
+              <w:left w:w="40" w:type="dxa"/>
+              <w:bottom w:w="0" w:type="dxa"/>
+              <w:right w:w="40" w:type="dxa"/>
+            </w:tcMar>
+            <w:vAlign w:val="bottom"/>
+            <w:hideMark/>
+          </w:tcPr>
+          <w:p>
+            <w:pPr>
+              <w:pStyle w:val="Normalindentado2"/>
+              <w:ind w:left="0"/>
+            </w:pPr>
+            <w:r>
+              <w:t>Nombre</w:t>
+            </w:r>
+          </w:p>
+        </w:tc>
+        <w:tc>
+          <w:tcPr>
+            <w:tcW w:w="5444" w:type="dxa"/>
+            <w:tcBorders>
+              <w:top w:val="single" w:sz="4" w:space="0" w:color="292929"/>
+              <w:left w:val="double" w:sz="6" w:space="0" w:color="292929"/>
+              <w:bottom w:val="single" w:sz="4" w:space="0" w:color="292929"/>
+              <w:right w:val="single" w:sz="4" w:space="0" w:color="292929"/>
+            </w:tcBorders>
+            <w:tcMar>
+              <w:top w:w="17" w:type="dxa"/>
+              <w:left w:w="40" w:type="dxa"/>
+              <w:bottom w:w="0" w:type="dxa"/>
+              <w:right w:w="40" w:type="dxa"/>
+            </w:tcMar>
+            <w:vAlign w:val="bottom"/>
+            <w:hideMark/>
+          </w:tcPr>
+          <w:p>
+            <w:pPr>
+              <w:pStyle w:val="Normalindentado2"/>
+              <w:ind w:left="0"/>
+            </w:pPr>
+            <w:r>
+              <w:t>Cristian Almanza Armenta</w:t>
+            </w:r>
+            <w:r>
+              <w:t xml:space="preserve">  </w:t>
+            </w:r>
+          </w:p>
+        </w:tc>
+      </w:tr>
+      <w:tr>
+        <w:trPr>
+          <w:trHeight w:val="165"/>
+        </w:trPr>
+        <w:tc>
+          <w:tcPr>
+            <w:tcW w:w="2357" w:type="dxa"/>
+            <w:tcBorders>
+              <w:top w:val="single" w:sz="4" w:space="0" w:color="292929"/>
+              <w:left w:val="single" w:sz="4" w:space="0" w:color="292929"/>
+              <w:bottom w:val="single" w:sz="4" w:space="0" w:color="292929"/>
+              <w:right w:val="double" w:sz="6" w:space="0" w:color="292929"/>
+            </w:tcBorders>
+            <w:shd w:val="clear" w:color="auto" w:fill="EAEAEA"/>
+            <w:tcMar>
+              <w:top w:w="17" w:type="dxa"/>
+              <w:left w:w="40" w:type="dxa"/>
+              <w:bottom w:w="0" w:type="dxa"/>
+              <w:right w:w="40" w:type="dxa"/>
+            </w:tcMar>
+            <w:hideMark/>
+          </w:tcPr>
+          <w:p>
+            <w:pPr>
+              <w:pStyle w:val="Normalindentado2"/>
+              <w:ind w:left="0"/>
+            </w:pPr>
+            <w:r>
+              <w:t>Rol</w:t>
+            </w:r>
+          </w:p>
+        </w:tc>
+        <w:tc>
+          <w:tcPr>
+            <w:tcW w:w="5444" w:type="dxa"/>
+            <w:tcBorders>
+              <w:top w:val="single" w:sz="4" w:space="0" w:color="292929"/>
+              <w:left w:val="double" w:sz="6" w:space="0" w:color="292929"/>
+              <w:bottom w:val="single" w:sz="4" w:space="0" w:color="292929"/>
+              <w:right w:val="single" w:sz="4" w:space="0" w:color="292929"/>
+            </w:tcBorders>
+            <w:tcMar>
+              <w:top w:w="17" w:type="dxa"/>
+              <w:left w:w="40" w:type="dxa"/>
+              <w:bottom w:w="0" w:type="dxa"/>
+              <w:right w:w="40" w:type="dxa"/>
+            </w:tcMar>
+            <w:hideMark/>
+          </w:tcPr>
+          <w:p>
+            <w:pPr>
+              <w:pStyle w:val="Normalindentado2"/>
+              <w:ind w:left="0"/>
+            </w:pPr>
+            <w:r>
+              <w:t xml:space="preserve">Desarrollador de software </w:t>
+            </w:r>
+          </w:p>
+        </w:tc>
+      </w:tr>
+      <w:tr>
+        <w:tc>
+          <w:tcPr>
+            <w:tcW w:w="2357" w:type="dxa"/>
+            <w:tcBorders>
+              <w:top w:val="single" w:sz="4" w:space="0" w:color="292929"/>
+              <w:left w:val="single" w:sz="4" w:space="0" w:color="292929"/>
+              <w:bottom w:val="single" w:sz="4" w:space="0" w:color="292929"/>
+              <w:right w:val="double" w:sz="6" w:space="0" w:color="292929"/>
+            </w:tcBorders>
+            <w:shd w:val="clear" w:color="auto" w:fill="EAEAEA"/>
+            <w:tcMar>
+              <w:top w:w="17" w:type="dxa"/>
+              <w:left w:w="40" w:type="dxa"/>
+              <w:bottom w:w="0" w:type="dxa"/>
+              <w:right w:w="40" w:type="dxa"/>
+            </w:tcMar>
+            <w:hideMark/>
+          </w:tcPr>
+          <w:p>
+            <w:pPr>
+              <w:pStyle w:val="Normalindentado2"/>
+              <w:ind w:left="0"/>
+            </w:pPr>
+            <w:r>
+              <w:t>Categoría profesional</w:t>
+            </w:r>
+          </w:p>
+        </w:tc>
+        <w:tc>
+          <w:tcPr>
+            <w:tcW w:w="5444" w:type="dxa"/>
+            <w:tcBorders>
+              <w:top w:val="single" w:sz="4" w:space="0" w:color="292929"/>
+              <w:left w:val="double" w:sz="6" w:space="0" w:color="292929"/>
+              <w:bottom w:val="single" w:sz="4" w:space="0" w:color="292929"/>
+              <w:right w:val="single" w:sz="4" w:space="0" w:color="292929"/>
+            </w:tcBorders>
+            <w:tcMar>
+              <w:top w:w="17" w:type="dxa"/>
+              <w:left w:w="40" w:type="dxa"/>
+              <w:bottom w:w="0" w:type="dxa"/>
+              <w:right w:w="40" w:type="dxa"/>
+            </w:tcMar>
+            <w:hideMark/>
+          </w:tcPr>
+          <w:p>
+            <w:pPr>
+              <w:pStyle w:val="Normalindentado2"/>
+              <w:ind w:left="0"/>
+            </w:pPr>
+            <w:r>
+              <w:t>Ingeniero en sistemas de computo</w:t>
+            </w:r>
+          </w:p>
+        </w:tc>
+      </w:tr>
+      <w:tr>
+        <w:tc>
+          <w:tcPr>
+            <w:tcW w:w="2357" w:type="dxa"/>
+            <w:tcBorders>
+              <w:top w:val="single" w:sz="4" w:space="0" w:color="292929"/>
+              <w:left w:val="single" w:sz="4" w:space="0" w:color="292929"/>
+              <w:bottom w:val="single" w:sz="4" w:space="0" w:color="292929"/>
+              <w:right w:val="double" w:sz="6" w:space="0" w:color="292929"/>
+            </w:tcBorders>
+            <w:shd w:val="clear" w:color="auto" w:fill="EAEAEA"/>
+            <w:tcMar>
+              <w:top w:w="17" w:type="dxa"/>
+              <w:left w:w="40" w:type="dxa"/>
+              <w:bottom w:w="0" w:type="dxa"/>
+              <w:right w:w="40" w:type="dxa"/>
+            </w:tcMar>
+            <w:hideMark/>
+          </w:tcPr>
+          <w:p>
+            <w:pPr>
+              <w:pStyle w:val="Normalindentado2"/>
+              <w:ind w:left="0"/>
+            </w:pPr>
+            <w:r>
+              <w:t>Responsabilidades</w:t>
+            </w:r>
+          </w:p>
+        </w:tc>
+        <w:tc>
+          <w:tcPr>
+            <w:tcW w:w="5444" w:type="dxa"/>
+            <w:tcBorders>
+              <w:top w:val="single" w:sz="4" w:space="0" w:color="292929"/>
+              <w:left w:val="double" w:sz="6" w:space="0" w:color="292929"/>
+              <w:bottom w:val="single" w:sz="4" w:space="0" w:color="292929"/>
+              <w:right w:val="single" w:sz="4" w:space="0" w:color="292929"/>
+            </w:tcBorders>
+            <w:tcMar>
+              <w:top w:w="17" w:type="dxa"/>
+              <w:left w:w="40" w:type="dxa"/>
+              <w:bottom w:w="0" w:type="dxa"/>
+              <w:right w:w="40" w:type="dxa"/>
+            </w:tcMar>
+            <w:hideMark/>
+          </w:tcPr>
+          <w:p>
+            <w:pPr>
+              <w:pStyle w:val="Normalindentado2"/>
+              <w:ind w:left="0"/>
+            </w:pPr>
+            <w:r>
+              <w:t>Desarrollar software para el proyecto Smart House</w:t>
+            </w:r>
+          </w:p>
+        </w:tc>
+      </w:tr>
+      <w:tr>
+        <w:tc>
+          <w:tcPr>
+            <w:tcW w:w="2357" w:type="dxa"/>
+            <w:tcBorders>
+              <w:top w:val="single" w:sz="4" w:space="0" w:color="292929"/>
+              <w:left w:val="single" w:sz="4" w:space="0" w:color="292929"/>
+              <w:bottom w:val="single" w:sz="4" w:space="0" w:color="292929"/>
+              <w:right w:val="double" w:sz="6" w:space="0" w:color="292929"/>
+            </w:tcBorders>
+            <w:shd w:val="clear" w:color="auto" w:fill="EAEAEA"/>
+            <w:tcMar>
+              <w:top w:w="17" w:type="dxa"/>
+              <w:left w:w="40" w:type="dxa"/>
+              <w:bottom w:w="0" w:type="dxa"/>
+              <w:right w:w="40" w:type="dxa"/>
+            </w:tcMar>
+            <w:hideMark/>
+          </w:tcPr>
+          <w:p>
+            <w:pPr>
+              <w:pStyle w:val="Normalindentado2"/>
+              <w:ind w:left="0"/>
+            </w:pPr>
+            <w:r>
+              <w:t>Información de contacto</w:t>
+            </w:r>
+          </w:p>
+        </w:tc>
+        <w:tc>
+          <w:tcPr>
+            <w:tcW w:w="5444" w:type="dxa"/>
+            <w:tcBorders>
+              <w:top w:val="single" w:sz="4" w:space="0" w:color="292929"/>
+              <w:left w:val="double" w:sz="6" w:space="0" w:color="292929"/>
+              <w:bottom w:val="single" w:sz="4" w:space="0" w:color="292929"/>
+              <w:right w:val="single" w:sz="4" w:space="0" w:color="292929"/>
+            </w:tcBorders>
+            <w:tcMar>
+              <w:top w:w="17" w:type="dxa"/>
+              <w:left w:w="40" w:type="dxa"/>
+              <w:bottom w:w="0" w:type="dxa"/>
+              <w:right w:w="40" w:type="dxa"/>
+            </w:tcMar>
+            <w:hideMark/>
+          </w:tcPr>
+          <w:p>
+            <w:pPr>
+              <w:pStyle w:val="Normalindentado2"/>
+              <w:ind w:left="0"/>
+            </w:pPr>
+            <w:r>
+              <w:t>c.almanzaarmenta</w:t>
+            </w:r>
+            <w:r>
+              <w:t>@ugto.mx</w:t>
+            </w:r>
+          </w:p>
+        </w:tc>
+      </w:tr>
+    </w:tbl>
+    <w:p/>
+    <w:p>
+      <w:pPr>
+        <w:pStyle w:val="Ttulo2"/>
+        <w:keepLines w:val="0"/>
+        <w:numPr>
+          <w:ilvl w:val="1"/>
+          <w:numId w:val="0"/>
+        </w:numPr>
+        <w:tabs>
+          <w:tab w:val="num" w:pos="1320"/>
+        </w:tabs>
+        <w:spacing w:before="240" w:after="60" w:line="240" w:lineRule="auto"/>
         <w:ind w:left="1320" w:hanging="720"/>
-      </w:pPr>
-      <w:bookmarkStart w:id="5" w:name="_Toc33411063"/>
-      <w:bookmarkStart w:id="6" w:name="_Toc33238236"/>
-      <w:r>
+        <w:rPr>
+          <w:b/>
+          <w:bCs/>
+        </w:rPr>
+      </w:pPr>
+      <w:r>
+        <w:rPr>
+          <w:b/>
+          <w:bCs/>
+        </w:rPr>
         <w:t>Definiciones, acrónimos y abreviaturas</w:t>
       </w:r>
       <w:bookmarkEnd w:id="5"/>
@@ -1902,35 +3167,320 @@
     </w:p>
     <w:p>
       <w:pPr>
-        <w:pStyle w:val="Normalindentado2"/>
-      </w:pPr>
-      <w:r>
-        <w:fldChar w:fldCharType="begin"/>
-      </w:r>
-      <w:r>
-        <w:instrText>MACROBUTTON NoMacro [</w:instrText>
-      </w:r>
-      <w:r>
-        <w:rPr>
-          <w:color w:val="0000FF"/>
-        </w:rPr>
-        <w:instrText>Inserte aquí el texto</w:instrText>
-      </w:r>
-      <w:r>
-        <w:instrText>]</w:instrText>
-      </w:r>
-      <w:r>
-        <w:fldChar w:fldCharType="end"/>
-      </w:r>
-    </w:p>
-    <w:p>
-      <w:pPr>
         <w:pStyle w:val="guiazul"/>
-        <w:ind w:left="600"/>
-      </w:pPr>
-      <w:r>
-        <w:t>Definición de todos los términos, abreviaturas y acrónimos necesarios para interpretar apropiadamente este documento. En ella se pueden indicar referencias a uno o más apéndices, o a otros documentos.</w:t>
-      </w:r>
+        <w:ind w:firstLine="600"/>
+        <w:rPr>
+          <w:i w:val="0"/>
+          <w:iCs/>
+          <w:color w:val="auto"/>
+        </w:rPr>
+      </w:pPr>
+      <w:r>
+        <w:rPr>
+          <w:i w:val="0"/>
+          <w:iCs/>
+          <w:color w:val="auto"/>
+        </w:rPr>
+        <w:t>De tecnología:</w:t>
+      </w:r>
+    </w:p>
+    <w:p>
+      <w:pPr>
+        <w:pStyle w:val="guiazul"/>
+        <w:numPr>
+          <w:ilvl w:val="0"/>
+          <w:numId w:val="15"/>
+        </w:numPr>
+        <w:jc w:val="both"/>
+        <w:rPr>
+          <w:i w:val="0"/>
+          <w:iCs/>
+          <w:color w:val="auto"/>
+        </w:rPr>
+      </w:pPr>
+      <w:r>
+        <w:rPr>
+          <w:b/>
+          <w:bCs/>
+          <w:i w:val="0"/>
+          <w:iCs/>
+          <w:color w:val="auto"/>
+        </w:rPr>
+        <w:t>Arduino:</w:t>
+      </w:r>
+      <w:r>
+        <w:rPr>
+          <w:i w:val="0"/>
+          <w:iCs/>
+          <w:color w:val="auto"/>
+        </w:rPr>
+        <w:t xml:space="preserve"> Es una plataforma de hardware libre, basada en una placa con un microcontrolador y un entorno de desarrollo, diseñado para facilitar el uso de la electrónica aplicada en diferentes entornos.</w:t>
+      </w:r>
+    </w:p>
+    <w:p>
+      <w:pPr>
+        <w:pStyle w:val="guiazul"/>
+        <w:numPr>
+          <w:ilvl w:val="0"/>
+          <w:numId w:val="15"/>
+        </w:numPr>
+        <w:jc w:val="both"/>
+        <w:rPr>
+          <w:i w:val="0"/>
+          <w:iCs/>
+          <w:color w:val="auto"/>
+        </w:rPr>
+      </w:pPr>
+      <w:r>
+        <w:rPr>
+          <w:b/>
+          <w:bCs/>
+          <w:i w:val="0"/>
+          <w:iCs/>
+          <w:color w:val="auto"/>
+        </w:rPr>
+        <w:t>Sensor:</w:t>
+      </w:r>
+      <w:r>
+        <w:rPr>
+          <w:i w:val="0"/>
+          <w:iCs/>
+          <w:color w:val="auto"/>
+        </w:rPr>
+        <w:t xml:space="preserve"> Dispositivo que capta magnitudes físicas (variaciones de luz, temperatura, sonido, etc.) u otros presentes en el entorno.</w:t>
+      </w:r>
+    </w:p>
+    <w:p>
+      <w:pPr>
+        <w:pStyle w:val="guiazul"/>
+        <w:numPr>
+          <w:ilvl w:val="0"/>
+          <w:numId w:val="15"/>
+        </w:numPr>
+        <w:jc w:val="both"/>
+        <w:rPr>
+          <w:i w:val="0"/>
+          <w:iCs/>
+          <w:color w:val="auto"/>
+        </w:rPr>
+      </w:pPr>
+      <w:r>
+        <w:rPr>
+          <w:b/>
+          <w:bCs/>
+          <w:i w:val="0"/>
+          <w:iCs/>
+          <w:color w:val="auto"/>
+        </w:rPr>
+        <w:t>Programación:</w:t>
+      </w:r>
+      <w:r>
+        <w:rPr>
+          <w:i w:val="0"/>
+          <w:iCs/>
+          <w:color w:val="auto"/>
+        </w:rPr>
+        <w:t xml:space="preserve"> Instrumento que permite la ejecución de tareas en un sistema informático.</w:t>
+      </w:r>
+    </w:p>
+    <w:p>
+      <w:pPr>
+        <w:pStyle w:val="guiazul"/>
+        <w:numPr>
+          <w:ilvl w:val="0"/>
+          <w:numId w:val="15"/>
+        </w:numPr>
+        <w:jc w:val="both"/>
+        <w:rPr>
+          <w:i w:val="0"/>
+          <w:iCs/>
+          <w:color w:val="auto"/>
+        </w:rPr>
+      </w:pPr>
+      <w:r>
+        <w:rPr>
+          <w:b/>
+          <w:bCs/>
+          <w:i w:val="0"/>
+          <w:iCs/>
+          <w:color w:val="auto"/>
+        </w:rPr>
+        <w:t>Programa:</w:t>
+      </w:r>
+      <w:r>
+        <w:rPr>
+          <w:i w:val="0"/>
+          <w:iCs/>
+          <w:color w:val="auto"/>
+        </w:rPr>
+        <w:t xml:space="preserve"> Conjunto de instrucciones para el ordenador que permite la ejecución de tareas o instrucciones definidas y ordenadas.</w:t>
+      </w:r>
+    </w:p>
+    <w:p>
+      <w:pPr>
+        <w:pStyle w:val="guiazul"/>
+        <w:numPr>
+          <w:ilvl w:val="0"/>
+          <w:numId w:val="15"/>
+        </w:numPr>
+        <w:jc w:val="both"/>
+        <w:rPr>
+          <w:i w:val="0"/>
+          <w:iCs/>
+          <w:color w:val="auto"/>
+        </w:rPr>
+      </w:pPr>
+      <w:r>
+        <w:rPr>
+          <w:b/>
+          <w:bCs/>
+          <w:i w:val="0"/>
+          <w:iCs/>
+          <w:color w:val="auto"/>
+        </w:rPr>
+        <w:t>Automatización:</w:t>
+      </w:r>
+      <w:r>
+        <w:rPr>
+          <w:i w:val="0"/>
+          <w:iCs/>
+          <w:color w:val="auto"/>
+        </w:rPr>
+        <w:t xml:space="preserve"> </w:t>
+      </w:r>
+      <w:r>
+        <w:rPr>
+          <w:i w:val="0"/>
+          <w:iCs/>
+          <w:color w:val="auto"/>
+          <w:lang w:val="es-MX"/>
+        </w:rPr>
+        <w:t>La automatización es el conjunto de elementos o procesos informáticos, mecánicos y electromecánicos que operan con mínima o nula intervención del ser humano</w:t>
+      </w:r>
+      <w:r>
+        <w:rPr>
+          <w:i w:val="0"/>
+          <w:iCs/>
+          <w:color w:val="auto"/>
+          <w:lang w:val="es-MX"/>
+        </w:rPr>
+        <w:t>.</w:t>
+      </w:r>
+    </w:p>
+    <w:p>
+      <w:pPr>
+        <w:pStyle w:val="guiazul"/>
+        <w:numPr>
+          <w:ilvl w:val="0"/>
+          <w:numId w:val="15"/>
+        </w:numPr>
+        <w:jc w:val="both"/>
+        <w:rPr>
+          <w:i w:val="0"/>
+          <w:iCs/>
+          <w:color w:val="auto"/>
+        </w:rPr>
+      </w:pPr>
+      <w:r>
+        <w:rPr>
+          <w:b/>
+          <w:bCs/>
+          <w:i w:val="0"/>
+          <w:iCs/>
+          <w:color w:val="auto"/>
+          <w:lang w:val="es-MX"/>
+        </w:rPr>
+        <w:t>Aplicación:</w:t>
+      </w:r>
+      <w:r>
+        <w:rPr>
+          <w:i w:val="0"/>
+          <w:iCs/>
+          <w:color w:val="auto"/>
+          <w:lang w:val="es-MX"/>
+        </w:rPr>
+        <w:t xml:space="preserve"> Es un programa que puede ser instalado en dispositivos móviles y computadoras para el usuario, para la realización de una o varias tareas.</w:t>
+      </w:r>
+    </w:p>
+    <w:p>
+      <w:pPr>
+        <w:pStyle w:val="guiazul"/>
+        <w:numPr>
+          <w:ilvl w:val="0"/>
+          <w:numId w:val="15"/>
+        </w:numPr>
+        <w:jc w:val="both"/>
+        <w:rPr>
+          <w:i w:val="0"/>
+          <w:iCs/>
+          <w:color w:val="auto"/>
+        </w:rPr>
+      </w:pPr>
+      <w:r>
+        <w:rPr>
+          <w:b/>
+          <w:bCs/>
+          <w:i w:val="0"/>
+          <w:iCs/>
+          <w:color w:val="auto"/>
+          <w:lang w:val="es-MX"/>
+        </w:rPr>
+        <w:t>Android:</w:t>
+      </w:r>
+      <w:r>
+        <w:rPr>
+          <w:i w:val="0"/>
+          <w:iCs/>
+          <w:color w:val="auto"/>
+          <w:lang w:val="es-MX"/>
+        </w:rPr>
+        <w:t xml:space="preserve"> Sistema operativo que se emplea en dispositivos móviles de pantalla táctil.</w:t>
+      </w:r>
+    </w:p>
+    <w:p>
+      <w:pPr>
+        <w:pStyle w:val="guiazul"/>
+        <w:numPr>
+          <w:ilvl w:val="0"/>
+          <w:numId w:val="15"/>
+        </w:numPr>
+        <w:jc w:val="both"/>
+        <w:rPr>
+          <w:i w:val="0"/>
+          <w:iCs/>
+          <w:color w:val="auto"/>
+        </w:rPr>
+      </w:pPr>
+      <w:r>
+        <w:rPr>
+          <w:b/>
+          <w:bCs/>
+          <w:i w:val="0"/>
+          <w:iCs/>
+          <w:color w:val="auto"/>
+          <w:lang w:val="es-MX"/>
+        </w:rPr>
+        <w:t>Modelo a escala:</w:t>
+      </w:r>
+      <w:r>
+        <w:rPr>
+          <w:i w:val="0"/>
+          <w:iCs/>
+          <w:color w:val="auto"/>
+        </w:rPr>
+        <w:t xml:space="preserve"> Representación de un objeto en diferente tamaño al original.</w:t>
+      </w:r>
+    </w:p>
+    <w:p>
+      <w:pPr>
+        <w:pStyle w:val="guiazul"/>
+        <w:ind w:left="1431"/>
+        <w:rPr>
+          <w:i w:val="0"/>
+          <w:iCs/>
+          <w:color w:val="auto"/>
+        </w:rPr>
+      </w:pPr>
     </w:p>
     <w:p>
       <w:pPr>
@@ -2498,50 +4048,11 @@
     </w:p>
     <w:p>
       <w:pPr>
-        <w:pStyle w:val="Normalindentado2"/>
-      </w:pPr>
-      <w:r>
-        <w:fldChar w:fldCharType="begin"/>
-      </w:r>
-      <w:r>
-        <w:instrText>MACROBUTTON NoMacro [</w:instrText>
-      </w:r>
-      <w:r>
-        <w:rPr>
-          <w:color w:val="0000FF"/>
-        </w:rPr>
-        <w:instrText>Inserte aquí el texto</w:instrText>
-      </w:r>
-      <w:r>
-        <w:instrText>]</w:instrText>
-      </w:r>
-      <w:r>
-        <w:fldChar w:fldCharType="end"/>
-      </w:r>
-    </w:p>
-    <w:p>
-      <w:pPr>
-        <w:pStyle w:val="guiazul"/>
-        <w:numPr>
-          <w:ilvl w:val="0"/>
-          <w:numId w:val="8"/>
-        </w:numPr>
-      </w:pPr>
-      <w:r>
-        <w:t>Descripción del contenido del resto del documento</w:t>
-      </w:r>
-    </w:p>
-    <w:p>
-      <w:pPr>
-        <w:pStyle w:val="guiazul"/>
-        <w:numPr>
-          <w:ilvl w:val="0"/>
-          <w:numId w:val="8"/>
-        </w:numPr>
-      </w:pPr>
-      <w:r>
-        <w:lastRenderedPageBreak/>
-        <w:t>Explicación de la organización del documento</w:t>
+        <w:ind w:left="705"/>
+        <w:jc w:val="both"/>
+      </w:pPr>
+      <w:r>
+        <w:t>El presente documento presenta las especificaciones de requisitos para el proyecto Smart House System, dichas especificaciones contempla distintos aspectos de los requisitos como la funcionalidad del producto, interfaz de usuario, requisitos funcionales, no funcionales así como los tipos de usuario contemplados en el sistema y la seguridad del mismo.</w:t>
       </w:r>
     </w:p>
     <w:p>
@@ -2559,8 +4070,10 @@
       <w:r>
         <w:t>Descripción general</w:t>
       </w:r>
+      <w:bookmarkStart w:id="12" w:name="_GoBack"/>
       <w:bookmarkEnd w:id="10"/>
       <w:bookmarkEnd w:id="11"/>
+      <w:bookmarkEnd w:id="12"/>
     </w:p>
     <w:p>
       <w:pPr>
@@ -2576,13 +4089,13 @@
         <w:spacing w:before="240" w:after="60" w:line="240" w:lineRule="auto"/>
         <w:ind w:left="1320" w:hanging="720"/>
       </w:pPr>
-      <w:bookmarkStart w:id="12" w:name="_Toc33411067"/>
-      <w:bookmarkStart w:id="13" w:name="_Toc33238240"/>
+      <w:bookmarkStart w:id="13" w:name="_Toc33411067"/>
+      <w:bookmarkStart w:id="14" w:name="_Toc33238240"/>
       <w:r>
         <w:t>Perspectiva del producto</w:t>
       </w:r>
-      <w:bookmarkEnd w:id="12"/>
       <w:bookmarkEnd w:id="13"/>
+      <w:bookmarkEnd w:id="14"/>
     </w:p>
     <w:p>
       <w:pPr>
@@ -2613,15 +4126,8 @@
         <w:ind w:left="600"/>
       </w:pPr>
       <w:r>
-        <w:t xml:space="preserve">Indicar si es un producto independiente o parte de un sistema mayor. En el caso de tratarse de un producto que forma parte de un sistema mayor, un diagrama que sitúe el producto dentro del sistema e identifique sus </w:t>
-      </w:r>
-      <w:proofErr w:type="gramStart"/>
-      <w:r>
-        <w:t>conexiones  facilita</w:t>
-      </w:r>
-      <w:proofErr w:type="gramEnd"/>
-      <w:r>
-        <w:t xml:space="preserve"> la comprensión.</w:t>
+        <w:lastRenderedPageBreak/>
+        <w:t>Indicar si es un producto independiente o parte de un sistema mayor. En el caso de tratarse de un producto que forma parte de un sistema mayor, un diagrama que sitúe el producto dentro del sistema e identifique sus conexiones  facilita la comprensión.</w:t>
       </w:r>
     </w:p>
     <w:p>
@@ -2638,15 +4144,15 @@
         <w:spacing w:before="240" w:after="60" w:line="240" w:lineRule="auto"/>
         <w:ind w:left="1320" w:hanging="720"/>
       </w:pPr>
-      <w:bookmarkStart w:id="14" w:name="_Toc33411068"/>
-      <w:bookmarkStart w:id="15" w:name="_Toc33238241"/>
-      <w:bookmarkStart w:id="16" w:name="_Toc532878319"/>
+      <w:bookmarkStart w:id="15" w:name="_Toc33411068"/>
+      <w:bookmarkStart w:id="16" w:name="_Toc33238241"/>
+      <w:bookmarkStart w:id="17" w:name="_Toc532878319"/>
       <w:r>
         <w:t>Funcionalidad del producto</w:t>
       </w:r>
-      <w:bookmarkEnd w:id="14"/>
       <w:bookmarkEnd w:id="15"/>
       <w:bookmarkEnd w:id="16"/>
+      <w:bookmarkEnd w:id="17"/>
     </w:p>
     <w:p>
       <w:pPr>
@@ -2712,15 +4218,15 @@
         <w:spacing w:before="240" w:after="60" w:line="240" w:lineRule="auto"/>
         <w:ind w:left="1320" w:hanging="720"/>
       </w:pPr>
-      <w:bookmarkStart w:id="17" w:name="_Toc33411069"/>
-      <w:bookmarkStart w:id="18" w:name="_Toc33238242"/>
-      <w:bookmarkStart w:id="19" w:name="_Toc532878320"/>
+      <w:bookmarkStart w:id="18" w:name="_Toc33411069"/>
+      <w:bookmarkStart w:id="19" w:name="_Toc33238242"/>
+      <w:bookmarkStart w:id="20" w:name="_Toc532878320"/>
       <w:r>
         <w:t>Características de los usuarios</w:t>
       </w:r>
-      <w:bookmarkEnd w:id="17"/>
       <w:bookmarkEnd w:id="18"/>
       <w:bookmarkEnd w:id="19"/>
+      <w:bookmarkEnd w:id="20"/>
     </w:p>
     <w:tbl>
       <w:tblPr>
@@ -3047,15 +4553,7 @@
         <w:ind w:left="708"/>
       </w:pPr>
       <w:r>
-        <w:t xml:space="preserve">Descripción </w:t>
-      </w:r>
-      <w:proofErr w:type="gramStart"/>
-      <w:r>
-        <w:t>de  los</w:t>
-      </w:r>
-      <w:proofErr w:type="gramEnd"/>
-      <w:r>
-        <w:t xml:space="preserve"> usuarios del producto, incluyendo nivel educacional, experiencia y experiencia técnica.</w:t>
+        <w:t>Descripción de  los usuarios del producto, incluyendo nivel educacional, experiencia y experiencia técnica.</w:t>
       </w:r>
     </w:p>
     <w:p>
@@ -3072,15 +4570,15 @@
         <w:spacing w:before="240" w:after="60" w:line="240" w:lineRule="auto"/>
         <w:ind w:left="1320" w:hanging="720"/>
       </w:pPr>
-      <w:bookmarkStart w:id="20" w:name="_Toc33411070"/>
-      <w:bookmarkStart w:id="21" w:name="_Toc33238243"/>
-      <w:bookmarkStart w:id="22" w:name="_Toc532878321"/>
+      <w:bookmarkStart w:id="21" w:name="_Toc33411070"/>
+      <w:bookmarkStart w:id="22" w:name="_Toc33238243"/>
+      <w:bookmarkStart w:id="23" w:name="_Toc532878321"/>
       <w:r>
         <w:t>Restricciones</w:t>
       </w:r>
-      <w:bookmarkEnd w:id="20"/>
       <w:bookmarkEnd w:id="21"/>
       <w:bookmarkEnd w:id="22"/>
+      <w:bookmarkEnd w:id="23"/>
     </w:p>
     <w:p>
       <w:pPr>
@@ -3111,15 +4609,7 @@
         <w:ind w:left="600"/>
       </w:pPr>
       <w:r>
-        <w:t xml:space="preserve">Descripción de aquellas limitaciones </w:t>
-      </w:r>
-      <w:proofErr w:type="gramStart"/>
-      <w:r>
-        <w:t>a</w:t>
-      </w:r>
-      <w:proofErr w:type="gramEnd"/>
-      <w:r>
-        <w:t xml:space="preserve"> tener en cuenta a la hora de diseñar y desarrollar el sistema, tales como el empleo de determinadas metodologías de desarrollo, lenguajes de programación, normas particulares, restricciones de hardware, de sistema operativo etc.</w:t>
+        <w:t>Descripción de aquellas limitaciones a tener en cuenta a la hora de diseñar y desarrollar el sistema, tales como el empleo de determinadas metodologías de desarrollo, lenguajes de programación, normas particulares, restricciones de hardware, de sistema operativo etc.</w:t>
       </w:r>
     </w:p>
     <w:p>
@@ -3136,15 +4626,15 @@
         <w:spacing w:before="240" w:after="60" w:line="240" w:lineRule="auto"/>
         <w:ind w:left="1320" w:hanging="720"/>
       </w:pPr>
-      <w:bookmarkStart w:id="23" w:name="_Toc33411071"/>
-      <w:bookmarkStart w:id="24" w:name="_Toc33238244"/>
-      <w:bookmarkStart w:id="25" w:name="_Toc532878322"/>
+      <w:bookmarkStart w:id="24" w:name="_Toc33411071"/>
+      <w:bookmarkStart w:id="25" w:name="_Toc33238244"/>
+      <w:bookmarkStart w:id="26" w:name="_Toc532878322"/>
       <w:r>
         <w:t>Suposiciones y dependencias</w:t>
       </w:r>
-      <w:bookmarkEnd w:id="23"/>
       <w:bookmarkEnd w:id="24"/>
       <w:bookmarkEnd w:id="25"/>
+      <w:bookmarkEnd w:id="26"/>
     </w:p>
     <w:p>
       <w:pPr>
@@ -3179,15 +4669,7 @@
         </w:rPr>
       </w:pPr>
       <w:r>
-        <w:t xml:space="preserve">Descripción de aquellos factores que, si cambian, pueden afectar a los requisitos. Por </w:t>
-      </w:r>
-      <w:proofErr w:type="gramStart"/>
-      <w:r>
-        <w:t>ejemplo</w:t>
-      </w:r>
-      <w:proofErr w:type="gramEnd"/>
-      <w:r>
-        <w:t xml:space="preserve"> una asunción puede ser que determinado sistema operativo está disponible para el hardware requerido. De hecho, si el sistema operativo no estuviera disponible, la SRS debería modificarse</w:t>
+        <w:t>Descripción de aquellos factores que, si cambian, pueden afectar a los requisitos. Por ejemplo una asunción puede ser que determinado sistema operativo está disponible para el hardware requerido. De hecho, si el sistema operativo no estuviera disponible, la SRS debería modificarse</w:t>
       </w:r>
       <w:r>
         <w:rPr>
@@ -3214,15 +4696,15 @@
           <w:iCs/>
         </w:rPr>
       </w:pPr>
-      <w:bookmarkStart w:id="26" w:name="_Toc33411072"/>
-      <w:bookmarkStart w:id="27" w:name="_Toc33238245"/>
-      <w:bookmarkStart w:id="28" w:name="_Toc532878323"/>
+      <w:bookmarkStart w:id="27" w:name="_Toc33411072"/>
+      <w:bookmarkStart w:id="28" w:name="_Toc33238245"/>
+      <w:bookmarkStart w:id="29" w:name="_Toc532878323"/>
       <w:r>
         <w:t>Evolución previsible del sistema</w:t>
       </w:r>
-      <w:bookmarkEnd w:id="26"/>
       <w:bookmarkEnd w:id="27"/>
       <w:bookmarkEnd w:id="28"/>
+      <w:bookmarkEnd w:id="29"/>
     </w:p>
     <w:p>
       <w:pPr>
@@ -3266,15 +4748,15 @@
         <w:spacing w:after="60" w:line="240" w:lineRule="auto"/>
         <w:ind w:left="360" w:hanging="360"/>
       </w:pPr>
-      <w:bookmarkStart w:id="29" w:name="_Toc33411073"/>
-      <w:bookmarkStart w:id="30" w:name="_Toc33238246"/>
-      <w:bookmarkStart w:id="31" w:name="_Toc532878324"/>
+      <w:bookmarkStart w:id="30" w:name="_Toc33411073"/>
+      <w:bookmarkStart w:id="31" w:name="_Toc33238246"/>
+      <w:bookmarkStart w:id="32" w:name="_Toc532878324"/>
       <w:r>
         <w:t>Requisitos específicos</w:t>
       </w:r>
-      <w:bookmarkEnd w:id="29"/>
       <w:bookmarkEnd w:id="30"/>
       <w:bookmarkEnd w:id="31"/>
+      <w:bookmarkEnd w:id="32"/>
     </w:p>
     <w:p>
       <w:pPr>
@@ -3282,15 +4764,7 @@
         <w:ind w:left="360"/>
       </w:pPr>
       <w:r>
-        <w:t xml:space="preserve">Esta es la sección </w:t>
-      </w:r>
-      <w:proofErr w:type="gramStart"/>
-      <w:r>
-        <w:t>más extensa y más importante</w:t>
-      </w:r>
-      <w:proofErr w:type="gramEnd"/>
-      <w:r>
-        <w:t xml:space="preserve"> del documento. </w:t>
+        <w:t xml:space="preserve">Esta es la sección más extensa y más importante del documento. </w:t>
       </w:r>
     </w:p>
     <w:p>
@@ -3299,7 +4773,6 @@
         <w:ind w:left="360"/>
       </w:pPr>
       <w:r>
-        <w:lastRenderedPageBreak/>
         <w:t>Debe contener una lista detallada y completa de los requisitos que debe cumplir el sistema a desarrollar. El nivel de detalle de los requisitos debe ser el suficiente para que el equipo de desarrollo pueda diseñar un sistema que satisfaga los requisitos y los encargados de las pruebas puedan determinar si éstos se satisfacen.</w:t>
       </w:r>
     </w:p>
@@ -3324,21 +4797,7 @@
         <w:rPr>
           <w:lang w:val="en-GB"/>
         </w:rPr>
-        <w:t xml:space="preserve">RF 10, RF 10.1, RF </w:t>
-      </w:r>
-      <w:proofErr w:type="gramStart"/>
-      <w:r>
-        <w:rPr>
-          <w:lang w:val="en-GB"/>
-        </w:rPr>
-        <w:t>10.2,...</w:t>
-      </w:r>
-      <w:proofErr w:type="gramEnd"/>
-      <w:r>
-        <w:rPr>
-          <w:lang w:val="en-GB"/>
-        </w:rPr>
-        <w:t>).</w:t>
+        <w:t>RF 10, RF 10.1, RF 10.2,...).</w:t>
       </w:r>
     </w:p>
     <w:p>
@@ -3356,6 +4815,7 @@
         <w:ind w:left="360"/>
       </w:pPr>
       <w:r>
+        <w:lastRenderedPageBreak/>
         <w:t>Para cada requisito debe completarse la siguiente tabla:</w:t>
       </w:r>
     </w:p>
@@ -3633,14 +5093,17 @@
                 </w:ffData>
               </w:fldChar>
             </w:r>
-            <w:bookmarkStart w:id="32" w:name="Casilla1"/>
+            <w:bookmarkStart w:id="33" w:name="Casilla1"/>
             <w:r>
               <w:instrText xml:space="preserve"> FORMCHECKBOX </w:instrText>
             </w:r>
             <w:r>
+              <w:fldChar w:fldCharType="separate"/>
+            </w:r>
+            <w:r>
               <w:fldChar w:fldCharType="end"/>
             </w:r>
-            <w:bookmarkEnd w:id="32"/>
+            <w:bookmarkEnd w:id="33"/>
             <w:r>
               <w:t xml:space="preserve"> Requisito</w:t>
             </w:r>
@@ -3676,14 +5139,17 @@
                 </w:ffData>
               </w:fldChar>
             </w:r>
-            <w:bookmarkStart w:id="33" w:name="Casilla2"/>
+            <w:bookmarkStart w:id="34" w:name="Casilla2"/>
             <w:r>
               <w:instrText xml:space="preserve"> FORMCHECKBOX </w:instrText>
             </w:r>
             <w:r>
+              <w:fldChar w:fldCharType="separate"/>
+            </w:r>
+            <w:r>
               <w:fldChar w:fldCharType="end"/>
             </w:r>
-            <w:bookmarkEnd w:id="33"/>
+            <w:bookmarkEnd w:id="34"/>
             <w:r>
               <w:t xml:space="preserve"> Restricción</w:t>
             </w:r>
@@ -3845,14 +5311,17 @@
                 </w:ffData>
               </w:fldChar>
             </w:r>
-            <w:bookmarkStart w:id="34" w:name="Casilla3"/>
+            <w:bookmarkStart w:id="35" w:name="Casilla3"/>
             <w:r>
               <w:instrText xml:space="preserve"> FORMCHECKBOX </w:instrText>
             </w:r>
             <w:r>
+              <w:fldChar w:fldCharType="separate"/>
+            </w:r>
+            <w:r>
               <w:fldChar w:fldCharType="end"/>
             </w:r>
-            <w:bookmarkEnd w:id="34"/>
+            <w:bookmarkEnd w:id="35"/>
             <w:r>
               <w:t xml:space="preserve"> Alta/Esencial</w:t>
             </w:r>
@@ -3887,14 +5356,17 @@
                 </w:ffData>
               </w:fldChar>
             </w:r>
-            <w:bookmarkStart w:id="35" w:name="Casilla4"/>
+            <w:bookmarkStart w:id="36" w:name="Casilla4"/>
             <w:r>
               <w:instrText xml:space="preserve"> FORMCHECKBOX </w:instrText>
             </w:r>
             <w:r>
+              <w:fldChar w:fldCharType="separate"/>
+            </w:r>
+            <w:r>
               <w:fldChar w:fldCharType="end"/>
             </w:r>
-            <w:bookmarkEnd w:id="35"/>
+            <w:bookmarkEnd w:id="36"/>
             <w:r>
               <w:t xml:space="preserve"> Media/Deseado</w:t>
             </w:r>
@@ -3929,14 +5401,17 @@
                 </w:ffData>
               </w:fldChar>
             </w:r>
-            <w:bookmarkStart w:id="36" w:name="Casilla5"/>
+            <w:bookmarkStart w:id="37" w:name="Casilla5"/>
             <w:r>
               <w:instrText xml:space="preserve"> FORMCHECKBOX </w:instrText>
             </w:r>
             <w:r>
+              <w:fldChar w:fldCharType="separate"/>
+            </w:r>
+            <w:r>
               <w:fldChar w:fldCharType="end"/>
             </w:r>
-            <w:bookmarkEnd w:id="36"/>
+            <w:bookmarkEnd w:id="37"/>
             <w:r>
               <w:t xml:space="preserve"> Baja/ Opcional</w:t>
             </w:r>
@@ -3988,11 +5463,11 @@
         <w:spacing w:before="240" w:after="60" w:line="240" w:lineRule="auto"/>
         <w:ind w:left="1320" w:hanging="720"/>
       </w:pPr>
-      <w:bookmarkStart w:id="37" w:name="_Toc33411074"/>
+      <w:bookmarkStart w:id="38" w:name="_Toc33411074"/>
       <w:r>
         <w:t>Requisitos comunes de los interfaces</w:t>
       </w:r>
-      <w:bookmarkEnd w:id="37"/>
+      <w:bookmarkEnd w:id="38"/>
     </w:p>
     <w:p>
       <w:pPr>
@@ -4040,13 +5515,13 @@
         <w:spacing w:before="240" w:after="60" w:line="240" w:lineRule="auto"/>
         <w:ind w:left="1920" w:hanging="720"/>
       </w:pPr>
-      <w:bookmarkStart w:id="38" w:name="_Toc33411075"/>
-      <w:bookmarkStart w:id="39" w:name="_Toc33238248"/>
+      <w:bookmarkStart w:id="39" w:name="_Toc33411075"/>
+      <w:bookmarkStart w:id="40" w:name="_Toc33238248"/>
       <w:r>
         <w:t>Interfaces de usuario</w:t>
       </w:r>
-      <w:bookmarkEnd w:id="38"/>
       <w:bookmarkEnd w:id="39"/>
+      <w:bookmarkEnd w:id="40"/>
     </w:p>
     <w:p>
       <w:pPr>
@@ -4076,21 +5551,8 @@
         <w:pStyle w:val="guiazul"/>
         <w:ind w:left="1200"/>
       </w:pPr>
-      <w:proofErr w:type="gramStart"/>
-      <w:r>
-        <w:t>Describir  los</w:t>
-      </w:r>
-      <w:proofErr w:type="gramEnd"/>
-      <w:r>
-        <w:t xml:space="preserve"> requisitos del interfaz de usuario para el producto. Esto puede estar en la forma de descripciones del texto o pantallas del interfaz. Por </w:t>
-      </w:r>
-      <w:proofErr w:type="gramStart"/>
-      <w:r>
-        <w:t>ejemplo</w:t>
-      </w:r>
-      <w:proofErr w:type="gramEnd"/>
-      <w:r>
-        <w:t xml:space="preserve"> posiblemente el cliente ha especificado el estilo y los colores del producto. Describa exacto cómo el producto aparecerá a su usuario previsto.</w:t>
+      <w:r>
+        <w:t>Describir  los requisitos del interfaz de usuario para el producto. Esto puede estar en la forma de descripciones del texto o pantallas del interfaz. Por ejemplo posiblemente el cliente ha especificado el estilo y los colores del producto. Describa exacto cómo el producto aparecerá a su usuario previsto.</w:t>
       </w:r>
     </w:p>
     <w:p>
@@ -4107,11 +5569,11 @@
         <w:spacing w:before="240" w:after="60" w:line="240" w:lineRule="auto"/>
         <w:ind w:left="1920" w:hanging="720"/>
       </w:pPr>
-      <w:bookmarkStart w:id="40" w:name="_Toc33411076"/>
+      <w:bookmarkStart w:id="41" w:name="_Toc33411076"/>
       <w:r>
         <w:t>Interfaces de hardware</w:t>
       </w:r>
-      <w:bookmarkEnd w:id="40"/>
+      <w:bookmarkEnd w:id="41"/>
     </w:p>
     <w:p>
       <w:pPr>
@@ -4162,14 +5624,14 @@
           <w:lang w:val="fr-FR"/>
         </w:rPr>
       </w:pPr>
-      <w:bookmarkStart w:id="41" w:name="_Toc33411077"/>
+      <w:bookmarkStart w:id="42" w:name="_Toc33411077"/>
       <w:r>
         <w:rPr>
           <w:lang w:val="fr-FR"/>
         </w:rPr>
         <w:t>Interfaces de software</w:t>
       </w:r>
-      <w:bookmarkEnd w:id="41"/>
+      <w:bookmarkEnd w:id="42"/>
     </w:p>
     <w:p>
       <w:pPr>
@@ -4262,11 +5724,11 @@
         <w:spacing w:before="240" w:after="60" w:line="240" w:lineRule="auto"/>
         <w:ind w:left="1920" w:hanging="720"/>
       </w:pPr>
-      <w:bookmarkStart w:id="42" w:name="_Toc33411078"/>
+      <w:bookmarkStart w:id="43" w:name="_Toc33411078"/>
       <w:r>
         <w:t>Interfaces de comunicación</w:t>
       </w:r>
-      <w:bookmarkEnd w:id="42"/>
+      <w:bookmarkEnd w:id="43"/>
     </w:p>
     <w:p>
       <w:pPr>
@@ -4297,15 +5759,7 @@
         <w:ind w:left="1200"/>
       </w:pPr>
       <w:r>
-        <w:t xml:space="preserve">Describir los requisitos </w:t>
-      </w:r>
-      <w:proofErr w:type="gramStart"/>
-      <w:r>
-        <w:t>del interfaces</w:t>
-      </w:r>
-      <w:proofErr w:type="gramEnd"/>
-      <w:r>
-        <w:t xml:space="preserve"> de comunicación si hay comunicaciones con otros sistemas y </w:t>
+        <w:t xml:space="preserve">Describir los requisitos del interfaces de comunicación si hay comunicaciones con otros sistemas y </w:t>
       </w:r>
       <w:proofErr w:type="spellStart"/>
       <w:r>
@@ -4330,14 +5784,13 @@
         <w:spacing w:before="240" w:after="60" w:line="240" w:lineRule="auto"/>
         <w:ind w:left="1320" w:hanging="720"/>
       </w:pPr>
-      <w:bookmarkStart w:id="43" w:name="_Toc33411079"/>
-      <w:bookmarkStart w:id="44" w:name="_Toc33238252"/>
-      <w:r>
-        <w:lastRenderedPageBreak/>
+      <w:bookmarkStart w:id="44" w:name="_Toc33411079"/>
+      <w:bookmarkStart w:id="45" w:name="_Toc33238252"/>
+      <w:r>
         <w:t>Requisitos funcionales</w:t>
       </w:r>
-      <w:bookmarkEnd w:id="43"/>
       <w:bookmarkEnd w:id="44"/>
+      <w:bookmarkEnd w:id="45"/>
     </w:p>
     <w:p>
       <w:pPr>
@@ -4425,6 +5878,7 @@
         </w:numPr>
       </w:pPr>
       <w:r>
+        <w:lastRenderedPageBreak/>
         <w:t>Parámetros</w:t>
       </w:r>
     </w:p>
@@ -4469,15 +5923,7 @@
         </w:numPr>
       </w:pPr>
       <w:r>
-        <w:t xml:space="preserve">Especificación de los requisitos lógicos para la información que </w:t>
-      </w:r>
-      <w:proofErr w:type="gramStart"/>
-      <w:r>
-        <w:t>será  almacenada</w:t>
-      </w:r>
-      <w:proofErr w:type="gramEnd"/>
-      <w:r>
-        <w:t xml:space="preserve"> en base de datos (tipo de información, requerido)</w:t>
+        <w:t>Especificación de los requisitos lógicos para la información que será  almacenada en base de datos (tipo de información, requerido)</w:t>
       </w:r>
     </w:p>
     <w:p>
@@ -4491,13 +5937,8 @@
         <w:pStyle w:val="guiazul"/>
         <w:ind w:left="600"/>
       </w:pPr>
-      <w:proofErr w:type="gramStart"/>
-      <w:r>
-        <w:t>Las requisitos funcionales</w:t>
-      </w:r>
-      <w:proofErr w:type="gramEnd"/>
-      <w:r>
-        <w:t xml:space="preserve"> pueden ser divididos en </w:t>
+      <w:r>
+        <w:t xml:space="preserve">Las requisitos funcionales pueden ser divididos en </w:t>
       </w:r>
       <w:proofErr w:type="spellStart"/>
       <w:r>
@@ -4522,13 +5963,13 @@
         <w:spacing w:before="240" w:after="60" w:line="240" w:lineRule="auto"/>
         <w:ind w:left="1920" w:hanging="720"/>
       </w:pPr>
-      <w:bookmarkStart w:id="45" w:name="_Toc33411080"/>
-      <w:bookmarkStart w:id="46" w:name="_Toc33238253"/>
+      <w:bookmarkStart w:id="46" w:name="_Toc33411080"/>
+      <w:bookmarkStart w:id="47" w:name="_Toc33238253"/>
       <w:r>
         <w:t>Requisito funcional 1</w:t>
       </w:r>
-      <w:bookmarkEnd w:id="45"/>
       <w:bookmarkEnd w:id="46"/>
+      <w:bookmarkEnd w:id="47"/>
     </w:p>
     <w:p>
       <w:pPr>
@@ -4544,11 +5985,11 @@
         <w:spacing w:before="240" w:after="60" w:line="240" w:lineRule="auto"/>
         <w:ind w:left="1920" w:hanging="720"/>
       </w:pPr>
-      <w:bookmarkStart w:id="47" w:name="_Toc33411081"/>
+      <w:bookmarkStart w:id="48" w:name="_Toc33411081"/>
       <w:r>
         <w:t>Requisito funcional 2</w:t>
       </w:r>
-      <w:bookmarkEnd w:id="47"/>
+      <w:bookmarkEnd w:id="48"/>
     </w:p>
     <w:p>
       <w:pPr>
@@ -4564,11 +6005,11 @@
         <w:spacing w:before="240" w:after="60" w:line="240" w:lineRule="auto"/>
         <w:ind w:left="1920" w:hanging="720"/>
       </w:pPr>
-      <w:bookmarkStart w:id="48" w:name="_Toc33411082"/>
+      <w:bookmarkStart w:id="49" w:name="_Toc33411082"/>
       <w:r>
         <w:t>Requisito funcional 3</w:t>
       </w:r>
-      <w:bookmarkEnd w:id="48"/>
+      <w:bookmarkEnd w:id="49"/>
     </w:p>
     <w:p>
       <w:pPr>
@@ -4584,11 +6025,11 @@
         <w:spacing w:before="240" w:after="60" w:line="240" w:lineRule="auto"/>
         <w:ind w:left="1920" w:hanging="720"/>
       </w:pPr>
-      <w:bookmarkStart w:id="49" w:name="_Toc33411083"/>
+      <w:bookmarkStart w:id="50" w:name="_Toc33411083"/>
       <w:r>
         <w:t>Requisito funcional n</w:t>
       </w:r>
-      <w:bookmarkEnd w:id="49"/>
+      <w:bookmarkEnd w:id="50"/>
     </w:p>
     <w:p>
       <w:pPr>
@@ -4604,13 +6045,13 @@
         <w:spacing w:before="240" w:after="60" w:line="240" w:lineRule="auto"/>
         <w:ind w:left="1320" w:hanging="720"/>
       </w:pPr>
-      <w:bookmarkStart w:id="50" w:name="_Toc33411084"/>
-      <w:bookmarkStart w:id="51" w:name="_Toc33238257"/>
+      <w:bookmarkStart w:id="51" w:name="_Toc33411084"/>
+      <w:bookmarkStart w:id="52" w:name="_Toc33238257"/>
       <w:r>
         <w:t>Requisitos no funcionales</w:t>
       </w:r>
-      <w:bookmarkEnd w:id="50"/>
       <w:bookmarkEnd w:id="51"/>
+      <w:bookmarkEnd w:id="52"/>
     </w:p>
     <w:p>
       <w:pPr>
@@ -4626,13 +6067,13 @@
         <w:spacing w:before="240" w:after="60" w:line="240" w:lineRule="auto"/>
         <w:ind w:left="1920" w:hanging="720"/>
       </w:pPr>
-      <w:bookmarkStart w:id="52" w:name="_Toc33411085"/>
-      <w:bookmarkStart w:id="53" w:name="_Toc33238258"/>
+      <w:bookmarkStart w:id="53" w:name="_Toc33411085"/>
+      <w:bookmarkStart w:id="54" w:name="_Toc33238258"/>
       <w:r>
         <w:t>Requisitos de rendimiento</w:t>
       </w:r>
-      <w:bookmarkEnd w:id="52"/>
       <w:bookmarkEnd w:id="53"/>
+      <w:bookmarkEnd w:id="54"/>
     </w:p>
     <w:p>
       <w:pPr>
@@ -4689,13 +6130,13 @@
         <w:spacing w:before="240" w:after="60" w:line="240" w:lineRule="auto"/>
         <w:ind w:left="1920" w:hanging="720"/>
       </w:pPr>
-      <w:bookmarkStart w:id="54" w:name="_Toc33411086"/>
-      <w:bookmarkStart w:id="55" w:name="_Toc33238259"/>
+      <w:bookmarkStart w:id="55" w:name="_Toc33411086"/>
+      <w:bookmarkStart w:id="56" w:name="_Toc33238259"/>
       <w:r>
         <w:t>Seguridad</w:t>
       </w:r>
-      <w:bookmarkEnd w:id="54"/>
       <w:bookmarkEnd w:id="55"/>
+      <w:bookmarkEnd w:id="56"/>
     </w:p>
     <w:p>
       <w:pPr>
@@ -4803,13 +6244,13 @@
         <w:spacing w:before="240" w:after="60" w:line="240" w:lineRule="auto"/>
         <w:ind w:left="1920" w:hanging="720"/>
       </w:pPr>
-      <w:bookmarkStart w:id="56" w:name="_Toc33411087"/>
-      <w:bookmarkStart w:id="57" w:name="_Toc33238260"/>
+      <w:bookmarkStart w:id="57" w:name="_Toc33411087"/>
+      <w:bookmarkStart w:id="58" w:name="_Toc33238260"/>
       <w:r>
         <w:t>Fiabilidad</w:t>
       </w:r>
-      <w:bookmarkEnd w:id="56"/>
       <w:bookmarkEnd w:id="57"/>
+      <w:bookmarkEnd w:id="58"/>
     </w:p>
     <w:p>
       <w:pPr>
@@ -4840,7 +6281,6 @@
         <w:ind w:left="1200"/>
       </w:pPr>
       <w:r>
-        <w:lastRenderedPageBreak/>
         <w:t>Especificación de los factores de fiabilidad necesaria del sistema. Esto se expresa generalmente como el tiempo entre los incidentes permisibles, o el total de incidentes permisible.</w:t>
       </w:r>
     </w:p>
@@ -4858,13 +6298,13 @@
         <w:spacing w:before="240" w:after="60" w:line="240" w:lineRule="auto"/>
         <w:ind w:left="1920" w:hanging="720"/>
       </w:pPr>
-      <w:bookmarkStart w:id="58" w:name="_Toc33411088"/>
-      <w:bookmarkStart w:id="59" w:name="_Toc33238261"/>
+      <w:bookmarkStart w:id="59" w:name="_Toc33411088"/>
+      <w:bookmarkStart w:id="60" w:name="_Toc33238261"/>
       <w:r>
         <w:t>Disponibilidad</w:t>
       </w:r>
-      <w:bookmarkEnd w:id="58"/>
       <w:bookmarkEnd w:id="59"/>
+      <w:bookmarkEnd w:id="60"/>
     </w:p>
     <w:p>
       <w:pPr>
@@ -4912,13 +6352,14 @@
         <w:spacing w:before="240" w:after="60" w:line="240" w:lineRule="auto"/>
         <w:ind w:left="1920" w:hanging="720"/>
       </w:pPr>
-      <w:bookmarkStart w:id="60" w:name="_Toc33411089"/>
-      <w:bookmarkStart w:id="61" w:name="_Toc33238262"/>
-      <w:r>
+      <w:bookmarkStart w:id="61" w:name="_Toc33411089"/>
+      <w:bookmarkStart w:id="62" w:name="_Toc33238262"/>
+      <w:r>
+        <w:lastRenderedPageBreak/>
         <w:t>Mantenibilidad</w:t>
       </w:r>
-      <w:bookmarkEnd w:id="60"/>
       <w:bookmarkEnd w:id="61"/>
+      <w:bookmarkEnd w:id="62"/>
     </w:p>
     <w:p>
       <w:pPr>
@@ -4958,15 +6399,7 @@
         <w:ind w:left="1200"/>
       </w:pPr>
       <w:r>
-        <w:t xml:space="preserve">Especificación de quien debe realizar las tareas de mantenimiento, por </w:t>
-      </w:r>
-      <w:proofErr w:type="gramStart"/>
-      <w:r>
-        <w:t>ejemplo</w:t>
-      </w:r>
-      <w:proofErr w:type="gramEnd"/>
-      <w:r>
-        <w:t xml:space="preserve"> usuarios, o un desarrollador.</w:t>
+        <w:t>Especificación de quien debe realizar las tareas de mantenimiento, por ejemplo usuarios, o un desarrollador.</w:t>
       </w:r>
     </w:p>
     <w:p>
@@ -5000,13 +6433,13 @@
         <w:spacing w:before="240" w:after="60" w:line="240" w:lineRule="auto"/>
         <w:ind w:left="1920" w:hanging="720"/>
       </w:pPr>
-      <w:bookmarkStart w:id="62" w:name="_Toc33411090"/>
-      <w:bookmarkStart w:id="63" w:name="_Toc33238263"/>
+      <w:bookmarkStart w:id="63" w:name="_Toc33411090"/>
+      <w:bookmarkStart w:id="64" w:name="_Toc33238263"/>
       <w:r>
         <w:t>Portabilidad</w:t>
       </w:r>
-      <w:bookmarkEnd w:id="62"/>
       <w:bookmarkEnd w:id="63"/>
+      <w:bookmarkEnd w:id="64"/>
     </w:p>
     <w:p>
       <w:pPr>
@@ -5114,11 +6547,11 @@
         <w:spacing w:before="240" w:after="60" w:line="240" w:lineRule="auto"/>
         <w:ind w:left="1320" w:hanging="720"/>
       </w:pPr>
-      <w:bookmarkStart w:id="64" w:name="_Toc33411091"/>
+      <w:bookmarkStart w:id="65" w:name="_Toc33411091"/>
       <w:r>
         <w:t>Otros requisitos</w:t>
       </w:r>
-      <w:bookmarkEnd w:id="64"/>
+      <w:bookmarkEnd w:id="65"/>
     </w:p>
     <w:p>
       <w:pPr>
@@ -5195,13 +6628,13 @@
         <w:spacing w:after="60" w:line="240" w:lineRule="auto"/>
         <w:ind w:left="360" w:hanging="360"/>
       </w:pPr>
-      <w:bookmarkStart w:id="65" w:name="_Toc33411092"/>
-      <w:bookmarkStart w:id="66" w:name="_Toc33238265"/>
+      <w:bookmarkStart w:id="66" w:name="_Toc33411092"/>
+      <w:bookmarkStart w:id="67" w:name="_Toc33238265"/>
       <w:r>
         <w:t>Apéndices</w:t>
       </w:r>
-      <w:bookmarkEnd w:id="65"/>
       <w:bookmarkEnd w:id="66"/>
+      <w:bookmarkEnd w:id="67"/>
     </w:p>
     <w:p>
       <w:pPr>
@@ -5334,6 +6767,7 @@
         <w:ind w:left="360"/>
       </w:pPr>
       <w:r>
+        <w:lastRenderedPageBreak/>
         <w:t>Introducción</w:t>
       </w:r>
     </w:p>
@@ -5600,7 +7034,6 @@
         </w:tabs>
         <w:spacing w:before="240" w:after="60" w:line="240" w:lineRule="auto"/>
       </w:pPr>
-      <w:bookmarkStart w:id="67" w:name="_GoBack"/>
       <w:r>
         <w:t>Requisitos comunes de los interfaces</w:t>
       </w:r>
@@ -5664,7 +7097,6 @@
         <w:t>Otros requisitos</w:t>
       </w:r>
     </w:p>
-    <w:bookmarkEnd w:id="67"/>
     <w:p>
       <w:pPr>
         <w:pStyle w:val="Ttulo1"/>
@@ -5779,6 +7211,92 @@
 <file path=word/numbering.xml><?xml version="1.0" encoding="utf-8"?>
 <w:numbering xmlns:wpc="http://schemas.microsoft.com/office/word/2010/wordprocessingCanvas" xmlns:cx="http://schemas.microsoft.com/office/drawing/2014/chartex" xmlns:cx1="http://schemas.microsoft.com/office/drawing/2015/9/8/chartex" xmlns:cx2="http://schemas.microsoft.com/office/drawing/2015/10/21/chartex" xmlns:cx3="http://schemas.microsoft.com/office/drawing/2016/5/9/chartex" xmlns:cx4="http://schemas.microsoft.com/office/drawing/2016/5/10/chartex" xmlns:cx5="http://schemas.microsoft.com/office/drawing/2016/5/11/chartex" xmlns:cx6="http://schemas.microsoft.com/office/drawing/2016/5/12/chartex" xmlns:cx7="http://schemas.microsoft.com/office/drawing/2016/5/13/chartex" xmlns:cx8="http://schemas.microsoft.com/office/drawing/2016/5/14/chartex" xmlns:mc="http://schemas.openxmlformats.org/markup-compatibility/2006" xmlns:aink="http://schemas.microsoft.com/office/drawing/2016/ink" xmlns:am3d="http://schemas.microsoft.com/office/drawing/2017/model3d" xmlns:o="urn:schemas-microsoft-com:office:office" xmlns:r="http://schemas.openxmlformats.org/officeDocument/2006/relationships" xmlns:m="http://schemas.openxmlformats.org/officeDocument/2006/math" xmlns:v="urn:schemas-microsoft-com:vml" xmlns:wp14="http://schemas.microsoft.com/office/word/2010/wordprocessingDrawing" xmlns:wp="http://schemas.openxmlformats.org/drawingml/2006/wordprocessingDrawing" xmlns:w10="urn:schemas-microsoft-com:office:word" xmlns:w="http://schemas.openxmlformats.org/wordprocessingml/2006/main" xmlns:w14="http://schemas.microsoft.com/office/word/2010/wordml" xmlns:w15="http://schemas.microsoft.com/office/word/2012/wordml" xmlns:w16cid="http://schemas.microsoft.com/office/word/2016/wordml/cid" xmlns:w16se="http://schemas.microsoft.com/office/word/2015/wordml/symex" xmlns:wpg="http://schemas.microsoft.com/office/word/2010/wordprocessingGroup" xmlns:wpi="http://schemas.microsoft.com/office/word/2010/wordprocessingInk" xmlns:wne="http://schemas.microsoft.com/office/word/2006/wordml" xmlns:wps="http://schemas.microsoft.com/office/word/2010/wordprocessingShape" mc:Ignorable="w14 w15 w16se w16cid wp14">
   <w:abstractNum w:abstractNumId="0" w15:restartNumberingAfterBreak="0">
+    <w:nsid w:val="06092D4A"/>
+    <w:multiLevelType w:val="hybridMultilevel"/>
+    <w:tmpl w:val="7C38D3BE"/>
+    <w:lvl w:ilvl="0" w:tplc="080A0013">
+      <w:start w:val="1"/>
+      <w:numFmt w:val="upperRoman"/>
+      <w:lvlText w:val="%1."/>
+      <w:lvlJc w:val="right"/>
+      <w:pPr>
+        <w:ind w:left="1431" w:hanging="360"/>
+      </w:pPr>
+    </w:lvl>
+    <w:lvl w:ilvl="1" w:tplc="080A0019" w:tentative="1">
+      <w:start w:val="1"/>
+      <w:numFmt w:val="lowerLetter"/>
+      <w:lvlText w:val="%2."/>
+      <w:lvlJc w:val="left"/>
+      <w:pPr>
+        <w:ind w:left="2151" w:hanging="360"/>
+      </w:pPr>
+    </w:lvl>
+    <w:lvl w:ilvl="2" w:tplc="080A001B" w:tentative="1">
+      <w:start w:val="1"/>
+      <w:numFmt w:val="lowerRoman"/>
+      <w:lvlText w:val="%3."/>
+      <w:lvlJc w:val="right"/>
+      <w:pPr>
+        <w:ind w:left="2871" w:hanging="180"/>
+      </w:pPr>
+    </w:lvl>
+    <w:lvl w:ilvl="3" w:tplc="080A000F" w:tentative="1">
+      <w:start w:val="1"/>
+      <w:numFmt w:val="decimal"/>
+      <w:lvlText w:val="%4."/>
+      <w:lvlJc w:val="left"/>
+      <w:pPr>
+        <w:ind w:left="3591" w:hanging="360"/>
+      </w:pPr>
+    </w:lvl>
+    <w:lvl w:ilvl="4" w:tplc="080A0019" w:tentative="1">
+      <w:start w:val="1"/>
+      <w:numFmt w:val="lowerLetter"/>
+      <w:lvlText w:val="%5."/>
+      <w:lvlJc w:val="left"/>
+      <w:pPr>
+        <w:ind w:left="4311" w:hanging="360"/>
+      </w:pPr>
+    </w:lvl>
+    <w:lvl w:ilvl="5" w:tplc="080A001B" w:tentative="1">
+      <w:start w:val="1"/>
+      <w:numFmt w:val="lowerRoman"/>
+      <w:lvlText w:val="%6."/>
+      <w:lvlJc w:val="right"/>
+      <w:pPr>
+        <w:ind w:left="5031" w:hanging="180"/>
+      </w:pPr>
+    </w:lvl>
+    <w:lvl w:ilvl="6" w:tplc="080A000F" w:tentative="1">
+      <w:start w:val="1"/>
+      <w:numFmt w:val="decimal"/>
+      <w:lvlText w:val="%7."/>
+      <w:lvlJc w:val="left"/>
+      <w:pPr>
+        <w:ind w:left="5751" w:hanging="360"/>
+      </w:pPr>
+    </w:lvl>
+    <w:lvl w:ilvl="7" w:tplc="080A0019" w:tentative="1">
+      <w:start w:val="1"/>
+      <w:numFmt w:val="lowerLetter"/>
+      <w:lvlText w:val="%8."/>
+      <w:lvlJc w:val="left"/>
+      <w:pPr>
+        <w:ind w:left="6471" w:hanging="360"/>
+      </w:pPr>
+    </w:lvl>
+    <w:lvl w:ilvl="8" w:tplc="080A001B" w:tentative="1">
+      <w:start w:val="1"/>
+      <w:numFmt w:val="lowerRoman"/>
+      <w:lvlText w:val="%9."/>
+      <w:lvlJc w:val="right"/>
+      <w:pPr>
+        <w:ind w:left="7191" w:hanging="180"/>
+      </w:pPr>
+    </w:lvl>
+  </w:abstractNum>
+  <w:abstractNum w:abstractNumId="1" w15:restartNumberingAfterBreak="0">
     <w:nsid w:val="0EEC3581"/>
     <w:multiLevelType w:val="hybridMultilevel"/>
     <w:tmpl w:val="8A6601CA"/>
@@ -5919,7 +7437,120 @@
       </w:rPr>
     </w:lvl>
   </w:abstractNum>
-  <w:abstractNum w:abstractNumId="1" w15:restartNumberingAfterBreak="0">
+  <w:abstractNum w:abstractNumId="2" w15:restartNumberingAfterBreak="0">
+    <w:nsid w:val="10CD4AB0"/>
+    <w:multiLevelType w:val="hybridMultilevel"/>
+    <w:tmpl w:val="1784A05C"/>
+    <w:lvl w:ilvl="0" w:tplc="080A0001">
+      <w:start w:val="1"/>
+      <w:numFmt w:val="bullet"/>
+      <w:lvlText w:val=""/>
+      <w:lvlJc w:val="left"/>
+      <w:pPr>
+        <w:ind w:left="1320" w:hanging="360"/>
+      </w:pPr>
+      <w:rPr>
+        <w:rFonts w:ascii="Symbol" w:hAnsi="Symbol" w:hint="default"/>
+      </w:rPr>
+    </w:lvl>
+    <w:lvl w:ilvl="1" w:tplc="080A0003" w:tentative="1">
+      <w:start w:val="1"/>
+      <w:numFmt w:val="bullet"/>
+      <w:lvlText w:val="o"/>
+      <w:lvlJc w:val="left"/>
+      <w:pPr>
+        <w:ind w:left="2040" w:hanging="360"/>
+      </w:pPr>
+      <w:rPr>
+        <w:rFonts w:ascii="Courier New" w:hAnsi="Courier New" w:cs="Courier New" w:hint="default"/>
+      </w:rPr>
+    </w:lvl>
+    <w:lvl w:ilvl="2" w:tplc="080A0005" w:tentative="1">
+      <w:start w:val="1"/>
+      <w:numFmt w:val="bullet"/>
+      <w:lvlText w:val=""/>
+      <w:lvlJc w:val="left"/>
+      <w:pPr>
+        <w:ind w:left="2760" w:hanging="360"/>
+      </w:pPr>
+      <w:rPr>
+        <w:rFonts w:ascii="Wingdings" w:hAnsi="Wingdings" w:hint="default"/>
+      </w:rPr>
+    </w:lvl>
+    <w:lvl w:ilvl="3" w:tplc="080A0001" w:tentative="1">
+      <w:start w:val="1"/>
+      <w:numFmt w:val="bullet"/>
+      <w:lvlText w:val=""/>
+      <w:lvlJc w:val="left"/>
+      <w:pPr>
+        <w:ind w:left="3480" w:hanging="360"/>
+      </w:pPr>
+      <w:rPr>
+        <w:rFonts w:ascii="Symbol" w:hAnsi="Symbol" w:hint="default"/>
+      </w:rPr>
+    </w:lvl>
+    <w:lvl w:ilvl="4" w:tplc="080A0003" w:tentative="1">
+      <w:start w:val="1"/>
+      <w:numFmt w:val="bullet"/>
+      <w:lvlText w:val="o"/>
+      <w:lvlJc w:val="left"/>
+      <w:pPr>
+        <w:ind w:left="4200" w:hanging="360"/>
+      </w:pPr>
+      <w:rPr>
+        <w:rFonts w:ascii="Courier New" w:hAnsi="Courier New" w:cs="Courier New" w:hint="default"/>
+      </w:rPr>
+    </w:lvl>
+    <w:lvl w:ilvl="5" w:tplc="080A0005" w:tentative="1">
+      <w:start w:val="1"/>
+      <w:numFmt w:val="bullet"/>
+      <w:lvlText w:val=""/>
+      <w:lvlJc w:val="left"/>
+      <w:pPr>
+        <w:ind w:left="4920" w:hanging="360"/>
+      </w:pPr>
+      <w:rPr>
+        <w:rFonts w:ascii="Wingdings" w:hAnsi="Wingdings" w:hint="default"/>
+      </w:rPr>
+    </w:lvl>
+    <w:lvl w:ilvl="6" w:tplc="080A0001" w:tentative="1">
+      <w:start w:val="1"/>
+      <w:numFmt w:val="bullet"/>
+      <w:lvlText w:val=""/>
+      <w:lvlJc w:val="left"/>
+      <w:pPr>
+        <w:ind w:left="5640" w:hanging="360"/>
+      </w:pPr>
+      <w:rPr>
+        <w:rFonts w:ascii="Symbol" w:hAnsi="Symbol" w:hint="default"/>
+      </w:rPr>
+    </w:lvl>
+    <w:lvl w:ilvl="7" w:tplc="080A0003" w:tentative="1">
+      <w:start w:val="1"/>
+      <w:numFmt w:val="bullet"/>
+      <w:lvlText w:val="o"/>
+      <w:lvlJc w:val="left"/>
+      <w:pPr>
+        <w:ind w:left="6360" w:hanging="360"/>
+      </w:pPr>
+      <w:rPr>
+        <w:rFonts w:ascii="Courier New" w:hAnsi="Courier New" w:cs="Courier New" w:hint="default"/>
+      </w:rPr>
+    </w:lvl>
+    <w:lvl w:ilvl="8" w:tplc="080A0005" w:tentative="1">
+      <w:start w:val="1"/>
+      <w:numFmt w:val="bullet"/>
+      <w:lvlText w:val=""/>
+      <w:lvlJc w:val="left"/>
+      <w:pPr>
+        <w:ind w:left="7080" w:hanging="360"/>
+      </w:pPr>
+      <w:rPr>
+        <w:rFonts w:ascii="Wingdings" w:hAnsi="Wingdings" w:hint="default"/>
+      </w:rPr>
+    </w:lvl>
+  </w:abstractNum>
+  <w:abstractNum w:abstractNumId="3" w15:restartNumberingAfterBreak="0">
     <w:nsid w:val="1A4A4419"/>
     <w:multiLevelType w:val="hybridMultilevel"/>
     <w:tmpl w:val="6626544A"/>
@@ -6060,7 +7691,7 @@
       </w:rPr>
     </w:lvl>
   </w:abstractNum>
-  <w:abstractNum w:abstractNumId="2" w15:restartNumberingAfterBreak="0">
+  <w:abstractNum w:abstractNumId="4" w15:restartNumberingAfterBreak="0">
     <w:nsid w:val="21D10285"/>
     <w:multiLevelType w:val="hybridMultilevel"/>
     <w:tmpl w:val="C310B3CA"/>
@@ -6149,7 +7780,7 @@
       </w:pPr>
     </w:lvl>
   </w:abstractNum>
-  <w:abstractNum w:abstractNumId="3" w15:restartNumberingAfterBreak="0">
+  <w:abstractNum w:abstractNumId="5" w15:restartNumberingAfterBreak="0">
     <w:nsid w:val="22346575"/>
     <w:multiLevelType w:val="hybridMultilevel"/>
     <w:tmpl w:val="B46E6342"/>
@@ -6238,7 +7869,7 @@
       </w:pPr>
     </w:lvl>
   </w:abstractNum>
-  <w:abstractNum w:abstractNumId="4" w15:restartNumberingAfterBreak="0">
+  <w:abstractNum w:abstractNumId="6" w15:restartNumberingAfterBreak="0">
     <w:nsid w:val="39BF1390"/>
     <w:multiLevelType w:val="hybridMultilevel"/>
     <w:tmpl w:val="74C08868"/>
@@ -6379,7 +8010,7 @@
       </w:rPr>
     </w:lvl>
   </w:abstractNum>
-  <w:abstractNum w:abstractNumId="5" w15:restartNumberingAfterBreak="0">
+  <w:abstractNum w:abstractNumId="7" w15:restartNumberingAfterBreak="0">
     <w:nsid w:val="43EC7277"/>
     <w:multiLevelType w:val="hybridMultilevel"/>
     <w:tmpl w:val="1EECA9E2"/>
@@ -6468,7 +8099,93 @@
       </w:pPr>
     </w:lvl>
   </w:abstractNum>
-  <w:abstractNum w:abstractNumId="6" w15:restartNumberingAfterBreak="0">
+  <w:abstractNum w:abstractNumId="8" w15:restartNumberingAfterBreak="0">
+    <w:nsid w:val="4D783AA0"/>
+    <w:multiLevelType w:val="hybridMultilevel"/>
+    <w:tmpl w:val="A10832D4"/>
+    <w:lvl w:ilvl="0" w:tplc="080A0013">
+      <w:start w:val="1"/>
+      <w:numFmt w:val="upperRoman"/>
+      <w:lvlText w:val="%1."/>
+      <w:lvlJc w:val="right"/>
+      <w:pPr>
+        <w:ind w:left="1320" w:hanging="360"/>
+      </w:pPr>
+    </w:lvl>
+    <w:lvl w:ilvl="1" w:tplc="080A0019" w:tentative="1">
+      <w:start w:val="1"/>
+      <w:numFmt w:val="lowerLetter"/>
+      <w:lvlText w:val="%2."/>
+      <w:lvlJc w:val="left"/>
+      <w:pPr>
+        <w:ind w:left="2040" w:hanging="360"/>
+      </w:pPr>
+    </w:lvl>
+    <w:lvl w:ilvl="2" w:tplc="080A001B" w:tentative="1">
+      <w:start w:val="1"/>
+      <w:numFmt w:val="lowerRoman"/>
+      <w:lvlText w:val="%3."/>
+      <w:lvlJc w:val="right"/>
+      <w:pPr>
+        <w:ind w:left="2760" w:hanging="180"/>
+      </w:pPr>
+    </w:lvl>
+    <w:lvl w:ilvl="3" w:tplc="080A000F" w:tentative="1">
+      <w:start w:val="1"/>
+      <w:numFmt w:val="decimal"/>
+      <w:lvlText w:val="%4."/>
+      <w:lvlJc w:val="left"/>
+      <w:pPr>
+        <w:ind w:left="3480" w:hanging="360"/>
+      </w:pPr>
+    </w:lvl>
+    <w:lvl w:ilvl="4" w:tplc="080A0019" w:tentative="1">
+      <w:start w:val="1"/>
+      <w:numFmt w:val="lowerLetter"/>
+      <w:lvlText w:val="%5."/>
+      <w:lvlJc w:val="left"/>
+      <w:pPr>
+        <w:ind w:left="4200" w:hanging="360"/>
+      </w:pPr>
+    </w:lvl>
+    <w:lvl w:ilvl="5" w:tplc="080A001B" w:tentative="1">
+      <w:start w:val="1"/>
+      <w:numFmt w:val="lowerRoman"/>
+      <w:lvlText w:val="%6."/>
+      <w:lvlJc w:val="right"/>
+      <w:pPr>
+        <w:ind w:left="4920" w:hanging="180"/>
+      </w:pPr>
+    </w:lvl>
+    <w:lvl w:ilvl="6" w:tplc="080A000F" w:tentative="1">
+      <w:start w:val="1"/>
+      <w:numFmt w:val="decimal"/>
+      <w:lvlText w:val="%7."/>
+      <w:lvlJc w:val="left"/>
+      <w:pPr>
+        <w:ind w:left="5640" w:hanging="360"/>
+      </w:pPr>
+    </w:lvl>
+    <w:lvl w:ilvl="7" w:tplc="080A0019" w:tentative="1">
+      <w:start w:val="1"/>
+      <w:numFmt w:val="lowerLetter"/>
+      <w:lvlText w:val="%8."/>
+      <w:lvlJc w:val="left"/>
+      <w:pPr>
+        <w:ind w:left="6360" w:hanging="360"/>
+      </w:pPr>
+    </w:lvl>
+    <w:lvl w:ilvl="8" w:tplc="080A001B" w:tentative="1">
+      <w:start w:val="1"/>
+      <w:numFmt w:val="lowerRoman"/>
+      <w:lvlText w:val="%9."/>
+      <w:lvlJc w:val="right"/>
+      <w:pPr>
+        <w:ind w:left="7080" w:hanging="180"/>
+      </w:pPr>
+    </w:lvl>
+  </w:abstractNum>
+  <w:abstractNum w:abstractNumId="9" w15:restartNumberingAfterBreak="0">
     <w:nsid w:val="52874652"/>
     <w:multiLevelType w:val="hybridMultilevel"/>
     <w:tmpl w:val="509CFD74"/>
@@ -6609,7 +8326,7 @@
       </w:rPr>
     </w:lvl>
   </w:abstractNum>
-  <w:abstractNum w:abstractNumId="7" w15:restartNumberingAfterBreak="0">
+  <w:abstractNum w:abstractNumId="10" w15:restartNumberingAfterBreak="0">
     <w:nsid w:val="5E7F7835"/>
     <w:multiLevelType w:val="hybridMultilevel"/>
     <w:tmpl w:val="536E39E6"/>
@@ -6698,7 +8415,7 @@
       </w:pPr>
     </w:lvl>
   </w:abstractNum>
-  <w:abstractNum w:abstractNumId="8" w15:restartNumberingAfterBreak="0">
+  <w:abstractNum w:abstractNumId="11" w15:restartNumberingAfterBreak="0">
     <w:nsid w:val="6E39494E"/>
     <w:multiLevelType w:val="hybridMultilevel"/>
     <w:tmpl w:val="A8C8AE28"/>
@@ -6839,7 +8556,7 @@
       </w:rPr>
     </w:lvl>
   </w:abstractNum>
-  <w:abstractNum w:abstractNumId="9" w15:restartNumberingAfterBreak="0">
+  <w:abstractNum w:abstractNumId="12" w15:restartNumberingAfterBreak="0">
     <w:nsid w:val="6FE60B79"/>
     <w:multiLevelType w:val="hybridMultilevel"/>
     <w:tmpl w:val="BB542C64"/>
@@ -6980,7 +8697,7 @@
       </w:rPr>
     </w:lvl>
   </w:abstractNum>
-  <w:abstractNum w:abstractNumId="10" w15:restartNumberingAfterBreak="0">
+  <w:abstractNum w:abstractNumId="13" w15:restartNumberingAfterBreak="0">
     <w:nsid w:val="715B7BFD"/>
     <w:multiLevelType w:val="hybridMultilevel"/>
     <w:tmpl w:val="EF2E65EC"/>
@@ -7121,7 +8838,7 @@
       </w:rPr>
     </w:lvl>
   </w:abstractNum>
-  <w:abstractNum w:abstractNumId="11" w15:restartNumberingAfterBreak="0">
+  <w:abstractNum w:abstractNumId="14" w15:restartNumberingAfterBreak="0">
     <w:nsid w:val="7B6354A8"/>
     <w:multiLevelType w:val="hybridMultilevel"/>
     <w:tmpl w:val="612C413C"/>
@@ -7211,103 +8928,49 @@
     </w:lvl>
   </w:abstractNum>
   <w:num w:numId="1">
+    <w:abstractNumId w:val="4"/>
+  </w:num>
+  <w:num w:numId="2">
+    <w:abstractNumId w:val="14"/>
+  </w:num>
+  <w:num w:numId="3">
+    <w:abstractNumId w:val="10"/>
+  </w:num>
+  <w:num w:numId="4">
+    <w:abstractNumId w:val="5"/>
+  </w:num>
+  <w:num w:numId="5">
+    <w:abstractNumId w:val="7"/>
+  </w:num>
+  <w:num w:numId="6">
+    <w:abstractNumId w:val="11"/>
+  </w:num>
+  <w:num w:numId="7">
+    <w:abstractNumId w:val="13"/>
+  </w:num>
+  <w:num w:numId="8">
+    <w:abstractNumId w:val="9"/>
+  </w:num>
+  <w:num w:numId="9">
+    <w:abstractNumId w:val="3"/>
+  </w:num>
+  <w:num w:numId="10">
+    <w:abstractNumId w:val="1"/>
+  </w:num>
+  <w:num w:numId="11">
+    <w:abstractNumId w:val="12"/>
+  </w:num>
+  <w:num w:numId="12">
+    <w:abstractNumId w:val="6"/>
+  </w:num>
+  <w:num w:numId="13">
     <w:abstractNumId w:val="2"/>
   </w:num>
-  <w:num w:numId="2">
-    <w:abstractNumId w:val="11"/>
+  <w:num w:numId="14">
+    <w:abstractNumId w:val="0"/>
   </w:num>
-  <w:num w:numId="3">
-    <w:abstractNumId w:val="7"/>
-  </w:num>
-  <w:num w:numId="4">
-    <w:abstractNumId w:val="3"/>
-  </w:num>
-  <w:num w:numId="5">
-    <w:abstractNumId w:val="5"/>
-  </w:num>
-  <w:num w:numId="6">
+  <w:num w:numId="15">
     <w:abstractNumId w:val="8"/>
-    <w:lvlOverride w:ilvl="0"/>
-    <w:lvlOverride w:ilvl="1"/>
-    <w:lvlOverride w:ilvl="2"/>
-    <w:lvlOverride w:ilvl="3"/>
-    <w:lvlOverride w:ilvl="4"/>
-    <w:lvlOverride w:ilvl="5"/>
-    <w:lvlOverride w:ilvl="6"/>
-    <w:lvlOverride w:ilvl="7"/>
-    <w:lvlOverride w:ilvl="8"/>
-  </w:num>
-  <w:num w:numId="7">
-    <w:abstractNumId w:val="10"/>
-    <w:lvlOverride w:ilvl="0"/>
-    <w:lvlOverride w:ilvl="1"/>
-    <w:lvlOverride w:ilvl="2"/>
-    <w:lvlOverride w:ilvl="3"/>
-    <w:lvlOverride w:ilvl="4"/>
-    <w:lvlOverride w:ilvl="5"/>
-    <w:lvlOverride w:ilvl="6"/>
-    <w:lvlOverride w:ilvl="7"/>
-    <w:lvlOverride w:ilvl="8"/>
-  </w:num>
-  <w:num w:numId="8">
-    <w:abstractNumId w:val="6"/>
-    <w:lvlOverride w:ilvl="0"/>
-    <w:lvlOverride w:ilvl="1"/>
-    <w:lvlOverride w:ilvl="2"/>
-    <w:lvlOverride w:ilvl="3"/>
-    <w:lvlOverride w:ilvl="4"/>
-    <w:lvlOverride w:ilvl="5"/>
-    <w:lvlOverride w:ilvl="6"/>
-    <w:lvlOverride w:ilvl="7"/>
-    <w:lvlOverride w:ilvl="8"/>
-  </w:num>
-  <w:num w:numId="9">
-    <w:abstractNumId w:val="1"/>
-    <w:lvlOverride w:ilvl="0"/>
-    <w:lvlOverride w:ilvl="1"/>
-    <w:lvlOverride w:ilvl="2"/>
-    <w:lvlOverride w:ilvl="3"/>
-    <w:lvlOverride w:ilvl="4"/>
-    <w:lvlOverride w:ilvl="5"/>
-    <w:lvlOverride w:ilvl="6"/>
-    <w:lvlOverride w:ilvl="7"/>
-    <w:lvlOverride w:ilvl="8"/>
-  </w:num>
-  <w:num w:numId="10">
-    <w:abstractNumId w:val="0"/>
-    <w:lvlOverride w:ilvl="0"/>
-    <w:lvlOverride w:ilvl="1"/>
-    <w:lvlOverride w:ilvl="2"/>
-    <w:lvlOverride w:ilvl="3"/>
-    <w:lvlOverride w:ilvl="4"/>
-    <w:lvlOverride w:ilvl="5"/>
-    <w:lvlOverride w:ilvl="6"/>
-    <w:lvlOverride w:ilvl="7"/>
-    <w:lvlOverride w:ilvl="8"/>
-  </w:num>
-  <w:num w:numId="11">
-    <w:abstractNumId w:val="9"/>
-    <w:lvlOverride w:ilvl="0"/>
-    <w:lvlOverride w:ilvl="1"/>
-    <w:lvlOverride w:ilvl="2"/>
-    <w:lvlOverride w:ilvl="3"/>
-    <w:lvlOverride w:ilvl="4"/>
-    <w:lvlOverride w:ilvl="5"/>
-    <w:lvlOverride w:ilvl="6"/>
-    <w:lvlOverride w:ilvl="7"/>
-    <w:lvlOverride w:ilvl="8"/>
-  </w:num>
-  <w:num w:numId="12">
-    <w:abstractNumId w:val="4"/>
-    <w:lvlOverride w:ilvl="0"/>
-    <w:lvlOverride w:ilvl="1"/>
-    <w:lvlOverride w:ilvl="2"/>
-    <w:lvlOverride w:ilvl="3"/>
-    <w:lvlOverride w:ilvl="4"/>
-    <w:lvlOverride w:ilvl="5"/>
-    <w:lvlOverride w:ilvl="6"/>
-    <w:lvlOverride w:ilvl="7"/>
-    <w:lvlOverride w:ilvl="8"/>
   </w:num>
 </w:numbering>
 </file>
@@ -7780,7 +9443,6 @@
   <w:style w:type="character" w:default="1" w:styleId="Fuentedeprrafopredeter">
     <w:name w:val="Default Paragraph Font"/>
     <w:uiPriority w:val="1"/>
-    <w:semiHidden/>
     <w:unhideWhenUsed/>
   </w:style>
   <w:style w:type="table" w:default="1" w:styleId="Tablanormal">

</xml_diff>

<commit_message>
Doc vercion 1 lista
</commit_message>
<xml_diff>
--- a/Especificaciones de Requisitos de Software.docx
+++ b/Especificaciones de Requisitos de Software.docx
@@ -66,7 +66,7 @@
           </mc:Choice>
           <mc:Fallback>
             <w:pict>
-              <v:rect w14:anchorId="3D36C338" id="Rectángulo 2" o:spid="_x0000_s1026" style="position:absolute;margin-left:.45pt;margin-top:1.9pt;width:435pt;height:3.75pt;z-index:251659264;visibility:visible;mso-wrap-style:square;mso-wrap-distance-left:9pt;mso-wrap-distance-top:0;mso-wrap-distance-right:9pt;mso-wrap-distance-bottom:0;mso-position-horizontal:absolute;mso-position-horizontal-relative:text;mso-position-vertical:absolute;mso-position-vertical-relative:text;v-text-anchor:middle" o:gfxdata="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" fillcolor="black [3200]" strokecolor="black [1600]" strokeweight="1pt"/>
+              <v:rect w14:anchorId="59C52908" id="Rectángulo 2" o:spid="_x0000_s1026" style="position:absolute;margin-left:.45pt;margin-top:1.9pt;width:435pt;height:3.75pt;z-index:251659264;visibility:visible;mso-wrap-style:square;mso-wrap-distance-left:9pt;mso-wrap-distance-top:0;mso-wrap-distance-right:9pt;mso-wrap-distance-bottom:0;mso-position-horizontal:absolute;mso-position-horizontal-relative:text;mso-position-vertical:absolute;mso-position-vertical-relative:text;v-text-anchor:middle" o:gfxdata="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" fillcolor="black [3200]" strokecolor="black [1600]" strokeweight="1pt"/>
             </w:pict>
           </mc:Fallback>
         </mc:AlternateContent>
@@ -4703,10 +4703,7 @@
     </w:p>
     <w:p>
       <w:r>
-        <w:t xml:space="preserve">Los requisitos se dispondrán en forma de listas numeradas para su identificación, seguimiento, trazabilidad y </w:t>
-      </w:r>
-      <w:r>
-        <w:t>validación.</w:t>
+        <w:t>Los requisitos se dispondrán en forma de listas numeradas para su identificación, seguimiento, trazabilidad y validación.</w:t>
       </w:r>
     </w:p>
     <w:p>
@@ -8994,6 +8991,9 @@
       <w:r>
         <w:t xml:space="preserve">Cambio o modificaciones en los iconos dependiendo las reacciones que </w:t>
       </w:r>
+      <w:r>
+        <w:t>obtenga del estado de los dispositivos</w:t>
+      </w:r>
     </w:p>
     <w:p>
       <w:pPr>
@@ -9079,13 +9079,15 @@
         <w:t>más</w:t>
       </w:r>
       <w:r>
-        <w:t xml:space="preserve"> usuarios queriendo realizar acciones pueda ver una controversia entre ellos y tener un choque en las decisiones que deberá tomar el sistema y se podrá ocasionar un erro por dicha confusión, por lo </w:t>
-      </w:r>
-      <w:proofErr w:type="gramStart"/>
-      <w:r>
-        <w:t>tanto</w:t>
-      </w:r>
-      <w:proofErr w:type="gramEnd"/>
+        <w:t xml:space="preserve"> usuarios queriendo realizar acciones pueda ver una controversia entre ellos y tener un choque en las </w:t>
+      </w:r>
+      <w:r>
+        <w:lastRenderedPageBreak/>
+        <w:t xml:space="preserve">decisiones que deberá tomar el sistema y se podrá ocasionar un erro por dicha confusión, por lo </w:t>
+      </w:r>
+      <w:r>
+        <w:t>tanto,</w:t>
+      </w:r>
       <w:r>
         <w:t xml:space="preserve"> cada reacción se deberá realizar por lo </w:t>
       </w:r>
@@ -9124,7 +9126,6 @@
       <w:bookmarkStart w:id="49" w:name="_Toc33411086"/>
       <w:bookmarkStart w:id="50" w:name="_Toc33238259"/>
       <w:r>
-        <w:lastRenderedPageBreak/>
         <w:t>Seguridad</w:t>
       </w:r>
       <w:bookmarkEnd w:id="49"/>
@@ -9461,8 +9462,1787 @@
           <w:szCs w:val="24"/>
         </w:rPr>
       </w:pPr>
-      <w:bookmarkStart w:id="59" w:name="_GoBack"/>
-      <w:bookmarkEnd w:id="59"/>
+    </w:p>
+    <w:p>
+      <w:pPr>
+        <w:tabs>
+          <w:tab w:val="left" w:pos="7272"/>
+        </w:tabs>
+        <w:rPr>
+          <w:sz w:val="24"/>
+          <w:szCs w:val="24"/>
+        </w:rPr>
+      </w:pPr>
+    </w:p>
+    <w:p>
+      <w:pPr>
+        <w:pStyle w:val="Ttulo1"/>
+      </w:pPr>
+      <w:r>
+        <w:t>Costos</w:t>
+      </w:r>
+    </w:p>
+    <w:p>
+      <w:pPr>
+        <w:tabs>
+          <w:tab w:val="left" w:pos="7272"/>
+        </w:tabs>
+        <w:jc w:val="both"/>
+        <w:rPr>
+          <w:sz w:val="24"/>
+          <w:szCs w:val="24"/>
+        </w:rPr>
+      </w:pPr>
+      <w:r>
+        <w:rPr>
+          <w:sz w:val="24"/>
+          <w:szCs w:val="24"/>
+        </w:rPr>
+        <w:t>En esta sección se agregan los costos estimados de la realización de todo el Proyecto, donde se incluyen todos los aspectos relevantes.</w:t>
+      </w:r>
+    </w:p>
+    <w:p>
+      <w:pPr>
+        <w:tabs>
+          <w:tab w:val="left" w:pos="7272"/>
+        </w:tabs>
+        <w:jc w:val="both"/>
+        <w:rPr>
+          <w:sz w:val="24"/>
+          <w:szCs w:val="24"/>
+        </w:rPr>
+      </w:pPr>
+      <w:r>
+        <w:rPr>
+          <w:sz w:val="24"/>
+          <w:szCs w:val="24"/>
+        </w:rPr>
+        <w:t>Al contar con un equipo de 5 personas quienes trabajaran por 27 días a los cuales se les pagara $8000 (Ocho Mil Pesos 00/100 M.N.) por mes (30 días), se contempla para esta parte un total de $36000 (T</w:t>
+      </w:r>
+      <w:r>
+        <w:rPr>
+          <w:sz w:val="24"/>
+          <w:szCs w:val="24"/>
+        </w:rPr>
+        <w:t>reinta</w:t>
+      </w:r>
+      <w:r>
+        <w:rPr>
+          <w:sz w:val="24"/>
+          <w:szCs w:val="24"/>
+        </w:rPr>
+        <w:t xml:space="preserve"> y S</w:t>
+      </w:r>
+      <w:r>
+        <w:rPr>
+          <w:sz w:val="24"/>
+          <w:szCs w:val="24"/>
+        </w:rPr>
+        <w:t>eis</w:t>
+      </w:r>
+      <w:r>
+        <w:rPr>
+          <w:sz w:val="24"/>
+          <w:szCs w:val="24"/>
+        </w:rPr>
+        <w:t xml:space="preserve"> Mil Pesos 00/100 M.N.).</w:t>
+      </w:r>
+    </w:p>
+    <w:p>
+      <w:pPr>
+        <w:tabs>
+          <w:tab w:val="left" w:pos="7272"/>
+        </w:tabs>
+        <w:jc w:val="both"/>
+        <w:rPr>
+          <w:sz w:val="24"/>
+          <w:szCs w:val="24"/>
+        </w:rPr>
+      </w:pPr>
+      <w:r>
+        <w:rPr>
+          <w:sz w:val="24"/>
+          <w:szCs w:val="24"/>
+        </w:rPr>
+        <w:t>Maqueta (Prototipo)</w:t>
+      </w:r>
+    </w:p>
+    <w:tbl>
+      <w:tblPr>
+        <w:tblStyle w:val="Tablaconcuadrcula"/>
+        <w:tblW w:w="0" w:type="auto"/>
+        <w:tblLook w:val="04A0" w:firstRow="1" w:lastRow="0" w:firstColumn="1" w:lastColumn="0" w:noHBand="0" w:noVBand="1"/>
+      </w:tblPr>
+      <w:tblGrid>
+        <w:gridCol w:w="3200"/>
+        <w:gridCol w:w="2702"/>
+        <w:gridCol w:w="2926"/>
+      </w:tblGrid>
+      <w:tr>
+        <w:tc>
+          <w:tcPr>
+            <w:tcW w:w="3200" w:type="dxa"/>
+            <w:shd w:val="clear" w:color="auto" w:fill="000000" w:themeFill="text1"/>
+          </w:tcPr>
+          <w:p>
+            <w:pPr>
+              <w:tabs>
+                <w:tab w:val="left" w:pos="7272"/>
+              </w:tabs>
+              <w:rPr>
+                <w:sz w:val="24"/>
+                <w:szCs w:val="24"/>
+              </w:rPr>
+            </w:pPr>
+            <w:r>
+              <w:rPr>
+                <w:sz w:val="24"/>
+                <w:szCs w:val="24"/>
+              </w:rPr>
+              <w:t>Materia</w:t>
+            </w:r>
+          </w:p>
+        </w:tc>
+        <w:tc>
+          <w:tcPr>
+            <w:tcW w:w="2702" w:type="dxa"/>
+            <w:shd w:val="clear" w:color="auto" w:fill="000000" w:themeFill="text1"/>
+          </w:tcPr>
+          <w:p>
+            <w:pPr>
+              <w:tabs>
+                <w:tab w:val="left" w:pos="7272"/>
+              </w:tabs>
+              <w:rPr>
+                <w:sz w:val="24"/>
+                <w:szCs w:val="24"/>
+              </w:rPr>
+            </w:pPr>
+            <w:r>
+              <w:rPr>
+                <w:sz w:val="24"/>
+                <w:szCs w:val="24"/>
+              </w:rPr>
+              <w:t>Cantidad</w:t>
+            </w:r>
+          </w:p>
+        </w:tc>
+        <w:tc>
+          <w:tcPr>
+            <w:tcW w:w="2926" w:type="dxa"/>
+            <w:shd w:val="clear" w:color="auto" w:fill="000000" w:themeFill="text1"/>
+          </w:tcPr>
+          <w:p>
+            <w:pPr>
+              <w:tabs>
+                <w:tab w:val="left" w:pos="7272"/>
+              </w:tabs>
+              <w:rPr>
+                <w:sz w:val="24"/>
+                <w:szCs w:val="24"/>
+              </w:rPr>
+            </w:pPr>
+            <w:r>
+              <w:rPr>
+                <w:sz w:val="24"/>
+                <w:szCs w:val="24"/>
+              </w:rPr>
+              <w:t>Costo</w:t>
+            </w:r>
+          </w:p>
+        </w:tc>
+      </w:tr>
+      <w:tr>
+        <w:tc>
+          <w:tcPr>
+            <w:tcW w:w="3200" w:type="dxa"/>
+          </w:tcPr>
+          <w:p>
+            <w:pPr>
+              <w:tabs>
+                <w:tab w:val="left" w:pos="7272"/>
+              </w:tabs>
+              <w:rPr>
+                <w:sz w:val="24"/>
+                <w:szCs w:val="24"/>
+              </w:rPr>
+            </w:pPr>
+            <w:r>
+              <w:rPr>
+                <w:sz w:val="24"/>
+                <w:szCs w:val="24"/>
+              </w:rPr>
+              <w:t>Papel cascaron</w:t>
+            </w:r>
+          </w:p>
+        </w:tc>
+        <w:tc>
+          <w:tcPr>
+            <w:tcW w:w="2702" w:type="dxa"/>
+          </w:tcPr>
+          <w:p>
+            <w:pPr>
+              <w:tabs>
+                <w:tab w:val="left" w:pos="7272"/>
+              </w:tabs>
+              <w:rPr>
+                <w:sz w:val="24"/>
+                <w:szCs w:val="24"/>
+              </w:rPr>
+            </w:pPr>
+            <w:r>
+              <w:rPr>
+                <w:sz w:val="24"/>
+                <w:szCs w:val="24"/>
+              </w:rPr>
+              <w:t>3</w:t>
+            </w:r>
+          </w:p>
+        </w:tc>
+        <w:tc>
+          <w:tcPr>
+            <w:tcW w:w="2926" w:type="dxa"/>
+          </w:tcPr>
+          <w:p>
+            <w:pPr>
+              <w:tabs>
+                <w:tab w:val="left" w:pos="7272"/>
+              </w:tabs>
+              <w:rPr>
+                <w:sz w:val="24"/>
+                <w:szCs w:val="24"/>
+              </w:rPr>
+            </w:pPr>
+            <w:r>
+              <w:rPr>
+                <w:sz w:val="24"/>
+                <w:szCs w:val="24"/>
+              </w:rPr>
+              <w:t>15</w:t>
+            </w:r>
+          </w:p>
+        </w:tc>
+      </w:tr>
+      <w:tr>
+        <w:tc>
+          <w:tcPr>
+            <w:tcW w:w="3200" w:type="dxa"/>
+          </w:tcPr>
+          <w:p>
+            <w:pPr>
+              <w:tabs>
+                <w:tab w:val="left" w:pos="7272"/>
+              </w:tabs>
+              <w:rPr>
+                <w:sz w:val="24"/>
+                <w:szCs w:val="24"/>
+              </w:rPr>
+            </w:pPr>
+            <w:r>
+              <w:rPr>
+                <w:sz w:val="24"/>
+                <w:szCs w:val="24"/>
+              </w:rPr>
+              <w:t>Pintura</w:t>
+            </w:r>
+          </w:p>
+        </w:tc>
+        <w:tc>
+          <w:tcPr>
+            <w:tcW w:w="2702" w:type="dxa"/>
+          </w:tcPr>
+          <w:p>
+            <w:pPr>
+              <w:tabs>
+                <w:tab w:val="left" w:pos="7272"/>
+              </w:tabs>
+              <w:rPr>
+                <w:sz w:val="24"/>
+                <w:szCs w:val="24"/>
+              </w:rPr>
+            </w:pPr>
+            <w:r>
+              <w:rPr>
+                <w:sz w:val="24"/>
+                <w:szCs w:val="24"/>
+              </w:rPr>
+              <w:t>5</w:t>
+            </w:r>
+          </w:p>
+        </w:tc>
+        <w:tc>
+          <w:tcPr>
+            <w:tcW w:w="2926" w:type="dxa"/>
+          </w:tcPr>
+          <w:p>
+            <w:pPr>
+              <w:tabs>
+                <w:tab w:val="left" w:pos="7272"/>
+              </w:tabs>
+              <w:rPr>
+                <w:sz w:val="24"/>
+                <w:szCs w:val="24"/>
+              </w:rPr>
+            </w:pPr>
+            <w:r>
+              <w:rPr>
+                <w:sz w:val="24"/>
+                <w:szCs w:val="24"/>
+              </w:rPr>
+              <w:t>45</w:t>
+            </w:r>
+          </w:p>
+        </w:tc>
+      </w:tr>
+      <w:tr>
+        <w:tc>
+          <w:tcPr>
+            <w:tcW w:w="3200" w:type="dxa"/>
+          </w:tcPr>
+          <w:p>
+            <w:pPr>
+              <w:tabs>
+                <w:tab w:val="left" w:pos="7272"/>
+              </w:tabs>
+              <w:rPr>
+                <w:sz w:val="24"/>
+                <w:szCs w:val="24"/>
+              </w:rPr>
+            </w:pPr>
+            <w:r>
+              <w:rPr>
+                <w:sz w:val="24"/>
+                <w:szCs w:val="24"/>
+              </w:rPr>
+              <w:t>Servomotor</w:t>
+            </w:r>
+          </w:p>
+        </w:tc>
+        <w:tc>
+          <w:tcPr>
+            <w:tcW w:w="2702" w:type="dxa"/>
+          </w:tcPr>
+          <w:p>
+            <w:pPr>
+              <w:tabs>
+                <w:tab w:val="left" w:pos="7272"/>
+              </w:tabs>
+              <w:rPr>
+                <w:sz w:val="24"/>
+                <w:szCs w:val="24"/>
+              </w:rPr>
+            </w:pPr>
+            <w:r>
+              <w:rPr>
+                <w:sz w:val="24"/>
+                <w:szCs w:val="24"/>
+              </w:rPr>
+              <w:t>2</w:t>
+            </w:r>
+          </w:p>
+        </w:tc>
+        <w:tc>
+          <w:tcPr>
+            <w:tcW w:w="2926" w:type="dxa"/>
+          </w:tcPr>
+          <w:p>
+            <w:pPr>
+              <w:tabs>
+                <w:tab w:val="left" w:pos="7272"/>
+              </w:tabs>
+              <w:rPr>
+                <w:sz w:val="24"/>
+                <w:szCs w:val="24"/>
+              </w:rPr>
+            </w:pPr>
+            <w:r>
+              <w:rPr>
+                <w:sz w:val="24"/>
+                <w:szCs w:val="24"/>
+              </w:rPr>
+              <w:t>60</w:t>
+            </w:r>
+          </w:p>
+        </w:tc>
+      </w:tr>
+      <w:tr>
+        <w:tc>
+          <w:tcPr>
+            <w:tcW w:w="3200" w:type="dxa"/>
+          </w:tcPr>
+          <w:p>
+            <w:pPr>
+              <w:tabs>
+                <w:tab w:val="left" w:pos="7272"/>
+              </w:tabs>
+              <w:rPr>
+                <w:sz w:val="24"/>
+                <w:szCs w:val="24"/>
+              </w:rPr>
+            </w:pPr>
+            <w:r>
+              <w:rPr>
+                <w:sz w:val="24"/>
+                <w:szCs w:val="24"/>
+              </w:rPr>
+              <w:t>Ventilador</w:t>
+            </w:r>
+          </w:p>
+        </w:tc>
+        <w:tc>
+          <w:tcPr>
+            <w:tcW w:w="2702" w:type="dxa"/>
+          </w:tcPr>
+          <w:p>
+            <w:pPr>
+              <w:tabs>
+                <w:tab w:val="left" w:pos="7272"/>
+              </w:tabs>
+              <w:rPr>
+                <w:sz w:val="24"/>
+                <w:szCs w:val="24"/>
+              </w:rPr>
+            </w:pPr>
+            <w:r>
+              <w:rPr>
+                <w:sz w:val="24"/>
+                <w:szCs w:val="24"/>
+              </w:rPr>
+              <w:t>2</w:t>
+            </w:r>
+          </w:p>
+        </w:tc>
+        <w:tc>
+          <w:tcPr>
+            <w:tcW w:w="2926" w:type="dxa"/>
+          </w:tcPr>
+          <w:p>
+            <w:pPr>
+              <w:tabs>
+                <w:tab w:val="left" w:pos="7272"/>
+              </w:tabs>
+              <w:rPr>
+                <w:sz w:val="24"/>
+                <w:szCs w:val="24"/>
+              </w:rPr>
+            </w:pPr>
+            <w:r>
+              <w:rPr>
+                <w:sz w:val="24"/>
+                <w:szCs w:val="24"/>
+              </w:rPr>
+              <w:t>20</w:t>
+            </w:r>
+          </w:p>
+        </w:tc>
+      </w:tr>
+      <w:tr>
+        <w:tc>
+          <w:tcPr>
+            <w:tcW w:w="3200" w:type="dxa"/>
+          </w:tcPr>
+          <w:p>
+            <w:pPr>
+              <w:tabs>
+                <w:tab w:val="left" w:pos="7272"/>
+              </w:tabs>
+              <w:rPr>
+                <w:sz w:val="24"/>
+                <w:szCs w:val="24"/>
+              </w:rPr>
+            </w:pPr>
+            <w:r>
+              <w:rPr>
+                <w:sz w:val="24"/>
+                <w:szCs w:val="24"/>
+              </w:rPr>
+              <w:t>Led</w:t>
+            </w:r>
+          </w:p>
+        </w:tc>
+        <w:tc>
+          <w:tcPr>
+            <w:tcW w:w="2702" w:type="dxa"/>
+          </w:tcPr>
+          <w:p>
+            <w:pPr>
+              <w:tabs>
+                <w:tab w:val="left" w:pos="7272"/>
+              </w:tabs>
+              <w:rPr>
+                <w:sz w:val="24"/>
+                <w:szCs w:val="24"/>
+              </w:rPr>
+            </w:pPr>
+            <w:r>
+              <w:rPr>
+                <w:sz w:val="24"/>
+                <w:szCs w:val="24"/>
+              </w:rPr>
+              <w:t>5</w:t>
+            </w:r>
+          </w:p>
+        </w:tc>
+        <w:tc>
+          <w:tcPr>
+            <w:tcW w:w="2926" w:type="dxa"/>
+          </w:tcPr>
+          <w:p>
+            <w:pPr>
+              <w:tabs>
+                <w:tab w:val="left" w:pos="7272"/>
+              </w:tabs>
+              <w:rPr>
+                <w:sz w:val="24"/>
+                <w:szCs w:val="24"/>
+              </w:rPr>
+            </w:pPr>
+            <w:r>
+              <w:rPr>
+                <w:sz w:val="24"/>
+                <w:szCs w:val="24"/>
+              </w:rPr>
+              <w:t>5</w:t>
+            </w:r>
+          </w:p>
+        </w:tc>
+      </w:tr>
+      <w:tr>
+        <w:tc>
+          <w:tcPr>
+            <w:tcW w:w="3200" w:type="dxa"/>
+          </w:tcPr>
+          <w:p>
+            <w:pPr>
+              <w:tabs>
+                <w:tab w:val="left" w:pos="7272"/>
+              </w:tabs>
+              <w:rPr>
+                <w:sz w:val="24"/>
+                <w:szCs w:val="24"/>
+              </w:rPr>
+            </w:pPr>
+            <w:r>
+              <w:rPr>
+                <w:sz w:val="24"/>
+                <w:szCs w:val="24"/>
+              </w:rPr>
+              <w:t>Resistencia</w:t>
+            </w:r>
+          </w:p>
+        </w:tc>
+        <w:tc>
+          <w:tcPr>
+            <w:tcW w:w="2702" w:type="dxa"/>
+          </w:tcPr>
+          <w:p>
+            <w:pPr>
+              <w:tabs>
+                <w:tab w:val="left" w:pos="7272"/>
+              </w:tabs>
+              <w:rPr>
+                <w:sz w:val="24"/>
+                <w:szCs w:val="24"/>
+              </w:rPr>
+            </w:pPr>
+            <w:r>
+              <w:rPr>
+                <w:sz w:val="24"/>
+                <w:szCs w:val="24"/>
+              </w:rPr>
+              <w:t>5</w:t>
+            </w:r>
+          </w:p>
+        </w:tc>
+        <w:tc>
+          <w:tcPr>
+            <w:tcW w:w="2926" w:type="dxa"/>
+          </w:tcPr>
+          <w:p>
+            <w:pPr>
+              <w:tabs>
+                <w:tab w:val="left" w:pos="7272"/>
+              </w:tabs>
+              <w:rPr>
+                <w:sz w:val="24"/>
+                <w:szCs w:val="24"/>
+              </w:rPr>
+            </w:pPr>
+            <w:r>
+              <w:rPr>
+                <w:sz w:val="24"/>
+                <w:szCs w:val="24"/>
+              </w:rPr>
+              <w:t>1</w:t>
+            </w:r>
+          </w:p>
+        </w:tc>
+      </w:tr>
+      <w:tr>
+        <w:tc>
+          <w:tcPr>
+            <w:tcW w:w="3200" w:type="dxa"/>
+          </w:tcPr>
+          <w:p>
+            <w:pPr>
+              <w:tabs>
+                <w:tab w:val="left" w:pos="7272"/>
+              </w:tabs>
+              <w:rPr>
+                <w:sz w:val="24"/>
+                <w:szCs w:val="24"/>
+              </w:rPr>
+            </w:pPr>
+            <w:r>
+              <w:rPr>
+                <w:sz w:val="24"/>
+                <w:szCs w:val="24"/>
+              </w:rPr>
+              <w:t>Arduino</w:t>
+            </w:r>
+          </w:p>
+        </w:tc>
+        <w:tc>
+          <w:tcPr>
+            <w:tcW w:w="2702" w:type="dxa"/>
+          </w:tcPr>
+          <w:p>
+            <w:pPr>
+              <w:tabs>
+                <w:tab w:val="left" w:pos="7272"/>
+              </w:tabs>
+              <w:rPr>
+                <w:sz w:val="24"/>
+                <w:szCs w:val="24"/>
+              </w:rPr>
+            </w:pPr>
+            <w:r>
+              <w:rPr>
+                <w:sz w:val="24"/>
+                <w:szCs w:val="24"/>
+              </w:rPr>
+              <w:t>1</w:t>
+            </w:r>
+          </w:p>
+        </w:tc>
+        <w:tc>
+          <w:tcPr>
+            <w:tcW w:w="2926" w:type="dxa"/>
+          </w:tcPr>
+          <w:p>
+            <w:pPr>
+              <w:tabs>
+                <w:tab w:val="left" w:pos="7272"/>
+              </w:tabs>
+              <w:rPr>
+                <w:sz w:val="24"/>
+                <w:szCs w:val="24"/>
+              </w:rPr>
+            </w:pPr>
+            <w:r>
+              <w:rPr>
+                <w:sz w:val="24"/>
+                <w:szCs w:val="24"/>
+              </w:rPr>
+              <w:t>200</w:t>
+            </w:r>
+          </w:p>
+        </w:tc>
+      </w:tr>
+      <w:tr>
+        <w:tc>
+          <w:tcPr>
+            <w:tcW w:w="3200" w:type="dxa"/>
+          </w:tcPr>
+          <w:p>
+            <w:pPr>
+              <w:tabs>
+                <w:tab w:val="left" w:pos="7272"/>
+              </w:tabs>
+              <w:rPr>
+                <w:sz w:val="24"/>
+                <w:szCs w:val="24"/>
+              </w:rPr>
+            </w:pPr>
+            <w:r>
+              <w:rPr>
+                <w:sz w:val="24"/>
+                <w:szCs w:val="24"/>
+              </w:rPr>
+              <w:t>Rasberry</w:t>
+            </w:r>
+          </w:p>
+        </w:tc>
+        <w:tc>
+          <w:tcPr>
+            <w:tcW w:w="2702" w:type="dxa"/>
+          </w:tcPr>
+          <w:p>
+            <w:pPr>
+              <w:tabs>
+                <w:tab w:val="left" w:pos="7272"/>
+              </w:tabs>
+              <w:rPr>
+                <w:sz w:val="24"/>
+                <w:szCs w:val="24"/>
+              </w:rPr>
+            </w:pPr>
+            <w:r>
+              <w:rPr>
+                <w:sz w:val="24"/>
+                <w:szCs w:val="24"/>
+              </w:rPr>
+              <w:t>1</w:t>
+            </w:r>
+          </w:p>
+        </w:tc>
+        <w:tc>
+          <w:tcPr>
+            <w:tcW w:w="2926" w:type="dxa"/>
+          </w:tcPr>
+          <w:p>
+            <w:pPr>
+              <w:tabs>
+                <w:tab w:val="left" w:pos="7272"/>
+              </w:tabs>
+              <w:rPr>
+                <w:sz w:val="24"/>
+                <w:szCs w:val="24"/>
+              </w:rPr>
+            </w:pPr>
+            <w:r>
+              <w:rPr>
+                <w:sz w:val="24"/>
+                <w:szCs w:val="24"/>
+              </w:rPr>
+              <w:t>1500</w:t>
+            </w:r>
+          </w:p>
+        </w:tc>
+      </w:tr>
+      <w:tr>
+        <w:tc>
+          <w:tcPr>
+            <w:tcW w:w="3200" w:type="dxa"/>
+          </w:tcPr>
+          <w:p>
+            <w:pPr>
+              <w:tabs>
+                <w:tab w:val="left" w:pos="7272"/>
+              </w:tabs>
+              <w:rPr>
+                <w:sz w:val="24"/>
+                <w:szCs w:val="24"/>
+              </w:rPr>
+            </w:pPr>
+            <w:r>
+              <w:rPr>
+                <w:sz w:val="24"/>
+                <w:szCs w:val="24"/>
+              </w:rPr>
+              <w:t>Silicona</w:t>
+            </w:r>
+          </w:p>
+        </w:tc>
+        <w:tc>
+          <w:tcPr>
+            <w:tcW w:w="2702" w:type="dxa"/>
+          </w:tcPr>
+          <w:p>
+            <w:pPr>
+              <w:tabs>
+                <w:tab w:val="left" w:pos="7272"/>
+              </w:tabs>
+              <w:rPr>
+                <w:sz w:val="24"/>
+                <w:szCs w:val="24"/>
+              </w:rPr>
+            </w:pPr>
+            <w:r>
+              <w:rPr>
+                <w:sz w:val="24"/>
+                <w:szCs w:val="24"/>
+              </w:rPr>
+              <w:t>8</w:t>
+            </w:r>
+          </w:p>
+        </w:tc>
+        <w:tc>
+          <w:tcPr>
+            <w:tcW w:w="2926" w:type="dxa"/>
+          </w:tcPr>
+          <w:p>
+            <w:pPr>
+              <w:tabs>
+                <w:tab w:val="left" w:pos="7272"/>
+              </w:tabs>
+              <w:rPr>
+                <w:sz w:val="24"/>
+                <w:szCs w:val="24"/>
+              </w:rPr>
+            </w:pPr>
+            <w:r>
+              <w:rPr>
+                <w:sz w:val="24"/>
+                <w:szCs w:val="24"/>
+              </w:rPr>
+              <w:t>16</w:t>
+            </w:r>
+          </w:p>
+        </w:tc>
+      </w:tr>
+      <w:tr>
+        <w:tc>
+          <w:tcPr>
+            <w:tcW w:w="3200" w:type="dxa"/>
+          </w:tcPr>
+          <w:p>
+            <w:pPr>
+              <w:tabs>
+                <w:tab w:val="left" w:pos="7272"/>
+              </w:tabs>
+              <w:rPr>
+                <w:sz w:val="24"/>
+                <w:szCs w:val="24"/>
+              </w:rPr>
+            </w:pPr>
+            <w:r>
+              <w:rPr>
+                <w:sz w:val="24"/>
+                <w:szCs w:val="24"/>
+              </w:rPr>
+              <w:t>Impresiones</w:t>
+            </w:r>
+          </w:p>
+        </w:tc>
+        <w:tc>
+          <w:tcPr>
+            <w:tcW w:w="2702" w:type="dxa"/>
+          </w:tcPr>
+          <w:p>
+            <w:pPr>
+              <w:tabs>
+                <w:tab w:val="left" w:pos="7272"/>
+              </w:tabs>
+              <w:rPr>
+                <w:sz w:val="24"/>
+                <w:szCs w:val="24"/>
+              </w:rPr>
+            </w:pPr>
+            <w:r>
+              <w:rPr>
+                <w:sz w:val="24"/>
+                <w:szCs w:val="24"/>
+              </w:rPr>
+              <w:t>100</w:t>
+            </w:r>
+          </w:p>
+        </w:tc>
+        <w:tc>
+          <w:tcPr>
+            <w:tcW w:w="2926" w:type="dxa"/>
+          </w:tcPr>
+          <w:p>
+            <w:pPr>
+              <w:tabs>
+                <w:tab w:val="left" w:pos="7272"/>
+              </w:tabs>
+              <w:rPr>
+                <w:sz w:val="24"/>
+                <w:szCs w:val="24"/>
+              </w:rPr>
+            </w:pPr>
+            <w:r>
+              <w:rPr>
+                <w:sz w:val="24"/>
+                <w:szCs w:val="24"/>
+              </w:rPr>
+              <w:t>100</w:t>
+            </w:r>
+          </w:p>
+        </w:tc>
+      </w:tr>
+      <w:tr>
+        <w:tc>
+          <w:tcPr>
+            <w:tcW w:w="3200" w:type="dxa"/>
+          </w:tcPr>
+          <w:p>
+            <w:pPr>
+              <w:tabs>
+                <w:tab w:val="left" w:pos="7272"/>
+              </w:tabs>
+              <w:rPr>
+                <w:sz w:val="24"/>
+                <w:szCs w:val="24"/>
+              </w:rPr>
+            </w:pPr>
+            <w:r>
+              <w:rPr>
+                <w:sz w:val="24"/>
+                <w:szCs w:val="24"/>
+              </w:rPr>
+              <w:t>Otros</w:t>
+            </w:r>
+          </w:p>
+        </w:tc>
+        <w:tc>
+          <w:tcPr>
+            <w:tcW w:w="2702" w:type="dxa"/>
+          </w:tcPr>
+          <w:p>
+            <w:pPr>
+              <w:tabs>
+                <w:tab w:val="left" w:pos="7272"/>
+              </w:tabs>
+              <w:rPr>
+                <w:sz w:val="24"/>
+                <w:szCs w:val="24"/>
+              </w:rPr>
+            </w:pPr>
+            <w:r>
+              <w:rPr>
+                <w:sz w:val="24"/>
+                <w:szCs w:val="24"/>
+              </w:rPr>
+              <w:t>20</w:t>
+            </w:r>
+          </w:p>
+        </w:tc>
+        <w:tc>
+          <w:tcPr>
+            <w:tcW w:w="2926" w:type="dxa"/>
+          </w:tcPr>
+          <w:p>
+            <w:pPr>
+              <w:tabs>
+                <w:tab w:val="left" w:pos="7272"/>
+              </w:tabs>
+              <w:rPr>
+                <w:sz w:val="24"/>
+                <w:szCs w:val="24"/>
+              </w:rPr>
+            </w:pPr>
+            <w:r>
+              <w:rPr>
+                <w:sz w:val="24"/>
+                <w:szCs w:val="24"/>
+              </w:rPr>
+              <w:t>50</w:t>
+            </w:r>
+          </w:p>
+        </w:tc>
+      </w:tr>
+      <w:tr>
+        <w:tc>
+          <w:tcPr>
+            <w:tcW w:w="3200" w:type="dxa"/>
+            <w:shd w:val="clear" w:color="auto" w:fill="F2F2F2" w:themeFill="background1" w:themeFillShade="F2"/>
+          </w:tcPr>
+          <w:p>
+            <w:pPr>
+              <w:tabs>
+                <w:tab w:val="left" w:pos="7272"/>
+              </w:tabs>
+              <w:rPr>
+                <w:sz w:val="24"/>
+                <w:szCs w:val="24"/>
+              </w:rPr>
+            </w:pPr>
+            <w:r>
+              <w:rPr>
+                <w:sz w:val="24"/>
+                <w:szCs w:val="24"/>
+              </w:rPr>
+              <w:t>Total</w:t>
+            </w:r>
+          </w:p>
+        </w:tc>
+        <w:tc>
+          <w:tcPr>
+            <w:tcW w:w="2702" w:type="dxa"/>
+            <w:shd w:val="clear" w:color="auto" w:fill="F2F2F2" w:themeFill="background1" w:themeFillShade="F2"/>
+          </w:tcPr>
+          <w:p>
+            <w:pPr>
+              <w:tabs>
+                <w:tab w:val="left" w:pos="7272"/>
+              </w:tabs>
+              <w:rPr>
+                <w:sz w:val="24"/>
+                <w:szCs w:val="24"/>
+              </w:rPr>
+            </w:pPr>
+          </w:p>
+        </w:tc>
+        <w:tc>
+          <w:tcPr>
+            <w:tcW w:w="2926" w:type="dxa"/>
+            <w:shd w:val="clear" w:color="auto" w:fill="F2F2F2" w:themeFill="background1" w:themeFillShade="F2"/>
+          </w:tcPr>
+          <w:p>
+            <w:pPr>
+              <w:tabs>
+                <w:tab w:val="left" w:pos="7272"/>
+              </w:tabs>
+              <w:rPr>
+                <w:sz w:val="24"/>
+                <w:szCs w:val="24"/>
+              </w:rPr>
+            </w:pPr>
+            <w:r>
+              <w:rPr>
+                <w:sz w:val="24"/>
+                <w:szCs w:val="24"/>
+              </w:rPr>
+              <w:t>1922</w:t>
+            </w:r>
+          </w:p>
+        </w:tc>
+      </w:tr>
+    </w:tbl>
+    <w:p>
+      <w:pPr>
+        <w:tabs>
+          <w:tab w:val="left" w:pos="7272"/>
+        </w:tabs>
+        <w:rPr>
+          <w:sz w:val="24"/>
+          <w:szCs w:val="24"/>
+        </w:rPr>
+      </w:pPr>
+    </w:p>
+    <w:p>
+      <w:pPr>
+        <w:tabs>
+          <w:tab w:val="left" w:pos="7272"/>
+        </w:tabs>
+        <w:rPr>
+          <w:sz w:val="24"/>
+          <w:szCs w:val="24"/>
+        </w:rPr>
+      </w:pPr>
+      <w:r>
+        <w:rPr>
+          <w:sz w:val="24"/>
+          <w:szCs w:val="24"/>
+        </w:rPr>
+        <w:t>Hardware</w:t>
+      </w:r>
+    </w:p>
+    <w:tbl>
+      <w:tblPr>
+        <w:tblStyle w:val="Tablaconcuadrcula"/>
+        <w:tblW w:w="0" w:type="auto"/>
+        <w:tblLook w:val="04A0" w:firstRow="1" w:lastRow="0" w:firstColumn="1" w:lastColumn="0" w:noHBand="0" w:noVBand="1"/>
+      </w:tblPr>
+      <w:tblGrid>
+        <w:gridCol w:w="2942"/>
+        <w:gridCol w:w="2943"/>
+        <w:gridCol w:w="2943"/>
+      </w:tblGrid>
+      <w:tr>
+        <w:tc>
+          <w:tcPr>
+            <w:tcW w:w="2942" w:type="dxa"/>
+            <w:shd w:val="clear" w:color="auto" w:fill="000000" w:themeFill="text1"/>
+          </w:tcPr>
+          <w:p>
+            <w:pPr>
+              <w:tabs>
+                <w:tab w:val="left" w:pos="7272"/>
+              </w:tabs>
+              <w:rPr>
+                <w:sz w:val="24"/>
+                <w:szCs w:val="24"/>
+              </w:rPr>
+            </w:pPr>
+            <w:r>
+              <w:rPr>
+                <w:sz w:val="24"/>
+                <w:szCs w:val="24"/>
+              </w:rPr>
+              <w:t>Equipo</w:t>
+            </w:r>
+          </w:p>
+        </w:tc>
+        <w:tc>
+          <w:tcPr>
+            <w:tcW w:w="2943" w:type="dxa"/>
+            <w:shd w:val="clear" w:color="auto" w:fill="000000" w:themeFill="text1"/>
+          </w:tcPr>
+          <w:p>
+            <w:pPr>
+              <w:tabs>
+                <w:tab w:val="left" w:pos="7272"/>
+              </w:tabs>
+              <w:rPr>
+                <w:sz w:val="24"/>
+                <w:szCs w:val="24"/>
+              </w:rPr>
+            </w:pPr>
+            <w:r>
+              <w:rPr>
+                <w:sz w:val="24"/>
+                <w:szCs w:val="24"/>
+              </w:rPr>
+              <w:t>Cantidad</w:t>
+            </w:r>
+          </w:p>
+        </w:tc>
+        <w:tc>
+          <w:tcPr>
+            <w:tcW w:w="2943" w:type="dxa"/>
+            <w:shd w:val="clear" w:color="auto" w:fill="000000" w:themeFill="text1"/>
+          </w:tcPr>
+          <w:p>
+            <w:pPr>
+              <w:tabs>
+                <w:tab w:val="left" w:pos="7272"/>
+              </w:tabs>
+              <w:rPr>
+                <w:sz w:val="24"/>
+                <w:szCs w:val="24"/>
+              </w:rPr>
+            </w:pPr>
+            <w:r>
+              <w:rPr>
+                <w:sz w:val="24"/>
+                <w:szCs w:val="24"/>
+              </w:rPr>
+              <w:t>Costo</w:t>
+            </w:r>
+            <w:bookmarkStart w:id="59" w:name="_GoBack"/>
+            <w:bookmarkEnd w:id="59"/>
+          </w:p>
+        </w:tc>
+      </w:tr>
+      <w:tr>
+        <w:tc>
+          <w:tcPr>
+            <w:tcW w:w="2942" w:type="dxa"/>
+          </w:tcPr>
+          <w:p>
+            <w:pPr>
+              <w:tabs>
+                <w:tab w:val="left" w:pos="7272"/>
+              </w:tabs>
+              <w:rPr>
+                <w:sz w:val="24"/>
+                <w:szCs w:val="24"/>
+              </w:rPr>
+            </w:pPr>
+            <w:r>
+              <w:rPr>
+                <w:sz w:val="24"/>
+                <w:szCs w:val="24"/>
+              </w:rPr>
+              <w:t>Sistema de vigilancia</w:t>
+            </w:r>
+          </w:p>
+        </w:tc>
+        <w:tc>
+          <w:tcPr>
+            <w:tcW w:w="2943" w:type="dxa"/>
+          </w:tcPr>
+          <w:p>
+            <w:pPr>
+              <w:tabs>
+                <w:tab w:val="left" w:pos="7272"/>
+              </w:tabs>
+              <w:rPr>
+                <w:sz w:val="24"/>
+                <w:szCs w:val="24"/>
+              </w:rPr>
+            </w:pPr>
+            <w:r>
+              <w:rPr>
+                <w:sz w:val="24"/>
+                <w:szCs w:val="24"/>
+              </w:rPr>
+              <w:t xml:space="preserve">1 (3 cámaras) </w:t>
+            </w:r>
+          </w:p>
+        </w:tc>
+        <w:tc>
+          <w:tcPr>
+            <w:tcW w:w="2943" w:type="dxa"/>
+          </w:tcPr>
+          <w:p>
+            <w:pPr>
+              <w:tabs>
+                <w:tab w:val="left" w:pos="7272"/>
+              </w:tabs>
+              <w:rPr>
+                <w:sz w:val="24"/>
+                <w:szCs w:val="24"/>
+              </w:rPr>
+            </w:pPr>
+            <w:r>
+              <w:rPr>
+                <w:sz w:val="24"/>
+                <w:szCs w:val="24"/>
+              </w:rPr>
+              <w:t>7000</w:t>
+            </w:r>
+          </w:p>
+        </w:tc>
+      </w:tr>
+      <w:tr>
+        <w:tc>
+          <w:tcPr>
+            <w:tcW w:w="2942" w:type="dxa"/>
+          </w:tcPr>
+          <w:p>
+            <w:pPr>
+              <w:tabs>
+                <w:tab w:val="left" w:pos="7272"/>
+              </w:tabs>
+              <w:rPr>
+                <w:sz w:val="24"/>
+                <w:szCs w:val="24"/>
+              </w:rPr>
+            </w:pPr>
+            <w:r>
+              <w:rPr>
+                <w:sz w:val="24"/>
+                <w:szCs w:val="24"/>
+              </w:rPr>
+              <w:t>Ventilación</w:t>
+            </w:r>
+          </w:p>
+        </w:tc>
+        <w:tc>
+          <w:tcPr>
+            <w:tcW w:w="2943" w:type="dxa"/>
+          </w:tcPr>
+          <w:p>
+            <w:pPr>
+              <w:tabs>
+                <w:tab w:val="left" w:pos="7272"/>
+              </w:tabs>
+              <w:rPr>
+                <w:sz w:val="24"/>
+                <w:szCs w:val="24"/>
+              </w:rPr>
+            </w:pPr>
+            <w:r>
+              <w:rPr>
+                <w:sz w:val="24"/>
+                <w:szCs w:val="24"/>
+              </w:rPr>
+              <w:t xml:space="preserve">1 </w:t>
+            </w:r>
+          </w:p>
+        </w:tc>
+        <w:tc>
+          <w:tcPr>
+            <w:tcW w:w="2943" w:type="dxa"/>
+          </w:tcPr>
+          <w:p>
+            <w:pPr>
+              <w:tabs>
+                <w:tab w:val="left" w:pos="7272"/>
+              </w:tabs>
+              <w:rPr>
+                <w:sz w:val="24"/>
+                <w:szCs w:val="24"/>
+              </w:rPr>
+            </w:pPr>
+            <w:r>
+              <w:rPr>
+                <w:sz w:val="24"/>
+                <w:szCs w:val="24"/>
+              </w:rPr>
+              <w:t>3000</w:t>
+            </w:r>
+          </w:p>
+        </w:tc>
+      </w:tr>
+      <w:tr>
+        <w:tc>
+          <w:tcPr>
+            <w:tcW w:w="2942" w:type="dxa"/>
+          </w:tcPr>
+          <w:p>
+            <w:pPr>
+              <w:tabs>
+                <w:tab w:val="left" w:pos="7272"/>
+              </w:tabs>
+              <w:rPr>
+                <w:sz w:val="24"/>
+                <w:szCs w:val="24"/>
+              </w:rPr>
+            </w:pPr>
+            <w:r>
+              <w:rPr>
+                <w:sz w:val="24"/>
+                <w:szCs w:val="24"/>
+              </w:rPr>
+              <w:t>Sistema de alarma</w:t>
+            </w:r>
+          </w:p>
+        </w:tc>
+        <w:tc>
+          <w:tcPr>
+            <w:tcW w:w="2943" w:type="dxa"/>
+          </w:tcPr>
+          <w:p>
+            <w:pPr>
+              <w:tabs>
+                <w:tab w:val="left" w:pos="7272"/>
+              </w:tabs>
+              <w:rPr>
+                <w:sz w:val="24"/>
+                <w:szCs w:val="24"/>
+              </w:rPr>
+            </w:pPr>
+            <w:r>
+              <w:rPr>
+                <w:sz w:val="24"/>
+                <w:szCs w:val="24"/>
+              </w:rPr>
+              <w:t>1</w:t>
+            </w:r>
+          </w:p>
+        </w:tc>
+        <w:tc>
+          <w:tcPr>
+            <w:tcW w:w="2943" w:type="dxa"/>
+          </w:tcPr>
+          <w:p>
+            <w:pPr>
+              <w:tabs>
+                <w:tab w:val="left" w:pos="7272"/>
+              </w:tabs>
+              <w:rPr>
+                <w:sz w:val="24"/>
+                <w:szCs w:val="24"/>
+              </w:rPr>
+            </w:pPr>
+            <w:r>
+              <w:rPr>
+                <w:sz w:val="24"/>
+                <w:szCs w:val="24"/>
+              </w:rPr>
+              <w:t>1500</w:t>
+            </w:r>
+          </w:p>
+        </w:tc>
+      </w:tr>
+      <w:tr>
+        <w:tc>
+          <w:tcPr>
+            <w:tcW w:w="2942" w:type="dxa"/>
+          </w:tcPr>
+          <w:p>
+            <w:pPr>
+              <w:tabs>
+                <w:tab w:val="left" w:pos="7272"/>
+              </w:tabs>
+              <w:rPr>
+                <w:sz w:val="24"/>
+                <w:szCs w:val="24"/>
+              </w:rPr>
+            </w:pPr>
+            <w:r>
+              <w:rPr>
+                <w:sz w:val="24"/>
+                <w:szCs w:val="24"/>
+              </w:rPr>
+              <w:t>Cerradura inteligente</w:t>
+            </w:r>
+          </w:p>
+        </w:tc>
+        <w:tc>
+          <w:tcPr>
+            <w:tcW w:w="2943" w:type="dxa"/>
+          </w:tcPr>
+          <w:p>
+            <w:pPr>
+              <w:tabs>
+                <w:tab w:val="left" w:pos="7272"/>
+              </w:tabs>
+              <w:rPr>
+                <w:sz w:val="24"/>
+                <w:szCs w:val="24"/>
+              </w:rPr>
+            </w:pPr>
+            <w:r>
+              <w:rPr>
+                <w:sz w:val="24"/>
+                <w:szCs w:val="24"/>
+              </w:rPr>
+              <w:t>5</w:t>
+            </w:r>
+          </w:p>
+        </w:tc>
+        <w:tc>
+          <w:tcPr>
+            <w:tcW w:w="2943" w:type="dxa"/>
+          </w:tcPr>
+          <w:p>
+            <w:pPr>
+              <w:tabs>
+                <w:tab w:val="left" w:pos="7272"/>
+              </w:tabs>
+              <w:rPr>
+                <w:sz w:val="24"/>
+                <w:szCs w:val="24"/>
+              </w:rPr>
+            </w:pPr>
+            <w:r>
+              <w:rPr>
+                <w:sz w:val="24"/>
+                <w:szCs w:val="24"/>
+              </w:rPr>
+              <w:t>5000</w:t>
+            </w:r>
+          </w:p>
+        </w:tc>
+      </w:tr>
+      <w:tr>
+        <w:tc>
+          <w:tcPr>
+            <w:tcW w:w="2942" w:type="dxa"/>
+          </w:tcPr>
+          <w:p>
+            <w:pPr>
+              <w:tabs>
+                <w:tab w:val="left" w:pos="7272"/>
+              </w:tabs>
+              <w:rPr>
+                <w:sz w:val="24"/>
+                <w:szCs w:val="24"/>
+              </w:rPr>
+            </w:pPr>
+            <w:r>
+              <w:rPr>
+                <w:sz w:val="24"/>
+                <w:szCs w:val="24"/>
+              </w:rPr>
+              <w:t>Luces inteligentes</w:t>
+            </w:r>
+          </w:p>
+        </w:tc>
+        <w:tc>
+          <w:tcPr>
+            <w:tcW w:w="2943" w:type="dxa"/>
+          </w:tcPr>
+          <w:p>
+            <w:pPr>
+              <w:tabs>
+                <w:tab w:val="left" w:pos="7272"/>
+              </w:tabs>
+              <w:rPr>
+                <w:sz w:val="24"/>
+                <w:szCs w:val="24"/>
+              </w:rPr>
+            </w:pPr>
+            <w:r>
+              <w:rPr>
+                <w:sz w:val="24"/>
+                <w:szCs w:val="24"/>
+              </w:rPr>
+              <w:t>5</w:t>
+            </w:r>
+          </w:p>
+        </w:tc>
+        <w:tc>
+          <w:tcPr>
+            <w:tcW w:w="2943" w:type="dxa"/>
+          </w:tcPr>
+          <w:p>
+            <w:pPr>
+              <w:tabs>
+                <w:tab w:val="left" w:pos="7272"/>
+              </w:tabs>
+              <w:rPr>
+                <w:sz w:val="24"/>
+                <w:szCs w:val="24"/>
+              </w:rPr>
+            </w:pPr>
+            <w:r>
+              <w:rPr>
+                <w:sz w:val="24"/>
+                <w:szCs w:val="24"/>
+              </w:rPr>
+              <w:t>2500</w:t>
+            </w:r>
+          </w:p>
+        </w:tc>
+      </w:tr>
+      <w:tr>
+        <w:tc>
+          <w:tcPr>
+            <w:tcW w:w="2942" w:type="dxa"/>
+          </w:tcPr>
+          <w:p>
+            <w:pPr>
+              <w:tabs>
+                <w:tab w:val="left" w:pos="7272"/>
+              </w:tabs>
+              <w:rPr>
+                <w:sz w:val="24"/>
+                <w:szCs w:val="24"/>
+              </w:rPr>
+            </w:pPr>
+            <w:r>
+              <w:rPr>
+                <w:sz w:val="24"/>
+                <w:szCs w:val="24"/>
+              </w:rPr>
+              <w:t>Cableado</w:t>
+            </w:r>
+          </w:p>
+        </w:tc>
+        <w:tc>
+          <w:tcPr>
+            <w:tcW w:w="2943" w:type="dxa"/>
+          </w:tcPr>
+          <w:p>
+            <w:pPr>
+              <w:tabs>
+                <w:tab w:val="left" w:pos="7272"/>
+              </w:tabs>
+              <w:rPr>
+                <w:sz w:val="24"/>
+                <w:szCs w:val="24"/>
+              </w:rPr>
+            </w:pPr>
+            <w:r>
+              <w:rPr>
+                <w:sz w:val="24"/>
+                <w:szCs w:val="24"/>
+              </w:rPr>
+              <w:t>1</w:t>
+            </w:r>
+          </w:p>
+        </w:tc>
+        <w:tc>
+          <w:tcPr>
+            <w:tcW w:w="2943" w:type="dxa"/>
+          </w:tcPr>
+          <w:p>
+            <w:pPr>
+              <w:tabs>
+                <w:tab w:val="left" w:pos="7272"/>
+              </w:tabs>
+              <w:rPr>
+                <w:sz w:val="24"/>
+                <w:szCs w:val="24"/>
+              </w:rPr>
+            </w:pPr>
+            <w:r>
+              <w:rPr>
+                <w:sz w:val="24"/>
+                <w:szCs w:val="24"/>
+              </w:rPr>
+              <w:t>1000</w:t>
+            </w:r>
+          </w:p>
+        </w:tc>
+      </w:tr>
+      <w:tr>
+        <w:tc>
+          <w:tcPr>
+            <w:tcW w:w="2942" w:type="dxa"/>
+          </w:tcPr>
+          <w:p>
+            <w:pPr>
+              <w:tabs>
+                <w:tab w:val="left" w:pos="7272"/>
+              </w:tabs>
+              <w:rPr>
+                <w:sz w:val="24"/>
+                <w:szCs w:val="24"/>
+              </w:rPr>
+            </w:pPr>
+            <w:r>
+              <w:rPr>
+                <w:sz w:val="24"/>
+                <w:szCs w:val="24"/>
+              </w:rPr>
+              <w:t>Instalaciones</w:t>
+            </w:r>
+          </w:p>
+        </w:tc>
+        <w:tc>
+          <w:tcPr>
+            <w:tcW w:w="2943" w:type="dxa"/>
+          </w:tcPr>
+          <w:p>
+            <w:pPr>
+              <w:tabs>
+                <w:tab w:val="left" w:pos="7272"/>
+              </w:tabs>
+              <w:rPr>
+                <w:sz w:val="24"/>
+                <w:szCs w:val="24"/>
+              </w:rPr>
+            </w:pPr>
+            <w:r>
+              <w:rPr>
+                <w:sz w:val="24"/>
+                <w:szCs w:val="24"/>
+              </w:rPr>
+              <w:t>1</w:t>
+            </w:r>
+          </w:p>
+        </w:tc>
+        <w:tc>
+          <w:tcPr>
+            <w:tcW w:w="2943" w:type="dxa"/>
+          </w:tcPr>
+          <w:p>
+            <w:pPr>
+              <w:tabs>
+                <w:tab w:val="left" w:pos="7272"/>
+              </w:tabs>
+              <w:rPr>
+                <w:sz w:val="24"/>
+                <w:szCs w:val="24"/>
+              </w:rPr>
+            </w:pPr>
+            <w:r>
+              <w:rPr>
+                <w:sz w:val="24"/>
+                <w:szCs w:val="24"/>
+              </w:rPr>
+              <w:t>7500</w:t>
+            </w:r>
+          </w:p>
+        </w:tc>
+      </w:tr>
+      <w:tr>
+        <w:tc>
+          <w:tcPr>
+            <w:tcW w:w="2942" w:type="dxa"/>
+            <w:shd w:val="clear" w:color="auto" w:fill="D9D9D9" w:themeFill="background1" w:themeFillShade="D9"/>
+          </w:tcPr>
+          <w:p>
+            <w:pPr>
+              <w:tabs>
+                <w:tab w:val="left" w:pos="7272"/>
+              </w:tabs>
+              <w:rPr>
+                <w:sz w:val="24"/>
+                <w:szCs w:val="24"/>
+              </w:rPr>
+            </w:pPr>
+            <w:r>
+              <w:rPr>
+                <w:sz w:val="24"/>
+                <w:szCs w:val="24"/>
+              </w:rPr>
+              <w:t>Total</w:t>
+            </w:r>
+          </w:p>
+        </w:tc>
+        <w:tc>
+          <w:tcPr>
+            <w:tcW w:w="2943" w:type="dxa"/>
+            <w:shd w:val="clear" w:color="auto" w:fill="D9D9D9" w:themeFill="background1" w:themeFillShade="D9"/>
+          </w:tcPr>
+          <w:p>
+            <w:pPr>
+              <w:tabs>
+                <w:tab w:val="left" w:pos="7272"/>
+              </w:tabs>
+              <w:rPr>
+                <w:sz w:val="24"/>
+                <w:szCs w:val="24"/>
+              </w:rPr>
+            </w:pPr>
+          </w:p>
+        </w:tc>
+        <w:tc>
+          <w:tcPr>
+            <w:tcW w:w="2943" w:type="dxa"/>
+            <w:shd w:val="clear" w:color="auto" w:fill="D9D9D9" w:themeFill="background1" w:themeFillShade="D9"/>
+          </w:tcPr>
+          <w:p>
+            <w:pPr>
+              <w:tabs>
+                <w:tab w:val="left" w:pos="7272"/>
+              </w:tabs>
+              <w:rPr>
+                <w:sz w:val="24"/>
+                <w:szCs w:val="24"/>
+              </w:rPr>
+            </w:pPr>
+            <w:r>
+              <w:rPr>
+                <w:sz w:val="24"/>
+                <w:szCs w:val="24"/>
+              </w:rPr>
+              <w:t>27500</w:t>
+            </w:r>
+          </w:p>
+        </w:tc>
+      </w:tr>
+    </w:tbl>
+    <w:p>
+      <w:pPr>
+        <w:tabs>
+          <w:tab w:val="left" w:pos="7272"/>
+        </w:tabs>
+        <w:rPr>
+          <w:sz w:val="24"/>
+          <w:szCs w:val="24"/>
+        </w:rPr>
+      </w:pPr>
+    </w:p>
+    <w:p>
+      <w:pPr>
+        <w:tabs>
+          <w:tab w:val="left" w:pos="7272"/>
+        </w:tabs>
+        <w:jc w:val="both"/>
+        <w:rPr>
+          <w:sz w:val="24"/>
+          <w:szCs w:val="24"/>
+        </w:rPr>
+      </w:pPr>
+      <w:r>
+        <w:rPr>
+          <w:sz w:val="24"/>
+          <w:szCs w:val="24"/>
+        </w:rPr>
+        <w:t>Dada las anteriores estimaciones el subtotal de gastos es de $65422 (Sesenta y Cinco Mil Cuatrocientos Veintidós Pesos 00/100 M.N.) y el total $88319</w:t>
+      </w:r>
+      <w:r>
+        <w:rPr>
+          <w:sz w:val="24"/>
+          <w:szCs w:val="24"/>
+        </w:rPr>
+        <w:t xml:space="preserve"> (Ochenta y Ocho Mil Trecientos Diecinueve Pesos 00/100 M.N.) con el 35%</w:t>
+      </w:r>
+      <w:r>
+        <w:rPr>
+          <w:sz w:val="24"/>
+          <w:szCs w:val="24"/>
+        </w:rPr>
+        <w:t xml:space="preserve"> de </w:t>
+      </w:r>
+      <w:r>
+        <w:rPr>
+          <w:sz w:val="24"/>
+          <w:szCs w:val="24"/>
+        </w:rPr>
+        <w:t>Ganancias.</w:t>
+      </w:r>
+    </w:p>
+    <w:p>
+      <w:pPr>
+        <w:tabs>
+          <w:tab w:val="left" w:pos="7272"/>
+        </w:tabs>
+        <w:rPr>
+          <w:sz w:val="24"/>
+          <w:szCs w:val="24"/>
+        </w:rPr>
+      </w:pPr>
     </w:p>
     <w:sectPr>
       <w:headerReference w:type="default" r:id="rId19"/>
@@ -11777,6 +13557,7 @@
   <w:style w:type="character" w:default="1" w:styleId="Fuentedeprrafopredeter">
     <w:name w:val="Default Paragraph Font"/>
     <w:uiPriority w:val="1"/>
+    <w:semiHidden/>
     <w:unhideWhenUsed/>
   </w:style>
   <w:style w:type="table" w:default="1" w:styleId="Tablanormal">

</xml_diff>